<commit_message>
2-spec : add relations description between entities
</commit_message>
<xml_diff>
--- a/2_spec.docx
+++ b/2_spec.docx
@@ -1190,17 +1190,8 @@
           <w:rFonts w:ascii="Times New Roman" w:hAnsi="Times New Roman" w:cs="Times New Roman"/>
           <w:u w:val="single"/>
         </w:rPr>
-        <w:t xml:space="preserve">Question And </w:t>
-      </w:r>
-      <w:proofErr w:type="spellStart"/>
-      <w:r>
-        <w:rPr>
-          <w:rFonts w:ascii="Times New Roman" w:hAnsi="Times New Roman" w:cs="Times New Roman"/>
-          <w:u w:val="single"/>
-        </w:rPr>
-        <w:t>Answer</w:t>
-      </w:r>
-      <w:proofErr w:type="spellEnd"/>
+        <w:t>Question And Answer</w:t>
+      </w:r>
       <w:r>
         <w:rPr>
           <w:rFonts w:ascii="Times New Roman" w:hAnsi="Times New Roman" w:cs="Times New Roman"/>
@@ -1375,11 +1366,9 @@
             <w:r>
               <w:t xml:space="preserve"> : </w:t>
             </w:r>
-            <w:proofErr w:type="spellStart"/>
-            <w:r>
-              <w:t>Users</w:t>
-            </w:r>
-            <w:proofErr w:type="spellEnd"/>
+            <w:r>
+              <w:t>ALUMNI</w:t>
+            </w:r>
           </w:p>
         </w:tc>
       </w:tr>
@@ -1406,7 +1395,7 @@
               <w:ind w:left="0" w:firstLine="0"/>
             </w:pPr>
             <w:r>
-              <w:t>Identifiant ou unique</w:t>
+              <w:t>Identifiant</w:t>
             </w:r>
           </w:p>
         </w:tc>
@@ -1472,11 +1461,9 @@
             <w:pPr>
               <w:ind w:left="0" w:firstLine="0"/>
             </w:pPr>
-            <w:proofErr w:type="gramStart"/>
-            <w:r>
-              <w:t>id</w:t>
-            </w:r>
-            <w:proofErr w:type="gramEnd"/>
+            <w:r>
+              <w:t>ID</w:t>
+            </w:r>
           </w:p>
         </w:tc>
         <w:tc>
@@ -1501,10 +1488,13 @@
               <w:ind w:left="0" w:firstLine="0"/>
             </w:pPr>
             <w:r>
-              <w:t xml:space="preserve"> Identifiant</w:t>
-            </w:r>
-            <w:r>
-              <w:t xml:space="preserve"> de l’entité</w:t>
+              <w:t>Identifiant</w:t>
+            </w:r>
+            <w:r>
+              <w:t xml:space="preserve"> </w:t>
+            </w:r>
+            <w:r>
+              <w:t>unique de l’alumni</w:t>
             </w:r>
           </w:p>
         </w:tc>
@@ -1517,10 +1507,7 @@
               <w:ind w:left="0" w:firstLine="0"/>
             </w:pPr>
             <w:r>
-              <w:t>999</w:t>
-            </w:r>
-            <w:r>
-              <w:t>99</w:t>
+              <w:t>A32</w:t>
             </w:r>
           </w:p>
         </w:tc>
@@ -1533,7 +1520,7 @@
               <w:ind w:left="0" w:firstLine="0"/>
             </w:pPr>
             <w:r>
-              <w:t>Numérique</w:t>
+              <w:t>Alphanumérique</w:t>
             </w:r>
           </w:p>
         </w:tc>
@@ -1557,48 +1544,223 @@
             <w:pPr>
               <w:ind w:left="0" w:firstLine="0"/>
             </w:pPr>
+            <w:r>
+              <w:t>LNAME</w:t>
+            </w:r>
+          </w:p>
+        </w:tc>
+        <w:tc>
+          <w:tcPr>
+            <w:tcW w:w="1668" w:type="dxa"/>
+          </w:tcPr>
+          <w:p>
+            <w:pPr>
+              <w:ind w:left="0" w:firstLine="0"/>
+            </w:pPr>
+            <w:r>
+              <w:t>NON</w:t>
+            </w:r>
+          </w:p>
+        </w:tc>
+        <w:tc>
+          <w:tcPr>
+            <w:tcW w:w="1673" w:type="dxa"/>
+          </w:tcPr>
+          <w:p>
+            <w:pPr>
+              <w:ind w:left="0" w:firstLine="0"/>
+            </w:pPr>
+            <w:r>
+              <w:t>Nom de l’alumn</w:t>
+            </w:r>
+            <w:r>
+              <w:t>us</w:t>
+            </w:r>
+          </w:p>
+        </w:tc>
+        <w:tc>
+          <w:tcPr>
+            <w:tcW w:w="1654" w:type="dxa"/>
+          </w:tcPr>
+          <w:p>
+            <w:pPr>
+              <w:ind w:left="0" w:firstLine="0"/>
+            </w:pPr>
+            <w:r>
+              <w:t>A40</w:t>
+            </w:r>
+          </w:p>
+        </w:tc>
+        <w:tc>
+          <w:tcPr>
+            <w:tcW w:w="1851" w:type="dxa"/>
+          </w:tcPr>
+          <w:p>
+            <w:pPr>
+              <w:ind w:left="0" w:firstLine="0"/>
+            </w:pPr>
+            <w:r>
+              <w:t>Alphanumérique</w:t>
+            </w:r>
+          </w:p>
+        </w:tc>
+        <w:tc>
+          <w:tcPr>
+            <w:tcW w:w="1675" w:type="dxa"/>
+          </w:tcPr>
+          <w:p>
+            <w:pPr>
+              <w:ind w:left="0" w:firstLine="0"/>
+            </w:pPr>
+            <w:r>
+              <w:t>Majuscule</w:t>
+            </w:r>
+          </w:p>
+        </w:tc>
+      </w:tr>
+      <w:tr>
+        <w:tc>
+          <w:tcPr>
+            <w:tcW w:w="1670" w:type="dxa"/>
+          </w:tcPr>
+          <w:p>
+            <w:pPr>
+              <w:ind w:left="0" w:firstLine="0"/>
+            </w:pPr>
+            <w:r>
+              <w:t>FNAME</w:t>
+            </w:r>
+          </w:p>
+        </w:tc>
+        <w:tc>
+          <w:tcPr>
+            <w:tcW w:w="1668" w:type="dxa"/>
+          </w:tcPr>
+          <w:p>
+            <w:pPr>
+              <w:ind w:left="0" w:firstLine="0"/>
+            </w:pPr>
+            <w:r>
+              <w:t>NON</w:t>
+            </w:r>
+          </w:p>
+        </w:tc>
+        <w:tc>
+          <w:tcPr>
+            <w:tcW w:w="1673" w:type="dxa"/>
+          </w:tcPr>
+          <w:p>
+            <w:pPr>
+              <w:ind w:left="0" w:firstLine="0"/>
+            </w:pPr>
+            <w:r>
+              <w:t>Prénoms de l’alumn</w:t>
+            </w:r>
+            <w:r>
+              <w:t>us</w:t>
+            </w:r>
+          </w:p>
+        </w:tc>
+        <w:tc>
+          <w:tcPr>
+            <w:tcW w:w="1654" w:type="dxa"/>
+          </w:tcPr>
+          <w:p>
+            <w:pPr>
+              <w:ind w:left="0" w:firstLine="0"/>
+            </w:pPr>
+            <w:r>
+              <w:t>A40</w:t>
+            </w:r>
+          </w:p>
+        </w:tc>
+        <w:tc>
+          <w:tcPr>
+            <w:tcW w:w="1851" w:type="dxa"/>
+          </w:tcPr>
+          <w:p>
+            <w:pPr>
+              <w:ind w:left="0" w:firstLine="0"/>
+            </w:pPr>
+            <w:r>
+              <w:t>Alphanumérique</w:t>
+            </w:r>
+          </w:p>
+        </w:tc>
+        <w:tc>
+          <w:tcPr>
+            <w:tcW w:w="1675" w:type="dxa"/>
+          </w:tcPr>
+          <w:p>
+            <w:pPr>
+              <w:ind w:left="0" w:firstLine="0"/>
+            </w:pPr>
+            <w:r>
+              <w:t>Les premières lettres en majuscule</w:t>
+            </w:r>
+          </w:p>
+        </w:tc>
+      </w:tr>
+      <w:tr>
+        <w:tc>
+          <w:tcPr>
+            <w:tcW w:w="1670" w:type="dxa"/>
+          </w:tcPr>
+          <w:p>
+            <w:pPr>
+              <w:ind w:left="0" w:firstLine="0"/>
+            </w:pPr>
+            <w:r>
+              <w:t>BIRTHDATE</w:t>
+            </w:r>
+          </w:p>
+        </w:tc>
+        <w:tc>
+          <w:tcPr>
+            <w:tcW w:w="1668" w:type="dxa"/>
+          </w:tcPr>
+          <w:p>
+            <w:pPr>
+              <w:ind w:left="0" w:firstLine="0"/>
+            </w:pPr>
+            <w:r>
+              <w:t>NON</w:t>
+            </w:r>
+          </w:p>
+        </w:tc>
+        <w:tc>
+          <w:tcPr>
+            <w:tcW w:w="1673" w:type="dxa"/>
+          </w:tcPr>
+          <w:p>
+            <w:pPr>
+              <w:ind w:left="0" w:firstLine="0"/>
+            </w:pPr>
+            <w:r>
+              <w:t>Date de naissance de l’alumn</w:t>
+            </w:r>
+            <w:r>
+              <w:t>us</w:t>
+            </w:r>
+          </w:p>
+        </w:tc>
+        <w:tc>
+          <w:tcPr>
+            <w:tcW w:w="1654" w:type="dxa"/>
+          </w:tcPr>
+          <w:p>
+            <w:pPr>
+              <w:ind w:left="0" w:firstLine="0"/>
+            </w:pPr>
             <w:proofErr w:type="spellStart"/>
             <w:proofErr w:type="gramStart"/>
             <w:r>
-              <w:t>name</w:t>
+              <w:t>aaaa</w:t>
             </w:r>
             <w:proofErr w:type="spellEnd"/>
             <w:proofErr w:type="gramEnd"/>
-          </w:p>
-        </w:tc>
-        <w:tc>
-          <w:tcPr>
-            <w:tcW w:w="1668" w:type="dxa"/>
-          </w:tcPr>
-          <w:p>
-            <w:pPr>
-              <w:ind w:left="0" w:firstLine="0"/>
-            </w:pPr>
-          </w:p>
-        </w:tc>
-        <w:tc>
-          <w:tcPr>
-            <w:tcW w:w="1673" w:type="dxa"/>
-          </w:tcPr>
-          <w:p>
-            <w:pPr>
-              <w:ind w:left="0" w:firstLine="0"/>
-            </w:pPr>
-            <w:r>
-              <w:t>Nom de l’alumni</w:t>
-            </w:r>
-          </w:p>
-        </w:tc>
-        <w:tc>
-          <w:tcPr>
-            <w:tcW w:w="1654" w:type="dxa"/>
-          </w:tcPr>
-          <w:p>
-            <w:pPr>
-              <w:ind w:left="0" w:firstLine="0"/>
-            </w:pPr>
-            <w:r>
-              <w:t>ABC</w:t>
+            <w:r>
+              <w:t>-mm-dd</w:t>
             </w:r>
           </w:p>
         </w:tc>
@@ -1611,7 +1773,7 @@
               <w:ind w:left="0" w:firstLine="0"/>
             </w:pPr>
             <w:r>
-              <w:t xml:space="preserve">Alphabétique </w:t>
+              <w:t xml:space="preserve">Date </w:t>
             </w:r>
           </w:p>
         </w:tc>
@@ -1624,7 +1786,7 @@
               <w:ind w:left="0" w:firstLine="0"/>
             </w:pPr>
             <w:r>
-              <w:t>Majuscule</w:t>
+              <w:t>Au moins 10 ans avant la date courante</w:t>
             </w:r>
           </w:p>
         </w:tc>
@@ -1638,82 +1800,98 @@
             <w:pPr>
               <w:ind w:left="0" w:firstLine="0"/>
             </w:pPr>
+            <w:r>
+              <w:t>GENDER</w:t>
+            </w:r>
+          </w:p>
+        </w:tc>
+        <w:tc>
+          <w:tcPr>
+            <w:tcW w:w="1668" w:type="dxa"/>
+          </w:tcPr>
+          <w:p>
+            <w:pPr>
+              <w:ind w:left="0" w:firstLine="0"/>
+            </w:pPr>
+            <w:r>
+              <w:t>NON</w:t>
+            </w:r>
+          </w:p>
+        </w:tc>
+        <w:tc>
+          <w:tcPr>
+            <w:tcW w:w="1673" w:type="dxa"/>
+          </w:tcPr>
+          <w:p>
+            <w:pPr>
+              <w:ind w:left="0" w:firstLine="0"/>
+            </w:pPr>
+            <w:r>
+              <w:t>Genre de l’a</w:t>
+            </w:r>
+            <w:r>
+              <w:t>lumnus</w:t>
+            </w:r>
+          </w:p>
+        </w:tc>
+        <w:tc>
+          <w:tcPr>
+            <w:tcW w:w="1654" w:type="dxa"/>
+          </w:tcPr>
+          <w:p>
+            <w:pPr>
+              <w:ind w:left="0" w:firstLine="0"/>
+            </w:pPr>
+          </w:p>
+        </w:tc>
+        <w:tc>
+          <w:tcPr>
+            <w:tcW w:w="1851" w:type="dxa"/>
+          </w:tcPr>
+          <w:p>
+            <w:pPr>
+              <w:ind w:left="0" w:firstLine="0"/>
+            </w:pPr>
+            <w:r>
+              <w:t>Alphanumérique</w:t>
+            </w:r>
+          </w:p>
+        </w:tc>
+        <w:tc>
+          <w:tcPr>
+            <w:tcW w:w="1675" w:type="dxa"/>
+          </w:tcPr>
+          <w:p>
+            <w:pPr>
+              <w:ind w:left="0" w:firstLine="0"/>
+            </w:pPr>
+            <w:r>
+              <w:t>« </w:t>
+            </w:r>
+            <w:proofErr w:type="gramStart"/>
+            <w:r>
+              <w:t>m</w:t>
+            </w:r>
+            <w:r>
+              <w:t>ale</w:t>
+            </w:r>
+            <w:proofErr w:type="gramEnd"/>
+            <w:r>
+              <w:t> »</w:t>
+            </w:r>
+            <w:r>
+              <w:t xml:space="preserve"> ou </w:t>
+            </w:r>
+            <w:r>
+              <w:t>« </w:t>
+            </w:r>
             <w:proofErr w:type="spellStart"/>
-            <w:proofErr w:type="gramStart"/>
-            <w:r>
-              <w:t>lname</w:t>
+            <w:r>
+              <w:t>female</w:t>
             </w:r>
             <w:proofErr w:type="spellEnd"/>
-            <w:proofErr w:type="gramEnd"/>
-          </w:p>
-        </w:tc>
-        <w:tc>
-          <w:tcPr>
-            <w:tcW w:w="1668" w:type="dxa"/>
-          </w:tcPr>
-          <w:p>
-            <w:pPr>
-              <w:ind w:left="0" w:firstLine="0"/>
-            </w:pPr>
-          </w:p>
-        </w:tc>
-        <w:tc>
-          <w:tcPr>
-            <w:tcW w:w="1673" w:type="dxa"/>
-          </w:tcPr>
-          <w:p>
-            <w:pPr>
-              <w:ind w:left="0" w:firstLine="0"/>
-            </w:pPr>
-            <w:r>
-              <w:t>Prénoms de l’alumni</w:t>
-            </w:r>
-          </w:p>
-        </w:tc>
-        <w:tc>
-          <w:tcPr>
-            <w:tcW w:w="1654" w:type="dxa"/>
-          </w:tcPr>
-          <w:p>
-            <w:pPr>
-              <w:ind w:left="0" w:firstLine="0"/>
-            </w:pPr>
-            <w:r>
-              <w:t xml:space="preserve">Abc </w:t>
-            </w:r>
-            <w:proofErr w:type="spellStart"/>
-            <w:r>
-              <w:t>D</w:t>
-            </w:r>
-            <w:r>
-              <w:t>ef</w:t>
-            </w:r>
-            <w:proofErr w:type="spellEnd"/>
-          </w:p>
-        </w:tc>
-        <w:tc>
-          <w:tcPr>
-            <w:tcW w:w="1851" w:type="dxa"/>
-          </w:tcPr>
-          <w:p>
-            <w:pPr>
-              <w:ind w:left="0" w:firstLine="0"/>
-            </w:pPr>
-            <w:r>
-              <w:t>Alphabétique</w:t>
-            </w:r>
-          </w:p>
-        </w:tc>
-        <w:tc>
-          <w:tcPr>
-            <w:tcW w:w="1675" w:type="dxa"/>
-          </w:tcPr>
-          <w:p>
-            <w:pPr>
-              <w:ind w:left="0" w:firstLine="0"/>
-            </w:pPr>
-            <w:r>
-              <w:t>Les premières lettres en majuscule</w:t>
+            <w:r>
+              <w:t> »</w:t>
             </w:r>
           </w:p>
         </w:tc>
@@ -1727,13 +1905,9 @@
             <w:pPr>
               <w:ind w:left="0" w:firstLine="0"/>
             </w:pPr>
-            <w:proofErr w:type="spellStart"/>
-            <w:proofErr w:type="gramStart"/>
-            <w:r>
-              <w:t>birthdate</w:t>
-            </w:r>
-            <w:proofErr w:type="spellEnd"/>
-            <w:proofErr w:type="gramEnd"/>
+            <w:r>
+              <w:t>EMAIL</w:t>
+            </w:r>
           </w:p>
         </w:tc>
         <w:tc>
@@ -1744,6 +1918,9 @@
             <w:pPr>
               <w:ind w:left="0" w:firstLine="0"/>
             </w:pPr>
+            <w:r>
+              <w:t>NON</w:t>
+            </w:r>
           </w:p>
         </w:tc>
         <w:tc>
@@ -1755,7 +1932,13 @@
               <w:ind w:left="0" w:firstLine="0"/>
             </w:pPr>
             <w:r>
-              <w:t>Date de naissance de l’alumni</w:t>
+              <w:t xml:space="preserve">Email de </w:t>
+            </w:r>
+            <w:r>
+              <w:t>l’alumnus</w:t>
+            </w:r>
+            <w:r>
+              <w:t xml:space="preserve"> </w:t>
             </w:r>
           </w:p>
         </w:tc>
@@ -1767,15 +1950,8 @@
             <w:pPr>
               <w:ind w:left="0" w:firstLine="0"/>
             </w:pPr>
-            <w:proofErr w:type="spellStart"/>
-            <w:proofErr w:type="gramStart"/>
-            <w:r>
-              <w:t>aaaa</w:t>
-            </w:r>
-            <w:proofErr w:type="spellEnd"/>
-            <w:proofErr w:type="gramEnd"/>
-            <w:r>
-              <w:t>-mm-dd</w:t>
+            <w:r>
+              <w:t>A40</w:t>
             </w:r>
           </w:p>
         </w:tc>
@@ -1788,7 +1964,7 @@
               <w:ind w:left="0" w:firstLine="0"/>
             </w:pPr>
             <w:r>
-              <w:t xml:space="preserve">Date </w:t>
+              <w:t>Alphanumérique</w:t>
             </w:r>
           </w:p>
         </w:tc>
@@ -1801,7 +1977,13 @@
               <w:ind w:left="0" w:firstLine="0"/>
             </w:pPr>
             <w:r>
-              <w:t>Au moins 10 ans avant la date courante</w:t>
+              <w:t>Adresse email valide</w:t>
+            </w:r>
+            <w:r>
+              <w:t xml:space="preserve"> et unique</w:t>
+            </w:r>
+            <w:r>
+              <w:t xml:space="preserve"> au niveau de l’</w:t>
             </w:r>
           </w:p>
         </w:tc>
@@ -1815,13 +1997,9 @@
             <w:pPr>
               <w:ind w:left="0" w:firstLine="0"/>
             </w:pPr>
-            <w:proofErr w:type="spellStart"/>
-            <w:proofErr w:type="gramStart"/>
-            <w:r>
-              <w:t>gender</w:t>
-            </w:r>
-            <w:proofErr w:type="spellEnd"/>
-            <w:proofErr w:type="gramEnd"/>
+            <w:r>
+              <w:t>JOB</w:t>
+            </w:r>
           </w:p>
         </w:tc>
         <w:tc>
@@ -1832,6 +2010,9 @@
             <w:pPr>
               <w:ind w:left="0" w:firstLine="0"/>
             </w:pPr>
+            <w:r>
+              <w:t>NON</w:t>
+            </w:r>
           </w:p>
         </w:tc>
         <w:tc>
@@ -1843,7 +2024,10 @@
               <w:ind w:left="0" w:firstLine="0"/>
             </w:pPr>
             <w:r>
-              <w:t>Genre de l’alumni</w:t>
+              <w:t>Profession de</w:t>
+            </w:r>
+            <w:r>
+              <w:t xml:space="preserve"> l’alumnus</w:t>
             </w:r>
           </w:p>
         </w:tc>
@@ -1855,11 +2039,9 @@
             <w:pPr>
               <w:ind w:left="0" w:firstLine="0"/>
             </w:pPr>
-            <w:proofErr w:type="gramStart"/>
-            <w:r>
-              <w:t>abc</w:t>
-            </w:r>
-            <w:proofErr w:type="gramEnd"/>
+            <w:r>
+              <w:t>A40</w:t>
+            </w:r>
           </w:p>
         </w:tc>
         <w:tc>
@@ -1871,7 +2053,7 @@
               <w:ind w:left="0" w:firstLine="0"/>
             </w:pPr>
             <w:r>
-              <w:t>Alphabétique</w:t>
+              <w:t>Alphanumérique</w:t>
             </w:r>
           </w:p>
         </w:tc>
@@ -1884,32 +2066,7 @@
               <w:ind w:left="0" w:firstLine="0"/>
             </w:pPr>
             <w:r>
-              <w:t>« </w:t>
-            </w:r>
-            <w:proofErr w:type="gramStart"/>
-            <w:r>
-              <w:t>m</w:t>
-            </w:r>
-            <w:r>
-              <w:t>ale</w:t>
-            </w:r>
-            <w:proofErr w:type="gramEnd"/>
-            <w:r>
-              <w:t> »</w:t>
-            </w:r>
-            <w:r>
-              <w:t xml:space="preserve"> ou </w:t>
-            </w:r>
-            <w:r>
-              <w:t>« </w:t>
-            </w:r>
-            <w:proofErr w:type="spellStart"/>
-            <w:r>
-              <w:t>female</w:t>
-            </w:r>
-            <w:proofErr w:type="spellEnd"/>
-            <w:r>
-              <w:t> »</w:t>
+              <w:t>Majuscule</w:t>
             </w:r>
           </w:p>
         </w:tc>
@@ -1923,11 +2080,9 @@
             <w:pPr>
               <w:ind w:left="0" w:firstLine="0"/>
             </w:pPr>
-            <w:proofErr w:type="gramStart"/>
-            <w:r>
-              <w:t>email</w:t>
-            </w:r>
-            <w:proofErr w:type="gramEnd"/>
+            <w:r>
+              <w:t xml:space="preserve">COMPANY </w:t>
+            </w:r>
           </w:p>
         </w:tc>
         <w:tc>
@@ -1939,7 +2094,7 @@
               <w:ind w:left="0" w:firstLine="0"/>
             </w:pPr>
             <w:r>
-              <w:t>OUI</w:t>
+              <w:t>NON</w:t>
             </w:r>
           </w:p>
         </w:tc>
@@ -1952,7 +2107,7 @@
               <w:ind w:left="0" w:firstLine="0"/>
             </w:pPr>
             <w:r>
-              <w:t xml:space="preserve">Email de l’utilisateur </w:t>
+              <w:t>Entreprise où travaille l’alumnus</w:t>
             </w:r>
           </w:p>
         </w:tc>
@@ -1964,11 +2119,9 @@
             <w:pPr>
               <w:ind w:left="0" w:firstLine="0"/>
             </w:pPr>
-            <w:proofErr w:type="gramStart"/>
-            <w:r>
-              <w:t>abc</w:t>
-            </w:r>
-            <w:proofErr w:type="gramEnd"/>
+            <w:r>
+              <w:t>A40</w:t>
+            </w:r>
           </w:p>
         </w:tc>
         <w:tc>
@@ -1993,7 +2146,7 @@
               <w:ind w:left="0" w:firstLine="0"/>
             </w:pPr>
             <w:r>
-              <w:t>Adresse email valide</w:t>
+              <w:t>Majuscule</w:t>
             </w:r>
           </w:p>
         </w:tc>
@@ -2007,11 +2160,9 @@
             <w:pPr>
               <w:ind w:left="0" w:firstLine="0"/>
             </w:pPr>
-            <w:proofErr w:type="gramStart"/>
-            <w:r>
-              <w:t>job</w:t>
-            </w:r>
-            <w:proofErr w:type="gramEnd"/>
+            <w:r>
+              <w:t>PROMOTION</w:t>
+            </w:r>
           </w:p>
         </w:tc>
         <w:tc>
@@ -2022,6 +2173,9 @@
             <w:pPr>
               <w:ind w:left="0" w:firstLine="0"/>
             </w:pPr>
+            <w:r>
+              <w:t>NON</w:t>
+            </w:r>
           </w:p>
         </w:tc>
         <w:tc>
@@ -2032,6 +2186,9 @@
             <w:pPr>
               <w:ind w:left="0" w:firstLine="0"/>
             </w:pPr>
+            <w:r>
+              <w:t>Promotion de l’alumnus</w:t>
+            </w:r>
           </w:p>
         </w:tc>
         <w:tc>
@@ -2042,6 +2199,9 @@
             <w:pPr>
               <w:ind w:left="0" w:firstLine="0"/>
             </w:pPr>
+            <w:r>
+              <w:t>A4</w:t>
+            </w:r>
           </w:p>
         </w:tc>
         <w:tc>
@@ -2052,6 +2212,9 @@
             <w:pPr>
               <w:ind w:left="0" w:firstLine="0"/>
             </w:pPr>
+            <w:r>
+              <w:t>Alphanumérique</w:t>
+            </w:r>
           </w:p>
         </w:tc>
         <w:tc>
@@ -2062,6 +2225,17 @@
             <w:pPr>
               <w:ind w:left="0" w:firstLine="0"/>
             </w:pPr>
+            <w:r>
+              <w:t>Commence par « </w:t>
+            </w:r>
+            <w:proofErr w:type="spellStart"/>
+            <w:r>
+              <w:t>it</w:t>
+            </w:r>
+            <w:proofErr w:type="spellEnd"/>
+            <w:r>
+              <w:t> » et se termine par un chiffre</w:t>
+            </w:r>
           </w:p>
         </w:tc>
       </w:tr>
@@ -2074,15 +2248,8 @@
             <w:pPr>
               <w:ind w:left="0" w:firstLine="0"/>
             </w:pPr>
-            <w:proofErr w:type="spellStart"/>
-            <w:proofErr w:type="gramStart"/>
-            <w:r>
-              <w:t>company</w:t>
-            </w:r>
-            <w:proofErr w:type="spellEnd"/>
-            <w:proofErr w:type="gramEnd"/>
-            <w:r>
-              <w:t xml:space="preserve"> </w:t>
+            <w:r>
+              <w:t>TEL</w:t>
             </w:r>
           </w:p>
         </w:tc>
@@ -2094,6 +2261,9 @@
             <w:pPr>
               <w:ind w:left="0" w:firstLine="0"/>
             </w:pPr>
+            <w:r>
+              <w:t>NON</w:t>
+            </w:r>
           </w:p>
         </w:tc>
         <w:tc>
@@ -2104,6 +2274,9 @@
             <w:pPr>
               <w:ind w:left="0" w:firstLine="0"/>
             </w:pPr>
+            <w:r>
+              <w:t>Numéro de téléphone de l’alumnus</w:t>
+            </w:r>
           </w:p>
         </w:tc>
         <w:tc>
@@ -2114,6 +2287,9 @@
             <w:pPr>
               <w:ind w:left="0" w:firstLine="0"/>
             </w:pPr>
+            <w:r>
+              <w:t>A10</w:t>
+            </w:r>
           </w:p>
         </w:tc>
         <w:tc>
@@ -2124,6 +2300,9 @@
             <w:pPr>
               <w:ind w:left="0" w:firstLine="0"/>
             </w:pPr>
+            <w:r>
+              <w:t>Alphanumérique</w:t>
+            </w:r>
           </w:p>
         </w:tc>
         <w:tc>
@@ -2146,11 +2325,9 @@
             <w:pPr>
               <w:ind w:left="0" w:firstLine="0"/>
             </w:pPr>
-            <w:proofErr w:type="gramStart"/>
-            <w:r>
-              <w:t>promotion</w:t>
-            </w:r>
-            <w:proofErr w:type="gramEnd"/>
+            <w:r>
+              <w:t xml:space="preserve">PASSWORD </w:t>
+            </w:r>
           </w:p>
         </w:tc>
         <w:tc>
@@ -2161,6 +2338,9 @@
             <w:pPr>
               <w:ind w:left="0" w:firstLine="0"/>
             </w:pPr>
+            <w:r>
+              <w:t>NON</w:t>
+            </w:r>
           </w:p>
         </w:tc>
         <w:tc>
@@ -2171,6 +2351,9 @@
             <w:pPr>
               <w:ind w:left="0" w:firstLine="0"/>
             </w:pPr>
+            <w:r>
+              <w:t>Mot de passe du compte</w:t>
+            </w:r>
           </w:p>
         </w:tc>
         <w:tc>
@@ -2181,6 +2364,12 @@
             <w:pPr>
               <w:ind w:left="0" w:firstLine="0"/>
             </w:pPr>
+            <w:r>
+              <w:t>A</w:t>
+            </w:r>
+            <w:r>
+              <w:t>30</w:t>
+            </w:r>
           </w:p>
         </w:tc>
         <w:tc>
@@ -2191,6 +2380,9 @@
             <w:pPr>
               <w:ind w:left="0" w:firstLine="0"/>
             </w:pPr>
+            <w:r>
+              <w:t>Alphanumérique</w:t>
+            </w:r>
           </w:p>
         </w:tc>
         <w:tc>
@@ -2201,290 +2393,9 @@
             <w:pPr>
               <w:ind w:left="0" w:firstLine="0"/>
             </w:pPr>
-          </w:p>
-        </w:tc>
-      </w:tr>
-      <w:tr>
-        <w:tc>
-          <w:tcPr>
-            <w:tcW w:w="1670" w:type="dxa"/>
-          </w:tcPr>
-          <w:p>
-            <w:pPr>
-              <w:ind w:left="0" w:firstLine="0"/>
-            </w:pPr>
-            <w:proofErr w:type="gramStart"/>
-            <w:r>
-              <w:t>tel</w:t>
-            </w:r>
-            <w:proofErr w:type="gramEnd"/>
-          </w:p>
-        </w:tc>
-        <w:tc>
-          <w:tcPr>
-            <w:tcW w:w="1668" w:type="dxa"/>
-          </w:tcPr>
-          <w:p>
-            <w:pPr>
-              <w:ind w:left="0" w:firstLine="0"/>
-            </w:pPr>
-          </w:p>
-        </w:tc>
-        <w:tc>
-          <w:tcPr>
-            <w:tcW w:w="1673" w:type="dxa"/>
-          </w:tcPr>
-          <w:p>
-            <w:pPr>
-              <w:ind w:left="0" w:firstLine="0"/>
-            </w:pPr>
-          </w:p>
-        </w:tc>
-        <w:tc>
-          <w:tcPr>
-            <w:tcW w:w="1654" w:type="dxa"/>
-          </w:tcPr>
-          <w:p>
-            <w:pPr>
-              <w:ind w:left="0" w:firstLine="0"/>
-            </w:pPr>
-          </w:p>
-        </w:tc>
-        <w:tc>
-          <w:tcPr>
-            <w:tcW w:w="1851" w:type="dxa"/>
-          </w:tcPr>
-          <w:p>
-            <w:pPr>
-              <w:ind w:left="0" w:firstLine="0"/>
-            </w:pPr>
-          </w:p>
-        </w:tc>
-        <w:tc>
-          <w:tcPr>
-            <w:tcW w:w="1675" w:type="dxa"/>
-          </w:tcPr>
-          <w:p>
-            <w:pPr>
-              <w:ind w:left="0" w:firstLine="0"/>
-            </w:pPr>
-          </w:p>
-        </w:tc>
-      </w:tr>
-      <w:tr>
-        <w:tc>
-          <w:tcPr>
-            <w:tcW w:w="1670" w:type="dxa"/>
-          </w:tcPr>
-          <w:p>
-            <w:pPr>
-              <w:ind w:left="0" w:firstLine="0"/>
-            </w:pPr>
-            <w:proofErr w:type="gramStart"/>
-            <w:r>
-              <w:t>password</w:t>
-            </w:r>
-            <w:proofErr w:type="gramEnd"/>
-            <w:r>
-              <w:t xml:space="preserve"> </w:t>
-            </w:r>
-          </w:p>
-        </w:tc>
-        <w:tc>
-          <w:tcPr>
-            <w:tcW w:w="1668" w:type="dxa"/>
-          </w:tcPr>
-          <w:p>
-            <w:pPr>
-              <w:ind w:left="0" w:firstLine="0"/>
-            </w:pPr>
-          </w:p>
-        </w:tc>
-        <w:tc>
-          <w:tcPr>
-            <w:tcW w:w="1673" w:type="dxa"/>
-          </w:tcPr>
-          <w:p>
-            <w:pPr>
-              <w:ind w:left="0" w:firstLine="0"/>
-            </w:pPr>
-          </w:p>
-        </w:tc>
-        <w:tc>
-          <w:tcPr>
-            <w:tcW w:w="1654" w:type="dxa"/>
-          </w:tcPr>
-          <w:p>
-            <w:pPr>
-              <w:ind w:left="0" w:firstLine="0"/>
-            </w:pPr>
-          </w:p>
-        </w:tc>
-        <w:tc>
-          <w:tcPr>
-            <w:tcW w:w="1851" w:type="dxa"/>
-          </w:tcPr>
-          <w:p>
-            <w:pPr>
-              <w:ind w:left="0" w:firstLine="0"/>
-            </w:pPr>
-          </w:p>
-        </w:tc>
-        <w:tc>
-          <w:tcPr>
-            <w:tcW w:w="1675" w:type="dxa"/>
-          </w:tcPr>
-          <w:p>
-            <w:pPr>
-              <w:ind w:left="0" w:firstLine="0"/>
-            </w:pPr>
-          </w:p>
-        </w:tc>
-      </w:tr>
-      <w:tr>
-        <w:tc>
-          <w:tcPr>
-            <w:tcW w:w="1670" w:type="dxa"/>
-          </w:tcPr>
-          <w:p>
-            <w:pPr>
-              <w:ind w:left="0" w:firstLine="0"/>
-            </w:pPr>
-            <w:proofErr w:type="spellStart"/>
-            <w:proofErr w:type="gramStart"/>
-            <w:r>
-              <w:t>created</w:t>
-            </w:r>
-            <w:proofErr w:type="gramEnd"/>
-            <w:r>
-              <w:t>_at</w:t>
-            </w:r>
-            <w:proofErr w:type="spellEnd"/>
-          </w:p>
-        </w:tc>
-        <w:tc>
-          <w:tcPr>
-            <w:tcW w:w="1668" w:type="dxa"/>
-          </w:tcPr>
-          <w:p>
-            <w:pPr>
-              <w:ind w:left="0" w:firstLine="0"/>
-            </w:pPr>
-          </w:p>
-        </w:tc>
-        <w:tc>
-          <w:tcPr>
-            <w:tcW w:w="1673" w:type="dxa"/>
-          </w:tcPr>
-          <w:p>
-            <w:pPr>
-              <w:ind w:left="0" w:firstLine="0"/>
-            </w:pPr>
-          </w:p>
-        </w:tc>
-        <w:tc>
-          <w:tcPr>
-            <w:tcW w:w="1654" w:type="dxa"/>
-          </w:tcPr>
-          <w:p>
-            <w:pPr>
-              <w:ind w:left="0" w:firstLine="0"/>
-            </w:pPr>
-          </w:p>
-        </w:tc>
-        <w:tc>
-          <w:tcPr>
-            <w:tcW w:w="1851" w:type="dxa"/>
-          </w:tcPr>
-          <w:p>
-            <w:pPr>
-              <w:ind w:left="0" w:firstLine="0"/>
-            </w:pPr>
-          </w:p>
-        </w:tc>
-        <w:tc>
-          <w:tcPr>
-            <w:tcW w:w="1675" w:type="dxa"/>
-          </w:tcPr>
-          <w:p>
-            <w:pPr>
-              <w:ind w:left="0" w:firstLine="0"/>
-            </w:pPr>
-          </w:p>
-        </w:tc>
-      </w:tr>
-      <w:tr>
-        <w:tc>
-          <w:tcPr>
-            <w:tcW w:w="1670" w:type="dxa"/>
-          </w:tcPr>
-          <w:p>
-            <w:pPr>
-              <w:ind w:left="0" w:firstLine="0"/>
-            </w:pPr>
-            <w:proofErr w:type="spellStart"/>
-            <w:proofErr w:type="gramStart"/>
-            <w:r>
-              <w:t>upd</w:t>
-            </w:r>
-            <w:r>
-              <w:t>ated</w:t>
-            </w:r>
-            <w:proofErr w:type="gramEnd"/>
-            <w:r>
-              <w:t>_at</w:t>
-            </w:r>
-            <w:proofErr w:type="spellEnd"/>
-          </w:p>
-        </w:tc>
-        <w:tc>
-          <w:tcPr>
-            <w:tcW w:w="1668" w:type="dxa"/>
-          </w:tcPr>
-          <w:p>
-            <w:pPr>
-              <w:ind w:left="0" w:firstLine="0"/>
-            </w:pPr>
-          </w:p>
-        </w:tc>
-        <w:tc>
-          <w:tcPr>
-            <w:tcW w:w="1673" w:type="dxa"/>
-          </w:tcPr>
-          <w:p>
-            <w:pPr>
-              <w:ind w:left="0" w:firstLine="0"/>
-            </w:pPr>
-          </w:p>
-        </w:tc>
-        <w:tc>
-          <w:tcPr>
-            <w:tcW w:w="1654" w:type="dxa"/>
-          </w:tcPr>
-          <w:p>
-            <w:pPr>
-              <w:ind w:left="0" w:firstLine="0"/>
-            </w:pPr>
-          </w:p>
-        </w:tc>
-        <w:tc>
-          <w:tcPr>
-            <w:tcW w:w="1851" w:type="dxa"/>
-          </w:tcPr>
-          <w:p>
-            <w:pPr>
-              <w:ind w:left="0" w:firstLine="0"/>
-            </w:pPr>
-          </w:p>
-        </w:tc>
-        <w:tc>
-          <w:tcPr>
-            <w:tcW w:w="1675" w:type="dxa"/>
-          </w:tcPr>
-          <w:p>
-            <w:pPr>
-              <w:ind w:left="0" w:firstLine="0"/>
-            </w:pPr>
+            <w:r>
+              <w:t xml:space="preserve">Chiffré </w:t>
+            </w:r>
           </w:p>
         </w:tc>
       </w:tr>
@@ -2520,6 +2431,7 @@
               <w:ind w:left="0" w:firstLine="0"/>
             </w:pPr>
             <w:r>
+              <w:lastRenderedPageBreak/>
               <w:t>Entité</w:t>
             </w:r>
             <w:r>
@@ -2529,7 +2441,7 @@
               <w:t xml:space="preserve"> : </w:t>
             </w:r>
             <w:r>
-              <w:t>Formations</w:t>
+              <w:t>FORMATIONS</w:t>
             </w:r>
           </w:p>
         </w:tc>
@@ -2559,9 +2471,6 @@
             <w:r>
               <w:t>Identifiant</w:t>
             </w:r>
-            <w:r>
-              <w:t xml:space="preserve"> ou unique </w:t>
-            </w:r>
           </w:p>
         </w:tc>
         <w:tc>
@@ -2627,7 +2536,7 @@
               <w:ind w:left="0" w:firstLine="0"/>
             </w:pPr>
             <w:r>
-              <w:t>Id</w:t>
+              <w:t>ID</w:t>
             </w:r>
           </w:p>
         </w:tc>
@@ -2653,7 +2562,16 @@
               <w:ind w:left="0" w:firstLine="0"/>
             </w:pPr>
             <w:r>
-              <w:t>Identifiant de l’entité</w:t>
+              <w:t xml:space="preserve">Identifiant </w:t>
+            </w:r>
+            <w:r>
+              <w:t>de la form</w:t>
+            </w:r>
+            <w:r>
+              <w:t>a</w:t>
+            </w:r>
+            <w:r>
+              <w:t>tion</w:t>
             </w:r>
           </w:p>
         </w:tc>
@@ -2666,10 +2584,7 @@
               <w:ind w:left="0" w:firstLine="0"/>
             </w:pPr>
             <w:r>
-              <w:t>999</w:t>
-            </w:r>
-            <w:r>
-              <w:t>99</w:t>
+              <w:t>A32</w:t>
             </w:r>
           </w:p>
         </w:tc>
@@ -2682,7 +2597,7 @@
               <w:ind w:left="0" w:firstLine="0"/>
             </w:pPr>
             <w:r>
-              <w:t xml:space="preserve">Numérique </w:t>
+              <w:t>Alphanumérique</w:t>
             </w:r>
           </w:p>
         </w:tc>
@@ -2706,48 +2621,321 @@
             <w:pPr>
               <w:ind w:left="0" w:firstLine="0"/>
             </w:pPr>
+            <w:r>
+              <w:t>NAME</w:t>
+            </w:r>
+          </w:p>
+        </w:tc>
+        <w:tc>
+          <w:tcPr>
+            <w:tcW w:w="1667" w:type="dxa"/>
+          </w:tcPr>
+          <w:p>
+            <w:pPr>
+              <w:ind w:left="0" w:firstLine="0"/>
+            </w:pPr>
+            <w:r>
+              <w:t>NON</w:t>
+            </w:r>
+          </w:p>
+        </w:tc>
+        <w:tc>
+          <w:tcPr>
+            <w:tcW w:w="1672" w:type="dxa"/>
+          </w:tcPr>
+          <w:p>
+            <w:pPr>
+              <w:ind w:left="0" w:firstLine="0"/>
+            </w:pPr>
+            <w:r>
+              <w:t>Le ti</w:t>
+            </w:r>
+            <w:r>
+              <w:t>t</w:t>
+            </w:r>
+            <w:r>
+              <w:t>re de la formation</w:t>
+            </w:r>
+          </w:p>
+        </w:tc>
+        <w:tc>
+          <w:tcPr>
+            <w:tcW w:w="1653" w:type="dxa"/>
+          </w:tcPr>
+          <w:p>
+            <w:pPr>
+              <w:ind w:left="0" w:firstLine="0"/>
+            </w:pPr>
+            <w:r>
+              <w:t>A40</w:t>
+            </w:r>
+          </w:p>
+        </w:tc>
+        <w:tc>
+          <w:tcPr>
+            <w:tcW w:w="1851" w:type="dxa"/>
+          </w:tcPr>
+          <w:p>
+            <w:pPr>
+              <w:ind w:left="0" w:firstLine="0"/>
+            </w:pPr>
+            <w:r>
+              <w:t>Alphanumérique</w:t>
+            </w:r>
+          </w:p>
+        </w:tc>
+        <w:tc>
+          <w:tcPr>
+            <w:tcW w:w="1675" w:type="dxa"/>
+          </w:tcPr>
+          <w:p>
+            <w:pPr>
+              <w:ind w:left="0" w:firstLine="0"/>
+            </w:pPr>
+            <w:r>
+              <w:t>Majuscule</w:t>
+            </w:r>
+          </w:p>
+        </w:tc>
+      </w:tr>
+      <w:tr>
+        <w:tc>
+          <w:tcPr>
+            <w:tcW w:w="1673" w:type="dxa"/>
+          </w:tcPr>
+          <w:p>
+            <w:pPr>
+              <w:ind w:left="0" w:firstLine="0"/>
+            </w:pPr>
+            <w:r>
+              <w:t>SCHOOL</w:t>
+            </w:r>
+          </w:p>
+        </w:tc>
+        <w:tc>
+          <w:tcPr>
+            <w:tcW w:w="1667" w:type="dxa"/>
+          </w:tcPr>
+          <w:p>
+            <w:pPr>
+              <w:ind w:left="0" w:firstLine="0"/>
+            </w:pPr>
+            <w:r>
+              <w:t>NON</w:t>
+            </w:r>
+          </w:p>
+        </w:tc>
+        <w:tc>
+          <w:tcPr>
+            <w:tcW w:w="1672" w:type="dxa"/>
+          </w:tcPr>
+          <w:p>
+            <w:pPr>
+              <w:ind w:left="0" w:firstLine="0"/>
+            </w:pPr>
+            <w:r>
+              <w:t>Le nom de l’école de la formation</w:t>
+            </w:r>
+          </w:p>
+        </w:tc>
+        <w:tc>
+          <w:tcPr>
+            <w:tcW w:w="1653" w:type="dxa"/>
+          </w:tcPr>
+          <w:p>
+            <w:pPr>
+              <w:ind w:left="0" w:firstLine="0"/>
+            </w:pPr>
+            <w:r>
+              <w:t>A40</w:t>
+            </w:r>
+          </w:p>
+        </w:tc>
+        <w:tc>
+          <w:tcPr>
+            <w:tcW w:w="1851" w:type="dxa"/>
+          </w:tcPr>
+          <w:p>
+            <w:pPr>
+              <w:ind w:left="0" w:firstLine="0"/>
+            </w:pPr>
+            <w:r>
+              <w:t>Alphanumérique</w:t>
+            </w:r>
+          </w:p>
+        </w:tc>
+        <w:tc>
+          <w:tcPr>
+            <w:tcW w:w="1675" w:type="dxa"/>
+          </w:tcPr>
+          <w:p>
+            <w:pPr>
+              <w:ind w:left="0" w:firstLine="0"/>
+            </w:pPr>
+            <w:r>
+              <w:t>Les premières lettres en majuscule</w:t>
+            </w:r>
+          </w:p>
+        </w:tc>
+      </w:tr>
+      <w:tr>
+        <w:tc>
+          <w:tcPr>
+            <w:tcW w:w="1673" w:type="dxa"/>
+          </w:tcPr>
+          <w:p>
+            <w:pPr>
+              <w:ind w:left="0" w:firstLine="0"/>
+            </w:pPr>
+            <w:r>
+              <w:t>LEVEL</w:t>
+            </w:r>
+          </w:p>
+        </w:tc>
+        <w:tc>
+          <w:tcPr>
+            <w:tcW w:w="1667" w:type="dxa"/>
+          </w:tcPr>
+          <w:p>
+            <w:pPr>
+              <w:ind w:left="0" w:firstLine="0"/>
+            </w:pPr>
+            <w:r>
+              <w:t>NON</w:t>
+            </w:r>
+          </w:p>
+        </w:tc>
+        <w:tc>
+          <w:tcPr>
+            <w:tcW w:w="1672" w:type="dxa"/>
+          </w:tcPr>
+          <w:p>
+            <w:pPr>
+              <w:ind w:left="0" w:firstLine="0"/>
+            </w:pPr>
+            <w:r>
+              <w:t xml:space="preserve">Le </w:t>
+            </w:r>
+            <w:r>
+              <w:t>niveau</w:t>
+            </w:r>
+            <w:r>
+              <w:t xml:space="preserve"> de </w:t>
+            </w:r>
+            <w:r>
+              <w:t xml:space="preserve">la </w:t>
+            </w:r>
+            <w:r>
+              <w:t>formation</w:t>
+            </w:r>
+          </w:p>
+        </w:tc>
+        <w:tc>
+          <w:tcPr>
+            <w:tcW w:w="1653" w:type="dxa"/>
+          </w:tcPr>
+          <w:p>
+            <w:pPr>
+              <w:ind w:left="0" w:firstLine="0"/>
+            </w:pPr>
+            <w:r>
+              <w:t>A40</w:t>
+            </w:r>
+          </w:p>
+        </w:tc>
+        <w:tc>
+          <w:tcPr>
+            <w:tcW w:w="1851" w:type="dxa"/>
+          </w:tcPr>
+          <w:p>
+            <w:pPr>
+              <w:ind w:left="0" w:firstLine="0"/>
+            </w:pPr>
+            <w:r>
+              <w:t>Alphanumérique</w:t>
+            </w:r>
+          </w:p>
+        </w:tc>
+        <w:tc>
+          <w:tcPr>
+            <w:tcW w:w="1675" w:type="dxa"/>
+          </w:tcPr>
+          <w:p>
+            <w:pPr>
+              <w:ind w:left="0" w:firstLine="0"/>
+            </w:pPr>
+            <w:r>
+              <w:t>Bac, bac1, bac2, bac3, bac4, bac5, bac6, bac7, bac8</w:t>
+            </w:r>
+          </w:p>
+        </w:tc>
+      </w:tr>
+      <w:tr>
+        <w:tc>
+          <w:tcPr>
+            <w:tcW w:w="1673" w:type="dxa"/>
+          </w:tcPr>
+          <w:p>
+            <w:pPr>
+              <w:ind w:left="0" w:firstLine="0"/>
+            </w:pPr>
+            <w:r>
+              <w:t>START</w:t>
+            </w:r>
+            <w:r>
+              <w:t>_</w:t>
+            </w:r>
+            <w:r>
+              <w:t>DATE</w:t>
+            </w:r>
+          </w:p>
+        </w:tc>
+        <w:tc>
+          <w:tcPr>
+            <w:tcW w:w="1667" w:type="dxa"/>
+          </w:tcPr>
+          <w:p>
+            <w:pPr>
+              <w:ind w:left="0" w:firstLine="0"/>
+            </w:pPr>
+            <w:r>
+              <w:t>NON</w:t>
+            </w:r>
+          </w:p>
+        </w:tc>
+        <w:tc>
+          <w:tcPr>
+            <w:tcW w:w="1672" w:type="dxa"/>
+          </w:tcPr>
+          <w:p>
+            <w:pPr>
+              <w:ind w:left="0" w:firstLine="0"/>
+            </w:pPr>
+            <w:r>
+              <w:t>Date</w:t>
+            </w:r>
+            <w:r>
+              <w:t xml:space="preserve"> de début de la formation</w:t>
+            </w:r>
+          </w:p>
+        </w:tc>
+        <w:tc>
+          <w:tcPr>
+            <w:tcW w:w="1653" w:type="dxa"/>
+          </w:tcPr>
+          <w:p>
+            <w:pPr>
+              <w:ind w:left="0" w:firstLine="0"/>
+            </w:pPr>
             <w:proofErr w:type="spellStart"/>
             <w:proofErr w:type="gramStart"/>
             <w:r>
-              <w:t>name</w:t>
+              <w:t>aaaa</w:t>
             </w:r>
             <w:proofErr w:type="spellEnd"/>
             <w:proofErr w:type="gramEnd"/>
-          </w:p>
-        </w:tc>
-        <w:tc>
-          <w:tcPr>
-            <w:tcW w:w="1667" w:type="dxa"/>
-          </w:tcPr>
-          <w:p>
-            <w:pPr>
-              <w:ind w:left="0" w:firstLine="0"/>
-            </w:pPr>
-          </w:p>
-        </w:tc>
-        <w:tc>
-          <w:tcPr>
-            <w:tcW w:w="1672" w:type="dxa"/>
-          </w:tcPr>
-          <w:p>
-            <w:pPr>
-              <w:ind w:left="0" w:firstLine="0"/>
-            </w:pPr>
-            <w:r>
-              <w:t>Le tire de la formation</w:t>
-            </w:r>
-          </w:p>
-        </w:tc>
-        <w:tc>
-          <w:tcPr>
-            <w:tcW w:w="1653" w:type="dxa"/>
-          </w:tcPr>
-          <w:p>
-            <w:pPr>
-              <w:ind w:left="0" w:firstLine="0"/>
-            </w:pPr>
-            <w:r>
-              <w:t>Abc</w:t>
+            <w:r>
+              <w:t>-mm-dd</w:t>
             </w:r>
           </w:p>
         </w:tc>
@@ -2760,7 +2948,7 @@
               <w:ind w:left="0" w:firstLine="0"/>
             </w:pPr>
             <w:r>
-              <w:t>Alphanumérique</w:t>
+              <w:t>Date</w:t>
             </w:r>
           </w:p>
         </w:tc>
@@ -2772,15 +2960,6 @@
             <w:pPr>
               <w:ind w:left="0" w:firstLine="0"/>
             </w:pPr>
-            <w:r>
-              <w:t>L</w:t>
-            </w:r>
-            <w:r>
-              <w:t>a</w:t>
-            </w:r>
-            <w:r>
-              <w:t xml:space="preserve"> première lettre en majuscule</w:t>
-            </w:r>
           </w:p>
         </w:tc>
       </w:tr>
@@ -2793,12 +2972,9 @@
             <w:pPr>
               <w:ind w:left="0" w:firstLine="0"/>
             </w:pPr>
-            <w:proofErr w:type="gramStart"/>
-            <w:r>
-              <w:lastRenderedPageBreak/>
-              <w:t>school</w:t>
-            </w:r>
-            <w:proofErr w:type="gramEnd"/>
+            <w:r>
+              <w:t>END_DATE</w:t>
+            </w:r>
           </w:p>
         </w:tc>
         <w:tc>
@@ -2809,6 +2985,9 @@
             <w:pPr>
               <w:ind w:left="0" w:firstLine="0"/>
             </w:pPr>
+            <w:r>
+              <w:t>NON</w:t>
+            </w:r>
           </w:p>
         </w:tc>
         <w:tc>
@@ -2820,54 +2999,16 @@
               <w:ind w:left="0" w:firstLine="0"/>
             </w:pPr>
             <w:r>
-              <w:t>Le nom de l’école de la formation</w:t>
+              <w:t>Date</w:t>
+            </w:r>
+            <w:r>
+              <w:t xml:space="preserve"> de fin de la formation</w:t>
             </w:r>
           </w:p>
         </w:tc>
         <w:tc>
           <w:tcPr>
             <w:tcW w:w="1653" w:type="dxa"/>
-          </w:tcPr>
-          <w:p>
-            <w:pPr>
-              <w:ind w:left="0" w:firstLine="0"/>
-            </w:pPr>
-            <w:r>
-              <w:t>Abc</w:t>
-            </w:r>
-          </w:p>
-        </w:tc>
-        <w:tc>
-          <w:tcPr>
-            <w:tcW w:w="1851" w:type="dxa"/>
-          </w:tcPr>
-          <w:p>
-            <w:pPr>
-              <w:ind w:left="0" w:firstLine="0"/>
-            </w:pPr>
-            <w:r>
-              <w:t>Alphanumérique</w:t>
-            </w:r>
-          </w:p>
-        </w:tc>
-        <w:tc>
-          <w:tcPr>
-            <w:tcW w:w="1675" w:type="dxa"/>
-          </w:tcPr>
-          <w:p>
-            <w:pPr>
-              <w:ind w:left="0" w:firstLine="0"/>
-            </w:pPr>
-            <w:r>
-              <w:t>Les premières lettres en majuscule</w:t>
-            </w:r>
-          </w:p>
-        </w:tc>
-      </w:tr>
-      <w:tr>
-        <w:tc>
-          <w:tcPr>
-            <w:tcW w:w="1673" w:type="dxa"/>
           </w:tcPr>
           <w:p>
             <w:pPr>
@@ -2876,45 +3017,12 @@
             <w:proofErr w:type="spellStart"/>
             <w:proofErr w:type="gramStart"/>
             <w:r>
-              <w:t>level</w:t>
+              <w:t>aaaa</w:t>
             </w:r>
             <w:proofErr w:type="spellEnd"/>
             <w:proofErr w:type="gramEnd"/>
-          </w:p>
-        </w:tc>
-        <w:tc>
-          <w:tcPr>
-            <w:tcW w:w="1667" w:type="dxa"/>
-          </w:tcPr>
-          <w:p>
-            <w:pPr>
-              <w:ind w:left="0" w:firstLine="0"/>
-            </w:pPr>
-          </w:p>
-        </w:tc>
-        <w:tc>
-          <w:tcPr>
-            <w:tcW w:w="1672" w:type="dxa"/>
-          </w:tcPr>
-          <w:p>
-            <w:pPr>
-              <w:ind w:left="0" w:firstLine="0"/>
-            </w:pPr>
-            <w:r>
-              <w:t>Le domaine de formation</w:t>
-            </w:r>
-          </w:p>
-        </w:tc>
-        <w:tc>
-          <w:tcPr>
-            <w:tcW w:w="1653" w:type="dxa"/>
-          </w:tcPr>
-          <w:p>
-            <w:pPr>
-              <w:ind w:left="0" w:firstLine="0"/>
-            </w:pPr>
-            <w:r>
-              <w:t>Abc</w:t>
+            <w:r>
+              <w:t>-mm-dd</w:t>
             </w:r>
           </w:p>
         </w:tc>
@@ -2927,7 +3035,7 @@
               <w:ind w:left="0" w:firstLine="0"/>
             </w:pPr>
             <w:r>
-              <w:t>Alphanumérique</w:t>
+              <w:t>Date</w:t>
             </w:r>
           </w:p>
         </w:tc>
@@ -2940,334 +3048,11 @@
               <w:ind w:left="0" w:firstLine="0"/>
             </w:pPr>
             <w:r>
-              <w:t>Les premières lettres en majuscule</w:t>
-            </w:r>
-          </w:p>
-        </w:tc>
-      </w:tr>
-      <w:tr>
-        <w:tc>
-          <w:tcPr>
-            <w:tcW w:w="1673" w:type="dxa"/>
-          </w:tcPr>
-          <w:p>
-            <w:pPr>
-              <w:ind w:left="0" w:firstLine="0"/>
-            </w:pPr>
-            <w:proofErr w:type="spellStart"/>
-            <w:proofErr w:type="gramStart"/>
-            <w:r>
-              <w:t>start</w:t>
-            </w:r>
-            <w:proofErr w:type="gramEnd"/>
-            <w:r>
-              <w:t>_year</w:t>
-            </w:r>
-            <w:proofErr w:type="spellEnd"/>
-          </w:p>
-        </w:tc>
-        <w:tc>
-          <w:tcPr>
-            <w:tcW w:w="1667" w:type="dxa"/>
-          </w:tcPr>
-          <w:p>
-            <w:pPr>
-              <w:ind w:left="0" w:firstLine="0"/>
-            </w:pPr>
-          </w:p>
-        </w:tc>
-        <w:tc>
-          <w:tcPr>
-            <w:tcW w:w="1672" w:type="dxa"/>
-          </w:tcPr>
-          <w:p>
-            <w:pPr>
-              <w:ind w:left="0" w:firstLine="0"/>
-            </w:pPr>
-            <w:r>
-              <w:t>Année de début de la formation</w:t>
-            </w:r>
-          </w:p>
-        </w:tc>
-        <w:tc>
-          <w:tcPr>
-            <w:tcW w:w="1653" w:type="dxa"/>
-          </w:tcPr>
-          <w:p>
-            <w:pPr>
-              <w:ind w:left="0" w:firstLine="0"/>
-            </w:pPr>
-            <w:proofErr w:type="spellStart"/>
-            <w:proofErr w:type="gramStart"/>
-            <w:r>
-              <w:t>aaaa</w:t>
-            </w:r>
-            <w:proofErr w:type="spellEnd"/>
-            <w:proofErr w:type="gramEnd"/>
-            <w:r>
-              <w:t>-mm-dd</w:t>
-            </w:r>
-          </w:p>
-        </w:tc>
-        <w:tc>
-          <w:tcPr>
-            <w:tcW w:w="1851" w:type="dxa"/>
-          </w:tcPr>
-          <w:p>
-            <w:pPr>
-              <w:ind w:left="0" w:firstLine="0"/>
-            </w:pPr>
-            <w:r>
-              <w:t>Date</w:t>
-            </w:r>
-          </w:p>
-        </w:tc>
-        <w:tc>
-          <w:tcPr>
-            <w:tcW w:w="1675" w:type="dxa"/>
-          </w:tcPr>
-          <w:p>
-            <w:pPr>
-              <w:ind w:left="0" w:firstLine="0"/>
-            </w:pPr>
-            <w:r>
-              <w:t>Plus petite ou égale à la date de fin</w:t>
-            </w:r>
-          </w:p>
-        </w:tc>
-      </w:tr>
-      <w:tr>
-        <w:tc>
-          <w:tcPr>
-            <w:tcW w:w="1673" w:type="dxa"/>
-          </w:tcPr>
-          <w:p>
-            <w:pPr>
-              <w:ind w:left="0" w:firstLine="0"/>
-            </w:pPr>
-            <w:proofErr w:type="spellStart"/>
-            <w:proofErr w:type="gramStart"/>
-            <w:r>
-              <w:t>end</w:t>
-            </w:r>
-            <w:proofErr w:type="gramEnd"/>
-            <w:r>
-              <w:t>_year</w:t>
-            </w:r>
-            <w:proofErr w:type="spellEnd"/>
-          </w:p>
-        </w:tc>
-        <w:tc>
-          <w:tcPr>
-            <w:tcW w:w="1667" w:type="dxa"/>
-          </w:tcPr>
-          <w:p>
-            <w:pPr>
-              <w:ind w:left="0" w:firstLine="0"/>
-            </w:pPr>
-          </w:p>
-        </w:tc>
-        <w:tc>
-          <w:tcPr>
-            <w:tcW w:w="1672" w:type="dxa"/>
-          </w:tcPr>
-          <w:p>
-            <w:pPr>
-              <w:ind w:left="0" w:firstLine="0"/>
-            </w:pPr>
-            <w:r>
-              <w:t>Année de fin de la formation</w:t>
-            </w:r>
-          </w:p>
-        </w:tc>
-        <w:tc>
-          <w:tcPr>
-            <w:tcW w:w="1653" w:type="dxa"/>
-          </w:tcPr>
-          <w:p>
-            <w:pPr>
-              <w:ind w:left="0" w:firstLine="0"/>
-            </w:pPr>
-            <w:proofErr w:type="spellStart"/>
-            <w:proofErr w:type="gramStart"/>
-            <w:r>
-              <w:t>aaaa</w:t>
-            </w:r>
-            <w:proofErr w:type="spellEnd"/>
-            <w:proofErr w:type="gramEnd"/>
-            <w:r>
-              <w:t>-mm-dd</w:t>
-            </w:r>
-          </w:p>
-        </w:tc>
-        <w:tc>
-          <w:tcPr>
-            <w:tcW w:w="1851" w:type="dxa"/>
-          </w:tcPr>
-          <w:p>
-            <w:pPr>
-              <w:ind w:left="0" w:firstLine="0"/>
-            </w:pPr>
-            <w:r>
-              <w:t>Date</w:t>
-            </w:r>
-          </w:p>
-        </w:tc>
-        <w:tc>
-          <w:tcPr>
-            <w:tcW w:w="1675" w:type="dxa"/>
-          </w:tcPr>
-          <w:p>
-            <w:pPr>
-              <w:ind w:left="0" w:firstLine="0"/>
-            </w:pPr>
-            <w:r>
-              <w:t>Supérieure ou égale à la date de début</w:t>
-            </w:r>
-          </w:p>
-        </w:tc>
-      </w:tr>
-      <w:tr>
-        <w:tc>
-          <w:tcPr>
-            <w:tcW w:w="1673" w:type="dxa"/>
-          </w:tcPr>
-          <w:p>
-            <w:pPr>
-              <w:ind w:left="0" w:firstLine="0"/>
-            </w:pPr>
-            <w:proofErr w:type="spellStart"/>
-            <w:proofErr w:type="gramStart"/>
-            <w:r>
-              <w:t>created</w:t>
-            </w:r>
-            <w:proofErr w:type="gramEnd"/>
-            <w:r>
-              <w:t>_at</w:t>
-            </w:r>
-            <w:proofErr w:type="spellEnd"/>
-          </w:p>
-        </w:tc>
-        <w:tc>
-          <w:tcPr>
-            <w:tcW w:w="1667" w:type="dxa"/>
-          </w:tcPr>
-          <w:p>
-            <w:pPr>
-              <w:ind w:left="0" w:firstLine="0"/>
-            </w:pPr>
-          </w:p>
-        </w:tc>
-        <w:tc>
-          <w:tcPr>
-            <w:tcW w:w="1672" w:type="dxa"/>
-          </w:tcPr>
-          <w:p>
-            <w:pPr>
-              <w:ind w:left="0" w:firstLine="0"/>
-            </w:pPr>
-          </w:p>
-        </w:tc>
-        <w:tc>
-          <w:tcPr>
-            <w:tcW w:w="1653" w:type="dxa"/>
-          </w:tcPr>
-          <w:p>
-            <w:pPr>
-              <w:ind w:left="0" w:firstLine="0"/>
-            </w:pPr>
-          </w:p>
-        </w:tc>
-        <w:tc>
-          <w:tcPr>
-            <w:tcW w:w="1851" w:type="dxa"/>
-          </w:tcPr>
-          <w:p>
-            <w:pPr>
-              <w:ind w:left="0" w:firstLine="0"/>
-            </w:pPr>
-          </w:p>
-        </w:tc>
-        <w:tc>
-          <w:tcPr>
-            <w:tcW w:w="1675" w:type="dxa"/>
-          </w:tcPr>
-          <w:p>
-            <w:pPr>
-              <w:ind w:left="0" w:firstLine="0"/>
-            </w:pPr>
-          </w:p>
-        </w:tc>
-      </w:tr>
-      <w:tr>
-        <w:tc>
-          <w:tcPr>
-            <w:tcW w:w="1673" w:type="dxa"/>
-          </w:tcPr>
-          <w:p>
-            <w:pPr>
-              <w:ind w:left="0" w:firstLine="0"/>
-            </w:pPr>
-            <w:proofErr w:type="spellStart"/>
-            <w:proofErr w:type="gramStart"/>
-            <w:r>
-              <w:t>updated</w:t>
-            </w:r>
-            <w:proofErr w:type="gramEnd"/>
-            <w:r>
-              <w:t>_at</w:t>
-            </w:r>
-            <w:proofErr w:type="spellEnd"/>
-          </w:p>
-        </w:tc>
-        <w:tc>
-          <w:tcPr>
-            <w:tcW w:w="1667" w:type="dxa"/>
-          </w:tcPr>
-          <w:p>
-            <w:pPr>
-              <w:ind w:left="0" w:firstLine="0"/>
-            </w:pPr>
-          </w:p>
-        </w:tc>
-        <w:tc>
-          <w:tcPr>
-            <w:tcW w:w="1672" w:type="dxa"/>
-          </w:tcPr>
-          <w:p>
-            <w:pPr>
-              <w:ind w:left="0" w:firstLine="0"/>
-            </w:pPr>
-          </w:p>
-        </w:tc>
-        <w:tc>
-          <w:tcPr>
-            <w:tcW w:w="1653" w:type="dxa"/>
-          </w:tcPr>
-          <w:p>
-            <w:pPr>
-              <w:ind w:left="0" w:firstLine="0"/>
-            </w:pPr>
-          </w:p>
-        </w:tc>
-        <w:tc>
-          <w:tcPr>
-            <w:tcW w:w="1851" w:type="dxa"/>
-          </w:tcPr>
-          <w:p>
-            <w:pPr>
-              <w:ind w:left="0" w:firstLine="0"/>
-            </w:pPr>
-          </w:p>
-        </w:tc>
-        <w:tc>
-          <w:tcPr>
-            <w:tcW w:w="1675" w:type="dxa"/>
-          </w:tcPr>
-          <w:p>
-            <w:pPr>
-              <w:ind w:left="0" w:firstLine="0"/>
-            </w:pPr>
+              <w:t>END_DATE</w:t>
+            </w:r>
+            <w:r>
+              <w:t xml:space="preserve"> &gt; START_DATE</w:t>
+            </w:r>
           </w:p>
         </w:tc>
       </w:tr>
@@ -3305,7 +3090,7 @@
           </w:tcPr>
           <w:p>
             <w:pPr>
-              <w:ind w:left="0" w:firstLine="0"/>
+              <w:ind w:left="-120" w:firstLine="0"/>
             </w:pPr>
             <w:r>
               <w:t>Entité </w:t>
@@ -3316,11 +3101,9 @@
             <w:r>
               <w:t xml:space="preserve">: </w:t>
             </w:r>
-            <w:proofErr w:type="spellStart"/>
-            <w:r>
-              <w:t>Experiences</w:t>
-            </w:r>
-            <w:proofErr w:type="spellEnd"/>
+            <w:r>
+              <w:t>EXPERIENCES</w:t>
+            </w:r>
           </w:p>
         </w:tc>
       </w:tr>
@@ -3416,11 +3199,9 @@
             <w:pPr>
               <w:ind w:left="0" w:firstLine="0"/>
             </w:pPr>
-            <w:proofErr w:type="gramStart"/>
-            <w:r>
-              <w:t>id</w:t>
-            </w:r>
-            <w:proofErr w:type="gramEnd"/>
+            <w:r>
+              <w:t>ID</w:t>
+            </w:r>
           </w:p>
         </w:tc>
         <w:tc>
@@ -3445,7 +3226,10 @@
               <w:ind w:left="0" w:firstLine="0"/>
             </w:pPr>
             <w:r>
-              <w:t>Identifiant de l’entité</w:t>
+              <w:t>Identifiant de</w:t>
+            </w:r>
+            <w:r>
+              <w:t xml:space="preserve"> l’expérience</w:t>
             </w:r>
           </w:p>
         </w:tc>
@@ -3458,7 +3242,7 @@
               <w:ind w:left="0" w:firstLine="0"/>
             </w:pPr>
             <w:r>
-              <w:t>99999</w:t>
+              <w:t>A32</w:t>
             </w:r>
           </w:p>
         </w:tc>
@@ -3471,7 +3255,7 @@
               <w:ind w:left="0" w:firstLine="0"/>
             </w:pPr>
             <w:r>
-              <w:t xml:space="preserve">Numérique </w:t>
+              <w:t>Alphanumérique</w:t>
             </w:r>
           </w:p>
         </w:tc>
@@ -3495,45 +3279,298 @@
             <w:pPr>
               <w:ind w:left="0" w:firstLine="0"/>
             </w:pPr>
+            <w:r>
+              <w:t>TITLE</w:t>
+            </w:r>
+          </w:p>
+        </w:tc>
+        <w:tc>
+          <w:tcPr>
+            <w:tcW w:w="1620" w:type="dxa"/>
+          </w:tcPr>
+          <w:p>
+            <w:pPr>
+              <w:ind w:left="0" w:firstLine="0"/>
+            </w:pPr>
+            <w:r>
+              <w:t>NON</w:t>
+            </w:r>
+          </w:p>
+        </w:tc>
+        <w:tc>
+          <w:tcPr>
+            <w:tcW w:w="1716" w:type="dxa"/>
+          </w:tcPr>
+          <w:p>
+            <w:pPr>
+              <w:ind w:left="0" w:firstLine="0"/>
+            </w:pPr>
+            <w:r>
+              <w:t>Titre de l’expérience professionnelle ou du poste occupé</w:t>
+            </w:r>
+          </w:p>
+        </w:tc>
+        <w:tc>
+          <w:tcPr>
+            <w:tcW w:w="1588" w:type="dxa"/>
+          </w:tcPr>
+          <w:p>
+            <w:r>
+              <w:t>A40</w:t>
+            </w:r>
+          </w:p>
+        </w:tc>
+        <w:tc>
+          <w:tcPr>
+            <w:tcW w:w="1851" w:type="dxa"/>
+          </w:tcPr>
+          <w:p>
+            <w:pPr>
+              <w:ind w:left="0" w:firstLine="0"/>
+            </w:pPr>
+            <w:r>
+              <w:t>Alphanumérique</w:t>
+            </w:r>
+          </w:p>
+        </w:tc>
+        <w:tc>
+          <w:tcPr>
+            <w:tcW w:w="1639" w:type="dxa"/>
+          </w:tcPr>
+          <w:p>
+            <w:pPr>
+              <w:ind w:left="0" w:firstLine="0"/>
+            </w:pPr>
+            <w:r>
+              <w:t>Majuscule</w:t>
+            </w:r>
+          </w:p>
+        </w:tc>
+      </w:tr>
+      <w:tr>
+        <w:tc>
+          <w:tcPr>
+            <w:tcW w:w="1777" w:type="dxa"/>
+          </w:tcPr>
+          <w:p>
+            <w:pPr>
+              <w:ind w:left="0" w:firstLine="0"/>
+            </w:pPr>
+            <w:r>
+              <w:t>COMPANY</w:t>
+            </w:r>
+          </w:p>
+        </w:tc>
+        <w:tc>
+          <w:tcPr>
+            <w:tcW w:w="1620" w:type="dxa"/>
+          </w:tcPr>
+          <w:p>
+            <w:pPr>
+              <w:ind w:left="0" w:firstLine="0"/>
+            </w:pPr>
+            <w:r>
+              <w:t>NON</w:t>
+            </w:r>
+          </w:p>
+        </w:tc>
+        <w:tc>
+          <w:tcPr>
+            <w:tcW w:w="1716" w:type="dxa"/>
+          </w:tcPr>
+          <w:p>
+            <w:pPr>
+              <w:ind w:left="0" w:firstLine="0"/>
+            </w:pPr>
+            <w:r>
+              <w:t>Nom de l’entreprise</w:t>
+            </w:r>
+          </w:p>
+        </w:tc>
+        <w:tc>
+          <w:tcPr>
+            <w:tcW w:w="1588" w:type="dxa"/>
+          </w:tcPr>
+          <w:p>
+            <w:pPr>
+              <w:ind w:left="0" w:firstLine="0"/>
+            </w:pPr>
+            <w:r>
+              <w:t>A40</w:t>
+            </w:r>
+          </w:p>
+        </w:tc>
+        <w:tc>
+          <w:tcPr>
+            <w:tcW w:w="1851" w:type="dxa"/>
+          </w:tcPr>
+          <w:p>
+            <w:pPr>
+              <w:ind w:left="0" w:firstLine="0"/>
+            </w:pPr>
+            <w:r>
+              <w:t>Alphanumérique</w:t>
+            </w:r>
+          </w:p>
+        </w:tc>
+        <w:tc>
+          <w:tcPr>
+            <w:tcW w:w="1639" w:type="dxa"/>
+          </w:tcPr>
+          <w:p>
+            <w:pPr>
+              <w:ind w:left="0" w:firstLine="0"/>
+            </w:pPr>
+            <w:r>
+              <w:t>Les premières lettres en majuscule</w:t>
+            </w:r>
+          </w:p>
+        </w:tc>
+      </w:tr>
+      <w:tr>
+        <w:tc>
+          <w:tcPr>
+            <w:tcW w:w="1777" w:type="dxa"/>
+          </w:tcPr>
+          <w:p>
+            <w:pPr>
+              <w:ind w:left="0" w:firstLine="0"/>
+            </w:pPr>
+            <w:r>
+              <w:lastRenderedPageBreak/>
+              <w:t>LOCALIZATION</w:t>
+            </w:r>
+          </w:p>
+        </w:tc>
+        <w:tc>
+          <w:tcPr>
+            <w:tcW w:w="1620" w:type="dxa"/>
+          </w:tcPr>
+          <w:p>
+            <w:pPr>
+              <w:ind w:left="0" w:firstLine="0"/>
+            </w:pPr>
+            <w:r>
+              <w:t>NON</w:t>
+            </w:r>
+          </w:p>
+        </w:tc>
+        <w:tc>
+          <w:tcPr>
+            <w:tcW w:w="1716" w:type="dxa"/>
+          </w:tcPr>
+          <w:p>
+            <w:pPr>
+              <w:ind w:left="0" w:firstLine="0"/>
+            </w:pPr>
+            <w:r>
+              <w:t>Adresse géographique de l’entreprise</w:t>
+            </w:r>
+          </w:p>
+        </w:tc>
+        <w:tc>
+          <w:tcPr>
+            <w:tcW w:w="1588" w:type="dxa"/>
+          </w:tcPr>
+          <w:p>
+            <w:pPr>
+              <w:ind w:left="0" w:firstLine="0"/>
+            </w:pPr>
+            <w:r>
+              <w:t xml:space="preserve">Abc </w:t>
+            </w:r>
+          </w:p>
+        </w:tc>
+        <w:tc>
+          <w:tcPr>
+            <w:tcW w:w="1851" w:type="dxa"/>
+          </w:tcPr>
+          <w:p>
+            <w:pPr>
+              <w:ind w:left="0" w:firstLine="0"/>
+            </w:pPr>
+            <w:r>
+              <w:t>Alphanumérique</w:t>
+            </w:r>
+          </w:p>
+        </w:tc>
+        <w:tc>
+          <w:tcPr>
+            <w:tcW w:w="1639" w:type="dxa"/>
+          </w:tcPr>
+          <w:p>
+            <w:pPr>
+              <w:ind w:left="0" w:firstLine="0"/>
+            </w:pPr>
+            <w:r>
+              <w:t>Les premières lettres en majuscule</w:t>
+            </w:r>
+          </w:p>
+        </w:tc>
+      </w:tr>
+      <w:tr>
+        <w:tc>
+          <w:tcPr>
+            <w:tcW w:w="1777" w:type="dxa"/>
+          </w:tcPr>
+          <w:p>
+            <w:pPr>
+              <w:ind w:left="0" w:firstLine="0"/>
+            </w:pPr>
+            <w:r>
+              <w:t>START</w:t>
+            </w:r>
+            <w:r>
+              <w:t>_</w:t>
+            </w:r>
+            <w:r>
+              <w:t>DATE</w:t>
+            </w:r>
+          </w:p>
+        </w:tc>
+        <w:tc>
+          <w:tcPr>
+            <w:tcW w:w="1620" w:type="dxa"/>
+          </w:tcPr>
+          <w:p>
+            <w:pPr>
+              <w:ind w:left="0" w:firstLine="0"/>
+            </w:pPr>
+            <w:r>
+              <w:t>NON</w:t>
+            </w:r>
+          </w:p>
+        </w:tc>
+        <w:tc>
+          <w:tcPr>
+            <w:tcW w:w="1716" w:type="dxa"/>
+          </w:tcPr>
+          <w:p>
+            <w:pPr>
+              <w:ind w:left="0" w:firstLine="0"/>
+            </w:pPr>
+            <w:r>
+              <w:t>Année de début de la formation</w:t>
+            </w:r>
+          </w:p>
+        </w:tc>
+        <w:tc>
+          <w:tcPr>
+            <w:tcW w:w="1588" w:type="dxa"/>
+          </w:tcPr>
+          <w:p>
+            <w:pPr>
+              <w:ind w:left="0" w:firstLine="0"/>
+            </w:pPr>
             <w:proofErr w:type="spellStart"/>
             <w:proofErr w:type="gramStart"/>
             <w:r>
-              <w:t>title</w:t>
+              <w:t>aaaa</w:t>
             </w:r>
             <w:proofErr w:type="spellEnd"/>
             <w:proofErr w:type="gramEnd"/>
-          </w:p>
-        </w:tc>
-        <w:tc>
-          <w:tcPr>
-            <w:tcW w:w="1620" w:type="dxa"/>
-          </w:tcPr>
-          <w:p>
-            <w:pPr>
-              <w:ind w:left="0" w:firstLine="0"/>
-            </w:pPr>
-          </w:p>
-        </w:tc>
-        <w:tc>
-          <w:tcPr>
-            <w:tcW w:w="1716" w:type="dxa"/>
-          </w:tcPr>
-          <w:p>
-            <w:pPr>
-              <w:ind w:left="0" w:firstLine="0"/>
-            </w:pPr>
-            <w:r>
-              <w:t>Titre de l’expérience professionnelle ou du poste occupé</w:t>
-            </w:r>
-          </w:p>
-        </w:tc>
-        <w:tc>
-          <w:tcPr>
-            <w:tcW w:w="1588" w:type="dxa"/>
-          </w:tcPr>
-          <w:p>
-            <w:r>
-              <w:t>Abc</w:t>
+            <w:r>
+              <w:t>-mm-dd</w:t>
             </w:r>
           </w:p>
         </w:tc>
@@ -3546,7 +3583,7 @@
               <w:ind w:left="0" w:firstLine="0"/>
             </w:pPr>
             <w:r>
-              <w:t>Alphanumérique</w:t>
+              <w:t>Date</w:t>
             </w:r>
           </w:p>
         </w:tc>
@@ -3558,9 +3595,6 @@
             <w:pPr>
               <w:ind w:left="0" w:firstLine="0"/>
             </w:pPr>
-            <w:r>
-              <w:t>La première lettre en majuscule</w:t>
-            </w:r>
           </w:p>
         </w:tc>
       </w:tr>
@@ -3573,48 +3607,60 @@
             <w:pPr>
               <w:ind w:left="0" w:firstLine="0"/>
             </w:pPr>
+            <w:r>
+              <w:t>END</w:t>
+            </w:r>
+            <w:r>
+              <w:t>_</w:t>
+            </w:r>
+            <w:r>
+              <w:t>DATE</w:t>
+            </w:r>
+          </w:p>
+        </w:tc>
+        <w:tc>
+          <w:tcPr>
+            <w:tcW w:w="1620" w:type="dxa"/>
+          </w:tcPr>
+          <w:p>
+            <w:pPr>
+              <w:ind w:left="0" w:firstLine="0"/>
+            </w:pPr>
+            <w:r>
+              <w:t>NON</w:t>
+            </w:r>
+          </w:p>
+        </w:tc>
+        <w:tc>
+          <w:tcPr>
+            <w:tcW w:w="1716" w:type="dxa"/>
+          </w:tcPr>
+          <w:p>
+            <w:pPr>
+              <w:ind w:left="0" w:firstLine="0"/>
+            </w:pPr>
+            <w:r>
+              <w:t>Année de fin de la formation</w:t>
+            </w:r>
+          </w:p>
+        </w:tc>
+        <w:tc>
+          <w:tcPr>
+            <w:tcW w:w="1588" w:type="dxa"/>
+          </w:tcPr>
+          <w:p>
+            <w:pPr>
+              <w:ind w:left="0" w:firstLine="0"/>
+            </w:pPr>
             <w:proofErr w:type="spellStart"/>
             <w:proofErr w:type="gramStart"/>
             <w:r>
-              <w:t>company</w:t>
+              <w:t>aaaa</w:t>
             </w:r>
             <w:proofErr w:type="spellEnd"/>
             <w:proofErr w:type="gramEnd"/>
-          </w:p>
-        </w:tc>
-        <w:tc>
-          <w:tcPr>
-            <w:tcW w:w="1620" w:type="dxa"/>
-          </w:tcPr>
-          <w:p>
-            <w:pPr>
-              <w:ind w:left="0" w:firstLine="0"/>
-            </w:pPr>
-          </w:p>
-        </w:tc>
-        <w:tc>
-          <w:tcPr>
-            <w:tcW w:w="1716" w:type="dxa"/>
-          </w:tcPr>
-          <w:p>
-            <w:pPr>
-              <w:ind w:left="0" w:firstLine="0"/>
-            </w:pPr>
-            <w:r>
-              <w:t>Nom de l’entreprise</w:t>
-            </w:r>
-          </w:p>
-        </w:tc>
-        <w:tc>
-          <w:tcPr>
-            <w:tcW w:w="1588" w:type="dxa"/>
-          </w:tcPr>
-          <w:p>
-            <w:pPr>
-              <w:ind w:left="0" w:firstLine="0"/>
-            </w:pPr>
-            <w:r>
-              <w:t>Abc</w:t>
+            <w:r>
+              <w:t>-mm-dd</w:t>
             </w:r>
           </w:p>
         </w:tc>
@@ -3627,7 +3673,7 @@
               <w:ind w:left="0" w:firstLine="0"/>
             </w:pPr>
             <w:r>
-              <w:t>Alphanumérique</w:t>
+              <w:t>Date</w:t>
             </w:r>
           </w:p>
         </w:tc>
@@ -3640,425 +3686,8 @@
               <w:ind w:left="0" w:firstLine="0"/>
             </w:pPr>
             <w:r>
-              <w:t>Les premières lettres en majuscule</w:t>
-            </w:r>
-          </w:p>
-        </w:tc>
-      </w:tr>
-      <w:tr>
-        <w:tc>
-          <w:tcPr>
-            <w:tcW w:w="1777" w:type="dxa"/>
-          </w:tcPr>
-          <w:p>
-            <w:pPr>
-              <w:ind w:left="0" w:firstLine="0"/>
-            </w:pPr>
-            <w:proofErr w:type="spellStart"/>
-            <w:proofErr w:type="gramStart"/>
-            <w:r>
-              <w:t>loca</w:t>
-            </w:r>
-            <w:r>
-              <w:t>liza</w:t>
-            </w:r>
-            <w:r>
-              <w:t>tion</w:t>
-            </w:r>
-            <w:proofErr w:type="spellEnd"/>
-            <w:proofErr w:type="gramEnd"/>
-          </w:p>
-        </w:tc>
-        <w:tc>
-          <w:tcPr>
-            <w:tcW w:w="1620" w:type="dxa"/>
-          </w:tcPr>
-          <w:p>
-            <w:pPr>
-              <w:ind w:left="0" w:firstLine="0"/>
-            </w:pPr>
-          </w:p>
-        </w:tc>
-        <w:tc>
-          <w:tcPr>
-            <w:tcW w:w="1716" w:type="dxa"/>
-          </w:tcPr>
-          <w:p>
-            <w:pPr>
-              <w:ind w:left="0" w:firstLine="0"/>
-            </w:pPr>
-            <w:r>
-              <w:t>Adresse géographique de l’entreprise</w:t>
-            </w:r>
-          </w:p>
-        </w:tc>
-        <w:tc>
-          <w:tcPr>
-            <w:tcW w:w="1588" w:type="dxa"/>
-          </w:tcPr>
-          <w:p>
-            <w:pPr>
-              <w:ind w:left="0" w:firstLine="0"/>
-            </w:pPr>
-            <w:r>
-              <w:t xml:space="preserve">Abc </w:t>
-            </w:r>
-          </w:p>
-        </w:tc>
-        <w:tc>
-          <w:tcPr>
-            <w:tcW w:w="1851" w:type="dxa"/>
-          </w:tcPr>
-          <w:p>
-            <w:pPr>
-              <w:ind w:left="0" w:firstLine="0"/>
-            </w:pPr>
-            <w:r>
-              <w:t>Alphanumérique</w:t>
-            </w:r>
-          </w:p>
-        </w:tc>
-        <w:tc>
-          <w:tcPr>
-            <w:tcW w:w="1639" w:type="dxa"/>
-          </w:tcPr>
-          <w:p>
-            <w:pPr>
-              <w:ind w:left="0" w:firstLine="0"/>
-            </w:pPr>
-          </w:p>
-        </w:tc>
-      </w:tr>
-      <w:tr>
-        <w:tc>
-          <w:tcPr>
-            <w:tcW w:w="1777" w:type="dxa"/>
-          </w:tcPr>
-          <w:p>
-            <w:pPr>
-              <w:ind w:left="0" w:firstLine="0"/>
-            </w:pPr>
-            <w:proofErr w:type="spellStart"/>
-            <w:proofErr w:type="gramStart"/>
-            <w:r>
-              <w:t>start</w:t>
-            </w:r>
-            <w:proofErr w:type="gramEnd"/>
-            <w:r>
-              <w:t>_</w:t>
-            </w:r>
-            <w:r>
-              <w:t>date</w:t>
-            </w:r>
-            <w:proofErr w:type="spellEnd"/>
-          </w:p>
-        </w:tc>
-        <w:tc>
-          <w:tcPr>
-            <w:tcW w:w="1620" w:type="dxa"/>
-          </w:tcPr>
-          <w:p>
-            <w:pPr>
-              <w:ind w:left="0" w:firstLine="0"/>
-            </w:pPr>
-          </w:p>
-        </w:tc>
-        <w:tc>
-          <w:tcPr>
-            <w:tcW w:w="1716" w:type="dxa"/>
-          </w:tcPr>
-          <w:p>
-            <w:pPr>
-              <w:ind w:left="0" w:firstLine="0"/>
-            </w:pPr>
-            <w:r>
-              <w:t>Année de début de la formation</w:t>
-            </w:r>
-          </w:p>
-        </w:tc>
-        <w:tc>
-          <w:tcPr>
-            <w:tcW w:w="1588" w:type="dxa"/>
-          </w:tcPr>
-          <w:p>
-            <w:pPr>
-              <w:ind w:left="0" w:firstLine="0"/>
-            </w:pPr>
-            <w:proofErr w:type="spellStart"/>
-            <w:proofErr w:type="gramStart"/>
-            <w:r>
-              <w:t>aaaa</w:t>
-            </w:r>
-            <w:proofErr w:type="spellEnd"/>
-            <w:proofErr w:type="gramEnd"/>
-            <w:r>
-              <w:t>-mm-dd</w:t>
-            </w:r>
-          </w:p>
-        </w:tc>
-        <w:tc>
-          <w:tcPr>
-            <w:tcW w:w="1851" w:type="dxa"/>
-          </w:tcPr>
-          <w:p>
-            <w:pPr>
-              <w:ind w:left="0" w:firstLine="0"/>
-            </w:pPr>
-            <w:r>
-              <w:t>Date</w:t>
-            </w:r>
-          </w:p>
-        </w:tc>
-        <w:tc>
-          <w:tcPr>
-            <w:tcW w:w="1639" w:type="dxa"/>
-          </w:tcPr>
-          <w:p>
-            <w:pPr>
-              <w:ind w:left="0" w:firstLine="0"/>
-            </w:pPr>
-            <w:r>
-              <w:t>Plus petite ou égale à la date de fin</w:t>
-            </w:r>
-          </w:p>
-        </w:tc>
-      </w:tr>
-      <w:tr>
-        <w:tc>
-          <w:tcPr>
-            <w:tcW w:w="1777" w:type="dxa"/>
-          </w:tcPr>
-          <w:p>
-            <w:pPr>
-              <w:ind w:left="0" w:firstLine="0"/>
-            </w:pPr>
-            <w:proofErr w:type="spellStart"/>
-            <w:proofErr w:type="gramStart"/>
-            <w:r>
-              <w:lastRenderedPageBreak/>
-              <w:t>end</w:t>
-            </w:r>
-            <w:proofErr w:type="gramEnd"/>
-            <w:r>
-              <w:t>_</w:t>
-            </w:r>
-            <w:r>
-              <w:t>date</w:t>
-            </w:r>
-            <w:proofErr w:type="spellEnd"/>
-          </w:p>
-        </w:tc>
-        <w:tc>
-          <w:tcPr>
-            <w:tcW w:w="1620" w:type="dxa"/>
-          </w:tcPr>
-          <w:p>
-            <w:pPr>
-              <w:ind w:left="0" w:firstLine="0"/>
-            </w:pPr>
-          </w:p>
-        </w:tc>
-        <w:tc>
-          <w:tcPr>
-            <w:tcW w:w="1716" w:type="dxa"/>
-          </w:tcPr>
-          <w:p>
-            <w:pPr>
-              <w:ind w:left="0" w:firstLine="0"/>
-            </w:pPr>
-            <w:r>
-              <w:t>Année de fin de la formation</w:t>
-            </w:r>
-          </w:p>
-        </w:tc>
-        <w:tc>
-          <w:tcPr>
-            <w:tcW w:w="1588" w:type="dxa"/>
-          </w:tcPr>
-          <w:p>
-            <w:pPr>
-              <w:ind w:left="0" w:firstLine="0"/>
-            </w:pPr>
-            <w:proofErr w:type="spellStart"/>
-            <w:proofErr w:type="gramStart"/>
-            <w:r>
-              <w:t>aaaa</w:t>
-            </w:r>
-            <w:proofErr w:type="spellEnd"/>
-            <w:proofErr w:type="gramEnd"/>
-            <w:r>
-              <w:t>-mm-dd</w:t>
-            </w:r>
-          </w:p>
-        </w:tc>
-        <w:tc>
-          <w:tcPr>
-            <w:tcW w:w="1851" w:type="dxa"/>
-          </w:tcPr>
-          <w:p>
-            <w:pPr>
-              <w:ind w:left="0" w:firstLine="0"/>
-            </w:pPr>
-            <w:r>
-              <w:t>Date</w:t>
-            </w:r>
-          </w:p>
-        </w:tc>
-        <w:tc>
-          <w:tcPr>
-            <w:tcW w:w="1639" w:type="dxa"/>
-          </w:tcPr>
-          <w:p>
-            <w:pPr>
-              <w:ind w:left="0" w:firstLine="0"/>
-            </w:pPr>
-            <w:r>
-              <w:t>Supérieure ou égale à la date de début</w:t>
-            </w:r>
-          </w:p>
-        </w:tc>
-      </w:tr>
-      <w:tr>
-        <w:tc>
-          <w:tcPr>
-            <w:tcW w:w="1777" w:type="dxa"/>
-          </w:tcPr>
-          <w:p>
-            <w:pPr>
-              <w:ind w:left="0" w:firstLine="0"/>
-            </w:pPr>
-            <w:proofErr w:type="spellStart"/>
-            <w:proofErr w:type="gramStart"/>
-            <w:r>
-              <w:t>created</w:t>
-            </w:r>
-            <w:proofErr w:type="gramEnd"/>
-            <w:r>
-              <w:t>_at</w:t>
-            </w:r>
-            <w:proofErr w:type="spellEnd"/>
-          </w:p>
-        </w:tc>
-        <w:tc>
-          <w:tcPr>
-            <w:tcW w:w="1620" w:type="dxa"/>
-          </w:tcPr>
-          <w:p>
-            <w:pPr>
-              <w:ind w:left="0" w:firstLine="0"/>
-            </w:pPr>
-          </w:p>
-        </w:tc>
-        <w:tc>
-          <w:tcPr>
-            <w:tcW w:w="1716" w:type="dxa"/>
-          </w:tcPr>
-          <w:p>
-            <w:pPr>
-              <w:ind w:left="0" w:firstLine="0"/>
-            </w:pPr>
-          </w:p>
-        </w:tc>
-        <w:tc>
-          <w:tcPr>
-            <w:tcW w:w="1588" w:type="dxa"/>
-          </w:tcPr>
-          <w:p>
-            <w:pPr>
-              <w:ind w:left="0" w:firstLine="0"/>
-            </w:pPr>
-          </w:p>
-        </w:tc>
-        <w:tc>
-          <w:tcPr>
-            <w:tcW w:w="1851" w:type="dxa"/>
-          </w:tcPr>
-          <w:p>
-            <w:pPr>
-              <w:ind w:left="0" w:firstLine="0"/>
-            </w:pPr>
-          </w:p>
-        </w:tc>
-        <w:tc>
-          <w:tcPr>
-            <w:tcW w:w="1639" w:type="dxa"/>
-          </w:tcPr>
-          <w:p>
-            <w:pPr>
-              <w:ind w:left="0" w:firstLine="0"/>
-            </w:pPr>
-          </w:p>
-        </w:tc>
-      </w:tr>
-      <w:tr>
-        <w:tc>
-          <w:tcPr>
-            <w:tcW w:w="1777" w:type="dxa"/>
-          </w:tcPr>
-          <w:p>
-            <w:pPr>
-              <w:ind w:left="0" w:firstLine="0"/>
-            </w:pPr>
-            <w:proofErr w:type="spellStart"/>
-            <w:proofErr w:type="gramStart"/>
-            <w:r>
-              <w:t>updated</w:t>
-            </w:r>
-            <w:proofErr w:type="gramEnd"/>
-            <w:r>
-              <w:t>_at</w:t>
-            </w:r>
-            <w:proofErr w:type="spellEnd"/>
-          </w:p>
-        </w:tc>
-        <w:tc>
-          <w:tcPr>
-            <w:tcW w:w="1620" w:type="dxa"/>
-          </w:tcPr>
-          <w:p>
-            <w:pPr>
-              <w:ind w:left="0" w:firstLine="0"/>
-            </w:pPr>
-          </w:p>
-        </w:tc>
-        <w:tc>
-          <w:tcPr>
-            <w:tcW w:w="1716" w:type="dxa"/>
-          </w:tcPr>
-          <w:p>
-            <w:pPr>
-              <w:ind w:left="0" w:firstLine="0"/>
-            </w:pPr>
-          </w:p>
-        </w:tc>
-        <w:tc>
-          <w:tcPr>
-            <w:tcW w:w="1588" w:type="dxa"/>
-          </w:tcPr>
-          <w:p>
-            <w:pPr>
-              <w:ind w:left="0" w:firstLine="0"/>
-            </w:pPr>
-          </w:p>
-        </w:tc>
-        <w:tc>
-          <w:tcPr>
-            <w:tcW w:w="1851" w:type="dxa"/>
-          </w:tcPr>
-          <w:p>
-            <w:pPr>
-              <w:ind w:left="0" w:firstLine="0"/>
-            </w:pPr>
-          </w:p>
-        </w:tc>
-        <w:tc>
-          <w:tcPr>
-            <w:tcW w:w="1639" w:type="dxa"/>
-          </w:tcPr>
-          <w:p>
-            <w:pPr>
-              <w:ind w:left="0" w:firstLine="0"/>
-            </w:pPr>
+              <w:t>END_DATE &gt; START_DATE</w:t>
+            </w:r>
           </w:p>
         </w:tc>
       </w:tr>
@@ -4104,13 +3733,14 @@
               <w:t>4</w:t>
             </w:r>
             <w:r>
-              <w:t xml:space="preserve"> : </w:t>
-            </w:r>
-            <w:proofErr w:type="spellStart"/>
-            <w:r>
-              <w:t>Offers</w:t>
-            </w:r>
-            <w:proofErr w:type="spellEnd"/>
+              <w:t> </w:t>
+            </w:r>
+            <w:r>
+              <w:t xml:space="preserve">: </w:t>
+            </w:r>
+            <w:r>
+              <w:t>OFFERS</w:t>
+            </w:r>
           </w:p>
         </w:tc>
       </w:tr>
@@ -4206,11 +3836,9 @@
             <w:pPr>
               <w:ind w:left="0" w:firstLine="0"/>
             </w:pPr>
-            <w:proofErr w:type="gramStart"/>
-            <w:r>
-              <w:t>id</w:t>
-            </w:r>
-            <w:proofErr w:type="gramEnd"/>
+            <w:r>
+              <w:t>ID</w:t>
+            </w:r>
           </w:p>
         </w:tc>
         <w:tc>
@@ -4235,7 +3863,10 @@
               <w:ind w:left="0" w:firstLine="0"/>
             </w:pPr>
             <w:r>
-              <w:t>Identifiant de l’entité</w:t>
+              <w:t>Identifiant de</w:t>
+            </w:r>
+            <w:r>
+              <w:t xml:space="preserve"> l’offre</w:t>
             </w:r>
           </w:p>
         </w:tc>
@@ -4248,7 +3879,7 @@
               <w:ind w:left="0" w:firstLine="0"/>
             </w:pPr>
             <w:r>
-              <w:t>99999</w:t>
+              <w:t>A32</w:t>
             </w:r>
           </w:p>
         </w:tc>
@@ -4288,13 +3919,9 @@
             <w:pPr>
               <w:ind w:left="0" w:firstLine="0"/>
             </w:pPr>
-            <w:proofErr w:type="spellStart"/>
-            <w:proofErr w:type="gramStart"/>
-            <w:r>
-              <w:t>company</w:t>
-            </w:r>
-            <w:proofErr w:type="spellEnd"/>
-            <w:proofErr w:type="gramEnd"/>
+            <w:r>
+              <w:t>COMPANY</w:t>
+            </w:r>
           </w:p>
         </w:tc>
         <w:tc>
@@ -4305,6 +3932,9 @@
             <w:pPr>
               <w:ind w:left="0" w:firstLine="0"/>
             </w:pPr>
+            <w:r>
+              <w:t>NON</w:t>
+            </w:r>
           </w:p>
         </w:tc>
         <w:tc>
@@ -4329,7 +3959,7 @@
               <w:ind w:left="0" w:firstLine="0"/>
             </w:pPr>
             <w:r>
-              <w:t>Abc</w:t>
+              <w:t>A40</w:t>
             </w:r>
           </w:p>
         </w:tc>
@@ -4372,13 +4002,9 @@
             <w:pPr>
               <w:ind w:left="0" w:firstLine="0"/>
             </w:pPr>
-            <w:proofErr w:type="spellStart"/>
-            <w:proofErr w:type="gramStart"/>
-            <w:r>
-              <w:t>title</w:t>
-            </w:r>
-            <w:proofErr w:type="spellEnd"/>
-            <w:proofErr w:type="gramEnd"/>
+            <w:r>
+              <w:t>TITLE</w:t>
+            </w:r>
           </w:p>
         </w:tc>
         <w:tc>
@@ -4389,6 +4015,9 @@
             <w:pPr>
               <w:ind w:left="0" w:firstLine="0"/>
             </w:pPr>
+            <w:r>
+              <w:t>NON</w:t>
+            </w:r>
           </w:p>
         </w:tc>
         <w:tc>
@@ -4413,7 +4042,7 @@
               <w:ind w:left="0" w:firstLine="0"/>
             </w:pPr>
             <w:r>
-              <w:t>Abc</w:t>
+              <w:t>A40</w:t>
             </w:r>
           </w:p>
         </w:tc>
@@ -4439,7 +4068,7 @@
               <w:ind w:left="0" w:firstLine="0"/>
             </w:pPr>
             <w:r>
-              <w:t>La première lettre en majuscule</w:t>
+              <w:t>Majuscule</w:t>
             </w:r>
           </w:p>
         </w:tc>
@@ -4456,11 +4085,9 @@
             <w:pPr>
               <w:ind w:left="0" w:firstLine="0"/>
             </w:pPr>
-            <w:proofErr w:type="gramStart"/>
-            <w:r>
-              <w:t>description</w:t>
-            </w:r>
-            <w:proofErr w:type="gramEnd"/>
+            <w:r>
+              <w:t>DESCRIPTION</w:t>
+            </w:r>
           </w:p>
         </w:tc>
         <w:tc>
@@ -4471,6 +4098,9 @@
             <w:pPr>
               <w:ind w:left="0" w:firstLine="0"/>
             </w:pPr>
+            <w:r>
+              <w:t>NON</w:t>
+            </w:r>
           </w:p>
         </w:tc>
         <w:tc>
@@ -4482,7 +4112,13 @@
               <w:ind w:left="0" w:firstLine="0"/>
             </w:pPr>
             <w:r>
-              <w:t>Description textuelle de l’offre</w:t>
+              <w:t>Description textuelle</w:t>
+            </w:r>
+            <w:r>
+              <w:t xml:space="preserve"> détaillée</w:t>
+            </w:r>
+            <w:r>
+              <w:t xml:space="preserve"> de l’offre</w:t>
             </w:r>
           </w:p>
         </w:tc>
@@ -4495,7 +4131,10 @@
               <w:ind w:left="0" w:firstLine="0"/>
             </w:pPr>
             <w:r>
-              <w:t xml:space="preserve">Abc </w:t>
+              <w:t>A100</w:t>
+            </w:r>
+            <w:r>
+              <w:t xml:space="preserve"> </w:t>
             </w:r>
           </w:p>
         </w:tc>
@@ -4521,7 +4160,7 @@
               <w:ind w:left="0" w:firstLine="0"/>
             </w:pPr>
             <w:r>
-              <w:t>&lt;= 1800 caractères (espaces compris)</w:t>
+              <w:t xml:space="preserve">&lt;= 1800 caractères </w:t>
             </w:r>
           </w:p>
         </w:tc>
@@ -4538,11 +4177,9 @@
             <w:pPr>
               <w:ind w:left="0" w:firstLine="0"/>
             </w:pPr>
-            <w:proofErr w:type="gramStart"/>
-            <w:r>
-              <w:t>type</w:t>
-            </w:r>
-            <w:proofErr w:type="gramEnd"/>
+            <w:r>
+              <w:t>TYPE</w:t>
+            </w:r>
           </w:p>
         </w:tc>
         <w:tc>
@@ -4553,6 +4190,9 @@
             <w:pPr>
               <w:ind w:left="0" w:firstLine="0"/>
             </w:pPr>
+            <w:r>
+              <w:t>NON</w:t>
+            </w:r>
           </w:p>
         </w:tc>
         <w:tc>
@@ -4563,6 +4203,9 @@
             <w:pPr>
               <w:ind w:left="0" w:firstLine="0"/>
             </w:pPr>
+            <w:r>
+              <w:t>Type de l’offre</w:t>
+            </w:r>
           </w:p>
         </w:tc>
         <w:tc>
@@ -4573,6 +4216,9 @@
             <w:pPr>
               <w:ind w:left="0" w:firstLine="0"/>
             </w:pPr>
+            <w:r>
+              <w:t>A40</w:t>
+            </w:r>
           </w:p>
         </w:tc>
         <w:tc>
@@ -4583,6 +4229,9 @@
             <w:pPr>
               <w:ind w:left="0" w:firstLine="0"/>
             </w:pPr>
+            <w:r>
+              <w:t>Alphanumérique</w:t>
+            </w:r>
           </w:p>
         </w:tc>
         <w:tc>
@@ -4608,11 +4257,9 @@
             <w:pPr>
               <w:ind w:left="0" w:firstLine="0"/>
             </w:pPr>
-            <w:proofErr w:type="gramStart"/>
-            <w:r>
-              <w:t>deadline</w:t>
-            </w:r>
-            <w:proofErr w:type="gramEnd"/>
+            <w:r>
+              <w:t>DEADLINE</w:t>
+            </w:r>
           </w:p>
         </w:tc>
         <w:tc>
@@ -4623,6 +4270,9 @@
             <w:pPr>
               <w:ind w:left="0" w:firstLine="0"/>
             </w:pPr>
+            <w:r>
+              <w:t>NON</w:t>
+            </w:r>
           </w:p>
         </w:tc>
         <w:tc>
@@ -4633,6 +4283,9 @@
             <w:pPr>
               <w:ind w:left="0" w:firstLine="0"/>
             </w:pPr>
+            <w:r>
+              <w:t>Date limite de l’offre</w:t>
+            </w:r>
           </w:p>
         </w:tc>
         <w:tc>
@@ -4653,6 +4306,9 @@
             <w:pPr>
               <w:ind w:left="0" w:firstLine="0"/>
             </w:pPr>
+            <w:r>
+              <w:t>Date</w:t>
+            </w:r>
           </w:p>
         </w:tc>
         <w:tc>
@@ -4663,154 +4319,14 @@
             <w:pPr>
               <w:ind w:left="0" w:firstLine="0"/>
             </w:pPr>
-          </w:p>
-        </w:tc>
-      </w:tr>
-      <w:tr>
-        <w:tc>
-          <w:tcPr>
-            <w:tcW w:w="1790" w:type="dxa"/>
-          </w:tcPr>
-          <w:p>
-            <w:pPr>
-              <w:ind w:left="0" w:firstLine="0"/>
-            </w:pPr>
-            <w:proofErr w:type="spellStart"/>
-            <w:proofErr w:type="gramStart"/>
-            <w:r>
-              <w:t>created</w:t>
-            </w:r>
-            <w:proofErr w:type="gramEnd"/>
-            <w:r>
-              <w:t>_at</w:t>
-            </w:r>
-            <w:proofErr w:type="spellEnd"/>
-          </w:p>
-        </w:tc>
-        <w:tc>
-          <w:tcPr>
-            <w:tcW w:w="1637" w:type="dxa"/>
-          </w:tcPr>
-          <w:p>
-            <w:pPr>
-              <w:ind w:left="0" w:firstLine="0"/>
-            </w:pPr>
-          </w:p>
-        </w:tc>
-        <w:tc>
-          <w:tcPr>
-            <w:tcW w:w="1649" w:type="dxa"/>
-          </w:tcPr>
-          <w:p>
-            <w:pPr>
-              <w:ind w:left="0" w:firstLine="0"/>
-            </w:pPr>
-          </w:p>
-        </w:tc>
-        <w:tc>
-          <w:tcPr>
-            <w:tcW w:w="1612" w:type="dxa"/>
-          </w:tcPr>
-          <w:p>
-            <w:pPr>
-              <w:ind w:left="0" w:firstLine="0"/>
-            </w:pPr>
-          </w:p>
-        </w:tc>
-        <w:tc>
-          <w:tcPr>
-            <w:tcW w:w="1851" w:type="dxa"/>
-          </w:tcPr>
-          <w:p>
-            <w:pPr>
-              <w:ind w:left="0" w:firstLine="0"/>
-            </w:pPr>
-          </w:p>
-        </w:tc>
-        <w:tc>
-          <w:tcPr>
-            <w:tcW w:w="1652" w:type="dxa"/>
-          </w:tcPr>
-          <w:p>
-            <w:pPr>
-              <w:ind w:left="0" w:firstLine="0"/>
-            </w:pPr>
-          </w:p>
-        </w:tc>
-      </w:tr>
-      <w:tr>
-        <w:tc>
-          <w:tcPr>
-            <w:tcW w:w="1790" w:type="dxa"/>
-          </w:tcPr>
-          <w:p>
-            <w:pPr>
-              <w:ind w:left="0" w:firstLine="0"/>
-            </w:pPr>
-            <w:proofErr w:type="spellStart"/>
-            <w:proofErr w:type="gramStart"/>
-            <w:r>
-              <w:t>updated</w:t>
-            </w:r>
-            <w:proofErr w:type="gramEnd"/>
-            <w:r>
-              <w:t>_at</w:t>
-            </w:r>
-            <w:proofErr w:type="spellEnd"/>
-          </w:p>
-        </w:tc>
-        <w:tc>
-          <w:tcPr>
-            <w:tcW w:w="1637" w:type="dxa"/>
-          </w:tcPr>
-          <w:p>
-            <w:pPr>
-              <w:ind w:left="0" w:firstLine="0"/>
-            </w:pPr>
-          </w:p>
-        </w:tc>
-        <w:tc>
-          <w:tcPr>
-            <w:tcW w:w="1649" w:type="dxa"/>
-          </w:tcPr>
-          <w:p>
-            <w:pPr>
-              <w:ind w:left="0" w:firstLine="0"/>
-            </w:pPr>
-          </w:p>
-        </w:tc>
-        <w:tc>
-          <w:tcPr>
-            <w:tcW w:w="1612" w:type="dxa"/>
-          </w:tcPr>
-          <w:p>
-            <w:pPr>
-              <w:ind w:left="0" w:firstLine="0"/>
-            </w:pPr>
-          </w:p>
-        </w:tc>
-        <w:tc>
-          <w:tcPr>
-            <w:tcW w:w="1851" w:type="dxa"/>
-          </w:tcPr>
-          <w:p>
-            <w:pPr>
-              <w:ind w:left="0" w:firstLine="0"/>
-            </w:pPr>
-          </w:p>
-        </w:tc>
-        <w:tc>
-          <w:tcPr>
-            <w:tcW w:w="1652" w:type="dxa"/>
-          </w:tcPr>
-          <w:p>
-            <w:pPr>
-              <w:ind w:left="0" w:firstLine="0"/>
-            </w:pPr>
+            <w:r>
+              <w:t>Après la date courante</w:t>
+            </w:r>
           </w:p>
         </w:tc>
       </w:tr>
     </w:tbl>
+    <w:p/>
     <w:p/>
     <w:tbl>
       <w:tblPr>
@@ -4844,7 +4360,7 @@
               <w:t xml:space="preserve">Entité 6 : </w:t>
             </w:r>
             <w:r>
-              <w:t>Questions</w:t>
+              <w:t>QUESTIONS</w:t>
             </w:r>
           </w:p>
         </w:tc>
@@ -4941,11 +4457,10 @@
             <w:pPr>
               <w:ind w:left="0" w:firstLine="0"/>
             </w:pPr>
-            <w:proofErr w:type="gramStart"/>
-            <w:r>
-              <w:t>id</w:t>
-            </w:r>
-            <w:proofErr w:type="gramEnd"/>
+            <w:r>
+              <w:lastRenderedPageBreak/>
+              <w:t>ID</w:t>
+            </w:r>
           </w:p>
         </w:tc>
         <w:tc>
@@ -4970,7 +4485,10 @@
               <w:ind w:left="0" w:firstLine="0"/>
             </w:pPr>
             <w:r>
-              <w:t>Identifiant de l’entité</w:t>
+              <w:t>Identifiant de l</w:t>
+            </w:r>
+            <w:r>
+              <w:t>a question</w:t>
             </w:r>
           </w:p>
         </w:tc>
@@ -4983,7 +4501,7 @@
               <w:ind w:left="0" w:firstLine="0"/>
             </w:pPr>
             <w:r>
-              <w:t>99999</w:t>
+              <w:t>A32</w:t>
             </w:r>
           </w:p>
         </w:tc>
@@ -4996,7 +4514,7 @@
               <w:ind w:left="0" w:firstLine="0"/>
             </w:pPr>
             <w:r>
-              <w:t xml:space="preserve">Numérique </w:t>
+              <w:t>Alphanumérique</w:t>
             </w:r>
           </w:p>
         </w:tc>
@@ -5023,13 +4541,9 @@
             <w:pPr>
               <w:ind w:left="0" w:firstLine="0"/>
             </w:pPr>
-            <w:proofErr w:type="spellStart"/>
-            <w:proofErr w:type="gramStart"/>
-            <w:r>
-              <w:t>title</w:t>
-            </w:r>
-            <w:proofErr w:type="spellEnd"/>
-            <w:proofErr w:type="gramEnd"/>
+            <w:r>
+              <w:t>TITLE</w:t>
+            </w:r>
           </w:p>
         </w:tc>
         <w:tc>
@@ -5040,6 +4554,9 @@
             <w:pPr>
               <w:ind w:left="0" w:firstLine="0"/>
             </w:pPr>
+            <w:r>
+              <w:t>NON</w:t>
+            </w:r>
           </w:p>
         </w:tc>
         <w:tc>
@@ -5051,7 +4568,10 @@
               <w:ind w:left="0" w:firstLine="0"/>
             </w:pPr>
             <w:r>
-              <w:t>Titre du sujet de discussion</w:t>
+              <w:t>Titre d</w:t>
+            </w:r>
+            <w:r>
+              <w:t xml:space="preserve">e la question </w:t>
             </w:r>
           </w:p>
         </w:tc>
@@ -5064,7 +4584,10 @@
               <w:ind w:left="0" w:firstLine="0"/>
             </w:pPr>
             <w:r>
-              <w:t xml:space="preserve">Abc </w:t>
+              <w:t>A40</w:t>
+            </w:r>
+            <w:r>
+              <w:t xml:space="preserve"> </w:t>
             </w:r>
           </w:p>
         </w:tc>
@@ -5104,12 +4627,9 @@
             <w:pPr>
               <w:ind w:left="0" w:firstLine="0"/>
             </w:pPr>
-            <w:proofErr w:type="gramStart"/>
-            <w:r>
-              <w:lastRenderedPageBreak/>
-              <w:t>description</w:t>
-            </w:r>
-            <w:proofErr w:type="gramEnd"/>
+            <w:r>
+              <w:t>DESCRIPTION</w:t>
+            </w:r>
           </w:p>
         </w:tc>
         <w:tc>
@@ -5120,6 +4640,9 @@
             <w:pPr>
               <w:ind w:left="0" w:firstLine="0"/>
             </w:pPr>
+            <w:r>
+              <w:t>NON</w:t>
+            </w:r>
           </w:p>
         </w:tc>
         <w:tc>
@@ -5131,7 +4654,10 @@
               <w:ind w:left="0" w:firstLine="0"/>
             </w:pPr>
             <w:r>
-              <w:t>Description du sujet de discussion</w:t>
+              <w:t>Description d</w:t>
+            </w:r>
+            <w:r>
+              <w:t>étaillée de la question</w:t>
             </w:r>
           </w:p>
         </w:tc>
@@ -5144,7 +4670,10 @@
               <w:ind w:left="0" w:firstLine="0"/>
             </w:pPr>
             <w:r>
-              <w:t xml:space="preserve">Abc </w:t>
+              <w:t>A100</w:t>
+            </w:r>
+            <w:r>
+              <w:t xml:space="preserve"> </w:t>
             </w:r>
           </w:p>
         </w:tc>
@@ -5170,7 +4699,13 @@
               <w:ind w:left="0" w:firstLine="0"/>
             </w:pPr>
             <w:r>
-              <w:t>&lt;= 1800 caractères (espaces compris)</w:t>
+              <w:t xml:space="preserve">&lt;= </w:t>
+            </w:r>
+            <w:r>
+              <w:t>3000</w:t>
+            </w:r>
+            <w:r>
+              <w:t xml:space="preserve"> caractères</w:t>
             </w:r>
           </w:p>
           <w:p>
@@ -5192,11 +4727,9 @@
             <w:pPr>
               <w:ind w:left="0" w:firstLine="0"/>
             </w:pPr>
-            <w:proofErr w:type="gramStart"/>
-            <w:r>
-              <w:t>keywords</w:t>
-            </w:r>
-            <w:proofErr w:type="gramEnd"/>
+            <w:r>
+              <w:t>KEYWORDS</w:t>
+            </w:r>
           </w:p>
         </w:tc>
         <w:tc>
@@ -5207,6 +4740,9 @@
             <w:pPr>
               <w:ind w:left="0" w:firstLine="0"/>
             </w:pPr>
+            <w:r>
+              <w:t>NON</w:t>
+            </w:r>
           </w:p>
         </w:tc>
         <w:tc>
@@ -5231,7 +4767,10 @@
               <w:ind w:left="0" w:firstLine="0"/>
             </w:pPr>
             <w:r>
-              <w:t xml:space="preserve">Abc </w:t>
+              <w:t>A40</w:t>
+            </w:r>
+            <w:r>
+              <w:t xml:space="preserve"> </w:t>
             </w:r>
           </w:p>
         </w:tc>
@@ -5268,207 +4807,92 @@
             <w:pPr>
               <w:ind w:left="0" w:firstLine="0"/>
             </w:pPr>
+            <w:r>
+              <w:t>STATUS</w:t>
+            </w:r>
+          </w:p>
+        </w:tc>
+        <w:tc>
+          <w:tcPr>
+            <w:tcW w:w="1637" w:type="dxa"/>
+          </w:tcPr>
+          <w:p>
+            <w:pPr>
+              <w:ind w:left="0" w:firstLine="0"/>
+            </w:pPr>
+            <w:r>
+              <w:t>NON</w:t>
+            </w:r>
+          </w:p>
+        </w:tc>
+        <w:tc>
+          <w:tcPr>
+            <w:tcW w:w="1649" w:type="dxa"/>
+          </w:tcPr>
+          <w:p>
+            <w:pPr>
+              <w:ind w:left="0" w:firstLine="0"/>
+            </w:pPr>
+            <w:r>
+              <w:t>Le statut de la question</w:t>
+            </w:r>
+          </w:p>
+        </w:tc>
+        <w:tc>
+          <w:tcPr>
+            <w:tcW w:w="1612" w:type="dxa"/>
+          </w:tcPr>
+          <w:p>
+            <w:pPr>
+              <w:ind w:left="0" w:firstLine="0"/>
+            </w:pPr>
+            <w:r>
+              <w:t>A20</w:t>
+            </w:r>
+          </w:p>
+        </w:tc>
+        <w:tc>
+          <w:tcPr>
+            <w:tcW w:w="1851" w:type="dxa"/>
+          </w:tcPr>
+          <w:p>
+            <w:pPr>
+              <w:ind w:left="0" w:firstLine="0"/>
+            </w:pPr>
+            <w:r>
+              <w:t>Alphanumérique</w:t>
+            </w:r>
+          </w:p>
+        </w:tc>
+        <w:tc>
+          <w:tcPr>
+            <w:tcW w:w="1652" w:type="dxa"/>
+          </w:tcPr>
+          <w:p>
+            <w:pPr>
+              <w:ind w:left="0" w:firstLine="0"/>
+            </w:pPr>
+            <w:proofErr w:type="gramStart"/>
+            <w:r>
+              <w:t>open</w:t>
+            </w:r>
+            <w:proofErr w:type="gramEnd"/>
+            <w:r>
+              <w:t xml:space="preserve">, </w:t>
+            </w:r>
             <w:proofErr w:type="spellStart"/>
-            <w:proofErr w:type="gramStart"/>
-            <w:r>
-              <w:t>status</w:t>
+            <w:r>
+              <w:t>resolved</w:t>
             </w:r>
             <w:proofErr w:type="spellEnd"/>
-            <w:proofErr w:type="gramEnd"/>
-          </w:p>
-        </w:tc>
-        <w:tc>
-          <w:tcPr>
-            <w:tcW w:w="1637" w:type="dxa"/>
-          </w:tcPr>
-          <w:p>
-            <w:pPr>
-              <w:ind w:left="0" w:firstLine="0"/>
-            </w:pPr>
-          </w:p>
-        </w:tc>
-        <w:tc>
-          <w:tcPr>
-            <w:tcW w:w="1649" w:type="dxa"/>
-          </w:tcPr>
-          <w:p>
-            <w:pPr>
-              <w:ind w:left="0" w:firstLine="0"/>
-            </w:pPr>
-          </w:p>
-        </w:tc>
-        <w:tc>
-          <w:tcPr>
-            <w:tcW w:w="1612" w:type="dxa"/>
-          </w:tcPr>
-          <w:p>
-            <w:pPr>
-              <w:ind w:left="0" w:firstLine="0"/>
-            </w:pPr>
-          </w:p>
-        </w:tc>
-        <w:tc>
-          <w:tcPr>
-            <w:tcW w:w="1851" w:type="dxa"/>
-          </w:tcPr>
-          <w:p>
-            <w:pPr>
-              <w:ind w:left="0" w:firstLine="0"/>
-            </w:pPr>
-          </w:p>
-        </w:tc>
-        <w:tc>
-          <w:tcPr>
-            <w:tcW w:w="1652" w:type="dxa"/>
-          </w:tcPr>
-          <w:p>
-            <w:pPr>
-              <w:ind w:left="0" w:firstLine="0"/>
-            </w:pPr>
-          </w:p>
-        </w:tc>
-      </w:tr>
-      <w:tr>
-        <w:tc>
-          <w:tcPr>
-            <w:tcW w:w="1790" w:type="dxa"/>
-          </w:tcPr>
-          <w:p>
-            <w:pPr>
-              <w:ind w:left="0" w:firstLine="0"/>
-            </w:pPr>
+            <w:r>
+              <w:t xml:space="preserve">, </w:t>
+            </w:r>
             <w:proofErr w:type="spellStart"/>
-            <w:proofErr w:type="gramStart"/>
-            <w:r>
-              <w:t>updated</w:t>
-            </w:r>
-            <w:proofErr w:type="gramEnd"/>
-            <w:r>
-              <w:t>_at</w:t>
+            <w:r>
+              <w:t>closed</w:t>
             </w:r>
             <w:proofErr w:type="spellEnd"/>
-          </w:p>
-        </w:tc>
-        <w:tc>
-          <w:tcPr>
-            <w:tcW w:w="1637" w:type="dxa"/>
-          </w:tcPr>
-          <w:p>
-            <w:pPr>
-              <w:ind w:left="0" w:firstLine="0"/>
-            </w:pPr>
-          </w:p>
-        </w:tc>
-        <w:tc>
-          <w:tcPr>
-            <w:tcW w:w="1649" w:type="dxa"/>
-          </w:tcPr>
-          <w:p>
-            <w:pPr>
-              <w:ind w:left="0" w:firstLine="0"/>
-            </w:pPr>
-          </w:p>
-        </w:tc>
-        <w:tc>
-          <w:tcPr>
-            <w:tcW w:w="1612" w:type="dxa"/>
-          </w:tcPr>
-          <w:p>
-            <w:pPr>
-              <w:ind w:left="0" w:firstLine="0"/>
-            </w:pPr>
-          </w:p>
-        </w:tc>
-        <w:tc>
-          <w:tcPr>
-            <w:tcW w:w="1851" w:type="dxa"/>
-          </w:tcPr>
-          <w:p>
-            <w:pPr>
-              <w:ind w:left="0" w:firstLine="0"/>
-            </w:pPr>
-          </w:p>
-        </w:tc>
-        <w:tc>
-          <w:tcPr>
-            <w:tcW w:w="1652" w:type="dxa"/>
-          </w:tcPr>
-          <w:p>
-            <w:pPr>
-              <w:ind w:left="0" w:firstLine="0"/>
-            </w:pPr>
-          </w:p>
-        </w:tc>
-      </w:tr>
-      <w:tr>
-        <w:tc>
-          <w:tcPr>
-            <w:tcW w:w="1790" w:type="dxa"/>
-          </w:tcPr>
-          <w:p>
-            <w:pPr>
-              <w:ind w:left="0" w:firstLine="0"/>
-            </w:pPr>
-            <w:proofErr w:type="spellStart"/>
-            <w:proofErr w:type="gramStart"/>
-            <w:r>
-              <w:t>created</w:t>
-            </w:r>
-            <w:proofErr w:type="gramEnd"/>
-            <w:r>
-              <w:t>_at</w:t>
-            </w:r>
-            <w:proofErr w:type="spellEnd"/>
-          </w:p>
-        </w:tc>
-        <w:tc>
-          <w:tcPr>
-            <w:tcW w:w="1637" w:type="dxa"/>
-          </w:tcPr>
-          <w:p>
-            <w:pPr>
-              <w:ind w:left="0" w:firstLine="0"/>
-            </w:pPr>
-          </w:p>
-        </w:tc>
-        <w:tc>
-          <w:tcPr>
-            <w:tcW w:w="1649" w:type="dxa"/>
-          </w:tcPr>
-          <w:p>
-            <w:pPr>
-              <w:ind w:left="0" w:firstLine="0"/>
-            </w:pPr>
-          </w:p>
-        </w:tc>
-        <w:tc>
-          <w:tcPr>
-            <w:tcW w:w="1612" w:type="dxa"/>
-          </w:tcPr>
-          <w:p>
-            <w:pPr>
-              <w:ind w:left="0" w:firstLine="0"/>
-            </w:pPr>
-          </w:p>
-        </w:tc>
-        <w:tc>
-          <w:tcPr>
-            <w:tcW w:w="1851" w:type="dxa"/>
-          </w:tcPr>
-          <w:p>
-            <w:pPr>
-              <w:ind w:left="0" w:firstLine="0"/>
-            </w:pPr>
-          </w:p>
-        </w:tc>
-        <w:tc>
-          <w:tcPr>
-            <w:tcW w:w="1652" w:type="dxa"/>
-          </w:tcPr>
-          <w:p>
-            <w:pPr>
-              <w:ind w:left="0" w:firstLine="0"/>
-            </w:pPr>
           </w:p>
         </w:tc>
       </w:tr>
@@ -5522,11 +4946,9 @@
             <w:r>
               <w:t xml:space="preserve"> </w:t>
             </w:r>
-            <w:proofErr w:type="spellStart"/>
-            <w:r>
-              <w:t>Answers</w:t>
-            </w:r>
-            <w:proofErr w:type="spellEnd"/>
+            <w:r>
+              <w:t>ANSWERS</w:t>
+            </w:r>
           </w:p>
         </w:tc>
       </w:tr>
@@ -5671,11 +5093,9 @@
             <w:pPr>
               <w:ind w:left="0" w:firstLine="0"/>
             </w:pPr>
-            <w:proofErr w:type="gramStart"/>
-            <w:r>
-              <w:t>id</w:t>
-            </w:r>
-            <w:proofErr w:type="gramEnd"/>
+            <w:r>
+              <w:t>ID</w:t>
+            </w:r>
           </w:p>
         </w:tc>
         <w:tc>
@@ -5714,7 +5134,10 @@
               <w:ind w:left="0" w:firstLine="0"/>
             </w:pPr>
             <w:r>
-              <w:t>Identifiant de l’entité</w:t>
+              <w:t xml:space="preserve">Identifiant </w:t>
+            </w:r>
+            <w:r>
+              <w:t>de la réponse</w:t>
             </w:r>
           </w:p>
         </w:tc>
@@ -5793,13 +5216,9 @@
             <w:pPr>
               <w:ind w:left="0" w:firstLine="0"/>
             </w:pPr>
-            <w:proofErr w:type="spellStart"/>
-            <w:proofErr w:type="gramStart"/>
-            <w:r>
-              <w:t>answer</w:t>
-            </w:r>
-            <w:proofErr w:type="spellEnd"/>
-            <w:proofErr w:type="gramEnd"/>
+            <w:r>
+              <w:t>ANSWER</w:t>
+            </w:r>
           </w:p>
         </w:tc>
         <w:tc>
@@ -5833,7 +5252,7 @@
               <w:ind w:left="0" w:firstLine="0"/>
             </w:pPr>
             <w:r>
-              <w:t>Réponse d’un utilisateur à un sujet du forum</w:t>
+              <w:t>Réponse à une question</w:t>
             </w:r>
           </w:p>
         </w:tc>
@@ -5890,153 +5309,15 @@
               <w:ind w:left="0" w:firstLine="0"/>
             </w:pPr>
             <w:r>
-              <w:t>&lt;= 1000 caractères (espaces compris)</w:t>
-            </w:r>
-          </w:p>
-          <w:p>
-            <w:pPr>
-              <w:ind w:left="0" w:firstLine="0"/>
-            </w:pPr>
-          </w:p>
-        </w:tc>
-      </w:tr>
-      <w:tr>
-        <w:tc>
-          <w:tcPr>
-            <w:tcW w:w="1772" w:type="dxa"/>
-          </w:tcPr>
-          <w:p>
-            <w:pPr>
-              <w:ind w:left="0" w:firstLine="0"/>
-            </w:pPr>
-            <w:proofErr w:type="spellStart"/>
-            <w:proofErr w:type="gramStart"/>
-            <w:r>
-              <w:t>created</w:t>
-            </w:r>
-            <w:proofErr w:type="gramEnd"/>
-            <w:r>
-              <w:t>_at</w:t>
-            </w:r>
-            <w:proofErr w:type="spellEnd"/>
-          </w:p>
-        </w:tc>
-        <w:tc>
-          <w:tcPr>
-            <w:tcW w:w="1642" w:type="dxa"/>
-          </w:tcPr>
-          <w:p>
-            <w:pPr>
-              <w:ind w:left="0" w:firstLine="0"/>
-            </w:pPr>
-          </w:p>
-        </w:tc>
-        <w:tc>
-          <w:tcPr>
-            <w:tcW w:w="1652" w:type="dxa"/>
-          </w:tcPr>
-          <w:p>
-            <w:pPr>
-              <w:ind w:left="0" w:firstLine="0"/>
-            </w:pPr>
-          </w:p>
-        </w:tc>
-        <w:tc>
-          <w:tcPr>
-            <w:tcW w:w="1618" w:type="dxa"/>
-          </w:tcPr>
-          <w:p>
-            <w:pPr>
-              <w:ind w:left="0" w:firstLine="0"/>
-            </w:pPr>
-          </w:p>
-        </w:tc>
-        <w:tc>
-          <w:tcPr>
-            <w:tcW w:w="1851" w:type="dxa"/>
-          </w:tcPr>
-          <w:p>
-            <w:pPr>
-              <w:ind w:left="0" w:firstLine="0"/>
-            </w:pPr>
-          </w:p>
-        </w:tc>
-        <w:tc>
-          <w:tcPr>
-            <w:tcW w:w="1656" w:type="dxa"/>
-          </w:tcPr>
-          <w:p>
-            <w:pPr>
-              <w:ind w:left="0" w:firstLine="0"/>
-            </w:pPr>
-          </w:p>
-        </w:tc>
-      </w:tr>
-      <w:tr>
-        <w:tc>
-          <w:tcPr>
-            <w:tcW w:w="1772" w:type="dxa"/>
-          </w:tcPr>
-          <w:p>
-            <w:pPr>
-              <w:ind w:left="0" w:firstLine="0"/>
-            </w:pPr>
-            <w:proofErr w:type="spellStart"/>
-            <w:proofErr w:type="gramStart"/>
-            <w:r>
-              <w:t>updated</w:t>
-            </w:r>
-            <w:proofErr w:type="gramEnd"/>
-            <w:r>
-              <w:t>_at</w:t>
-            </w:r>
-            <w:proofErr w:type="spellEnd"/>
-          </w:p>
-        </w:tc>
-        <w:tc>
-          <w:tcPr>
-            <w:tcW w:w="1642" w:type="dxa"/>
-          </w:tcPr>
-          <w:p>
-            <w:pPr>
-              <w:ind w:left="0" w:firstLine="0"/>
-            </w:pPr>
-          </w:p>
-        </w:tc>
-        <w:tc>
-          <w:tcPr>
-            <w:tcW w:w="1652" w:type="dxa"/>
-          </w:tcPr>
-          <w:p>
-            <w:pPr>
-              <w:ind w:left="0" w:firstLine="0"/>
-            </w:pPr>
-          </w:p>
-        </w:tc>
-        <w:tc>
-          <w:tcPr>
-            <w:tcW w:w="1618" w:type="dxa"/>
-          </w:tcPr>
-          <w:p>
-            <w:pPr>
-              <w:ind w:left="0" w:firstLine="0"/>
-            </w:pPr>
-          </w:p>
-        </w:tc>
-        <w:tc>
-          <w:tcPr>
-            <w:tcW w:w="1851" w:type="dxa"/>
-          </w:tcPr>
-          <w:p>
-            <w:pPr>
-              <w:ind w:left="0" w:firstLine="0"/>
-            </w:pPr>
-          </w:p>
-        </w:tc>
-        <w:tc>
-          <w:tcPr>
-            <w:tcW w:w="1656" w:type="dxa"/>
-          </w:tcPr>
+              <w:t xml:space="preserve">&lt;= </w:t>
+            </w:r>
+            <w:r>
+              <w:t>3</w:t>
+            </w:r>
+            <w:r>
+              <w:t>000 caractères</w:t>
+            </w:r>
+          </w:p>
           <w:p>
             <w:pPr>
               <w:ind w:left="0" w:firstLine="0"/>
@@ -6112,6 +5393,9 @@
       <w:r>
         <w:t>.</w:t>
       </w:r>
+      <w:r>
+        <w:t xml:space="preserve"> </w:t>
+      </w:r>
     </w:p>
     <w:p>
       <w:pPr>
@@ -6128,7 +5412,31 @@
         <w:t xml:space="preserve">alumnus </w:t>
       </w:r>
       <w:r>
-        <w:t xml:space="preserve">a 0, 1 ou plusieurs compétences et une compétence est associée a exactement 1 </w:t>
+        <w:t xml:space="preserve">peut </w:t>
+      </w:r>
+      <w:r>
+        <w:t>poser</w:t>
+      </w:r>
+      <w:r>
+        <w:t xml:space="preserve"> 0, 1 ou plusieurs </w:t>
+      </w:r>
+      <w:r>
+        <w:t>questions</w:t>
+      </w:r>
+      <w:r>
+        <w:t xml:space="preserve"> et un</w:t>
+      </w:r>
+      <w:r>
+        <w:t>e question</w:t>
+      </w:r>
+      <w:r>
+        <w:t xml:space="preserve"> est </w:t>
+      </w:r>
+      <w:r>
+        <w:t xml:space="preserve">posée </w:t>
+      </w:r>
+      <w:r>
+        <w:t xml:space="preserve">par exactement 1 </w:t>
       </w:r>
       <w:r>
         <w:t>alumnus</w:t>
@@ -6152,13 +5460,31 @@
         <w:t xml:space="preserve">alumnus </w:t>
       </w:r>
       <w:r>
-        <w:t xml:space="preserve">peut ouvrir 0, 1 ou plusieurs sujets de discussion et un sujet de discussion est ouvert par exactement 1 </w:t>
-      </w:r>
-      <w:r>
-        <w:t>alumnus</w:t>
-      </w:r>
-      <w:r>
-        <w:t>.</w:t>
+        <w:t xml:space="preserve">peut </w:t>
+      </w:r>
+      <w:r>
+        <w:t>apporter</w:t>
+      </w:r>
+      <w:r>
+        <w:t xml:space="preserve"> 0, 1 ou plusieurs </w:t>
+      </w:r>
+      <w:r>
+        <w:t>réponses à une question</w:t>
+      </w:r>
+      <w:r>
+        <w:t xml:space="preserve"> et un</w:t>
+      </w:r>
+      <w:r>
+        <w:t>e réponse est donnée</w:t>
+      </w:r>
+      <w:r>
+        <w:t xml:space="preserve"> par exactement 1 </w:t>
+      </w:r>
+      <w:r>
+        <w:t>alumnus.</w:t>
+      </w:r>
+      <w:r>
+        <w:t xml:space="preserve"> </w:t>
       </w:r>
     </w:p>
     <w:p>
@@ -6170,19 +5496,31 @@
         </w:numPr>
       </w:pPr>
       <w:r>
-        <w:t xml:space="preserve">Un </w:t>
-      </w:r>
-      <w:r>
-        <w:t xml:space="preserve">alumnus </w:t>
-      </w:r>
-      <w:r>
-        <w:t xml:space="preserve">peut faire 0, 1 ou plusieurs commentaires et un commentaire est fait par exactement 1 </w:t>
-      </w:r>
-      <w:r>
-        <w:t>alumnus.</w:t>
-      </w:r>
-      <w:r>
-        <w:t xml:space="preserve"> </w:t>
+        <w:t>Un</w:t>
+      </w:r>
+      <w:r>
+        <w:t xml:space="preserve">e réponse </w:t>
+      </w:r>
+      <w:r>
+        <w:t xml:space="preserve">appartient à exactement 1 </w:t>
+      </w:r>
+      <w:r>
+        <w:t xml:space="preserve">question </w:t>
+      </w:r>
+      <w:r>
+        <w:t xml:space="preserve">et à </w:t>
+      </w:r>
+      <w:r>
+        <w:t xml:space="preserve">une question </w:t>
+      </w:r>
+      <w:r>
+        <w:t xml:space="preserve">est associé 0, 1 ou </w:t>
+      </w:r>
+      <w:r>
+        <w:t>plusieurs réponses</w:t>
+      </w:r>
+      <w:r>
+        <w:t xml:space="preserve">. </w:t>
       </w:r>
     </w:p>
     <w:p>
@@ -6194,19 +5532,6 @@
         </w:numPr>
       </w:pPr>
       <w:r>
-        <w:lastRenderedPageBreak/>
-        <w:t xml:space="preserve">Un commentaire appartient à exactement 1 sujet de discussion et à un sujet de discussion est associé 0, 1 ou plusieurs commentaires. </w:t>
-      </w:r>
-    </w:p>
-    <w:p>
-      <w:pPr>
-        <w:pStyle w:val="Paragraphedeliste"/>
-        <w:numPr>
-          <w:ilvl w:val="0"/>
-          <w:numId w:val="34"/>
-        </w:numPr>
-      </w:pPr>
-      <w:r>
         <w:t xml:space="preserve">Un </w:t>
       </w:r>
       <w:r>
@@ -6220,30 +5545,6 @@
       </w:r>
       <w:r>
         <w:t xml:space="preserve">. </w:t>
-      </w:r>
-    </w:p>
-    <w:p>
-      <w:pPr>
-        <w:pStyle w:val="Paragraphedeliste"/>
-        <w:numPr>
-          <w:ilvl w:val="0"/>
-          <w:numId w:val="34"/>
-        </w:numPr>
-      </w:pPr>
-      <w:r>
-        <w:t xml:space="preserve">Un </w:t>
-      </w:r>
-      <w:r>
-        <w:t xml:space="preserve">alumnus </w:t>
-      </w:r>
-      <w:r>
-        <w:t xml:space="preserve">peut postuler à 0, 1 ou plusieurs offres et à une offre peuvent postuler 0, 1 ou plusieurs </w:t>
-      </w:r>
-      <w:r>
-        <w:t>alumnus</w:t>
-      </w:r>
-      <w:r>
-        <w:t>.</w:t>
       </w:r>
     </w:p>
     <w:p/>
@@ -6256,6 +5557,7 @@
         </w:numPr>
       </w:pPr>
       <w:r>
+        <w:lastRenderedPageBreak/>
         <w:t>Définition du m</w:t>
       </w:r>
       <w:r>
@@ -6346,7 +5648,6 @@
         <w:rPr>
           <w:noProof/>
         </w:rPr>
-        <w:lastRenderedPageBreak/>
         <w:drawing>
           <wp:inline distT="0" distB="0" distL="0" distR="0" wp14:anchorId="278F2F3C" wp14:editId="3B13DB6D">
             <wp:extent cx="6019800" cy="3151234"/>
@@ -6407,6 +5708,7 @@
         <w:ind w:left="705"/>
       </w:pPr>
       <w:r>
+        <w:lastRenderedPageBreak/>
         <w:t>Description des requêtes</w:t>
       </w:r>
     </w:p>
@@ -6532,277 +5834,10 @@
         <w:t xml:space="preserve">Ajoute une vue pour les dates d’anniversaire à venir </w:t>
       </w:r>
     </w:p>
-    <w:p/>
-    <w:p>
-      <w:pPr>
-        <w:spacing w:after="160" w:line="259" w:lineRule="auto"/>
-        <w:ind w:left="0" w:firstLine="0"/>
-      </w:pPr>
-      <w:r>
-        <w:lastRenderedPageBreak/>
-        <w:br w:type="page"/>
-      </w:r>
-    </w:p>
-    <w:p>
-      <w:pPr>
-        <w:ind w:left="0" w:firstLine="708"/>
-        <w:rPr>
-          <w:rFonts w:ascii="Times New Roman" w:hAnsi="Times New Roman" w:cs="Times New Roman"/>
-        </w:rPr>
-      </w:pPr>
-      <w:r>
-        <w:rPr>
-          <w:rFonts w:ascii="Times New Roman" w:hAnsi="Times New Roman" w:cs="Times New Roman"/>
-        </w:rPr>
-        <w:lastRenderedPageBreak/>
-        <w:t xml:space="preserve">L’annuaire est l’élément central de votre plateforme alumni. Il va vous permettre de répertorier les utilisateurs de votre plateforme. Les différents profils sont accessibles à tous les utilisateurs. Ils permettent d’avoir accès à diverses informations clés (nom, situation professionnelle, parcours académique, hobbits, </w:t>
-      </w:r>
-      <w:r>
-        <w:rPr>
-          <w:rFonts w:ascii="Times New Roman" w:hAnsi="Times New Roman" w:cs="Times New Roman"/>
-        </w:rPr>
-        <w:t>etc.</w:t>
-      </w:r>
-      <w:r>
-        <w:rPr>
-          <w:rFonts w:ascii="Times New Roman" w:hAnsi="Times New Roman" w:cs="Times New Roman"/>
-        </w:rPr>
-        <w:t>).</w:t>
-      </w:r>
-      <w:r>
-        <w:rPr>
-          <w:rFonts w:ascii="Times New Roman" w:hAnsi="Times New Roman" w:cs="Times New Roman"/>
-        </w:rPr>
-        <w:t xml:space="preserve"> </w:t>
-      </w:r>
-    </w:p>
-    <w:p>
-      <w:pPr>
-        <w:ind w:left="0" w:firstLine="708"/>
-        <w:rPr>
-          <w:rFonts w:ascii="Times New Roman" w:hAnsi="Times New Roman" w:cs="Times New Roman"/>
-        </w:rPr>
-      </w:pPr>
-      <w:r>
-        <w:rPr>
-          <w:rFonts w:ascii="Times New Roman" w:hAnsi="Times New Roman" w:cs="Times New Roman"/>
-        </w:rPr>
-        <w:t>Les profils sont généralement complétés grâce au questionnaire d’entrée que vous paramétrez avec votre prestataire ainsi qu’avec le remplissage des profils de vos utilisateurs. </w:t>
-      </w:r>
-    </w:p>
-    <w:p>
-      <w:pPr>
-        <w:ind w:left="0" w:firstLine="708"/>
-        <w:rPr>
-          <w:rFonts w:ascii="Times New Roman" w:hAnsi="Times New Roman" w:cs="Times New Roman"/>
-        </w:rPr>
-      </w:pPr>
-      <w:r>
-        <w:rPr>
-          <w:rFonts w:ascii="Times New Roman" w:hAnsi="Times New Roman" w:cs="Times New Roman"/>
-        </w:rPr>
-        <w:t>Cet annuaire intelligent vous permet également de faire des recherches filtrées de vos utilisateurs. Elles se font en fonction de leur employeur actuel, leur localisation, leur cursus suivi, etc. </w:t>
-      </w:r>
-    </w:p>
-    <w:p>
-      <w:pPr>
-        <w:ind w:left="0" w:firstLine="708"/>
-        <w:rPr>
-          <w:rFonts w:ascii="Times New Roman" w:hAnsi="Times New Roman" w:cs="Times New Roman"/>
-        </w:rPr>
-      </w:pPr>
-      <w:r>
-        <w:rPr>
-          <w:rFonts w:ascii="Times New Roman" w:hAnsi="Times New Roman" w:cs="Times New Roman"/>
-        </w:rPr>
-        <w:t>Cet annuaire deviendra le cœur de votre base de données. Elle sera mise à jour régulièrement grâce à la mise à jour des profils de vos utilisateurs.</w:t>
-      </w:r>
-    </w:p>
-    <w:p>
-      <w:pPr>
-        <w:ind w:left="0" w:firstLine="708"/>
-      </w:pPr>
-      <w:r>
-        <w:rPr>
-          <w:rFonts w:ascii="Times New Roman" w:hAnsi="Times New Roman" w:cs="Times New Roman"/>
-        </w:rPr>
-        <w:t>Ainsi, vous pouvez facilement mettre à jour votre répertoire et garder un œil sur vos utilisateurs</w:t>
-      </w:r>
-      <w:r>
-        <w:t>.</w:t>
-      </w:r>
-    </w:p>
-    <w:p>
-      <w:pPr>
-        <w:ind w:left="0" w:firstLine="708"/>
-      </w:pPr>
-    </w:p>
-    <w:p>
-      <w:pPr>
-        <w:ind w:left="0" w:firstLine="708"/>
-      </w:pPr>
-    </w:p>
-    <w:p>
-      <w:pPr>
-        <w:ind w:left="0" w:firstLine="708"/>
-      </w:pPr>
-    </w:p>
-    <w:p>
-      <w:pPr>
-        <w:ind w:left="0" w:firstLine="708"/>
-        <w:rPr>
-          <w:rFonts w:ascii="Times New Roman" w:hAnsi="Times New Roman" w:cs="Times New Roman"/>
-        </w:rPr>
-      </w:pPr>
-      <w:r>
-        <w:rPr>
-          <w:rFonts w:ascii="Times New Roman" w:hAnsi="Times New Roman" w:cs="Times New Roman"/>
-        </w:rPr>
-        <w:t>Les alumni ont la possibilité de consulter et postuler à des offres. Ils ont aussi la possibilité de partager une offre</w:t>
-      </w:r>
-    </w:p>
-    <w:p>
-      <w:pPr>
-        <w:ind w:left="0" w:firstLine="708"/>
-        <w:rPr>
-          <w:rFonts w:ascii="Times New Roman" w:hAnsi="Times New Roman" w:cs="Times New Roman"/>
-        </w:rPr>
-      </w:pPr>
-    </w:p>
-    <w:p>
-      <w:pPr>
-        <w:ind w:left="0" w:firstLine="708"/>
-        <w:rPr>
-          <w:rFonts w:ascii="Times New Roman" w:hAnsi="Times New Roman" w:cs="Times New Roman"/>
-        </w:rPr>
-      </w:pPr>
-    </w:p>
-    <w:p>
-      <w:pPr>
-        <w:ind w:left="0" w:firstLine="708"/>
-        <w:rPr>
-          <w:rFonts w:ascii="Times New Roman" w:hAnsi="Times New Roman" w:cs="Times New Roman"/>
-        </w:rPr>
-      </w:pPr>
-    </w:p>
-    <w:p>
-      <w:pPr>
-        <w:spacing w:line="240" w:lineRule="auto"/>
-        <w:ind w:left="0" w:firstLine="0"/>
-        <w:rPr>
-          <w:rFonts w:ascii="Times New Roman" w:eastAsia="Times New Roman" w:hAnsi="Times New Roman" w:cs="Times New Roman"/>
-          <w:color w:val="auto"/>
-          <w:sz w:val="27"/>
-          <w:u w:val="single"/>
-        </w:rPr>
-      </w:pPr>
-      <w:r>
-        <w:rPr>
-          <w:rFonts w:ascii="Times New Roman" w:hAnsi="Times New Roman" w:cs="Times New Roman"/>
-          <w:u w:val="single"/>
-        </w:rPr>
-        <w:t>Le mentorat : outil de partage et d’accompagnement</w:t>
-      </w:r>
-    </w:p>
-    <w:p>
-      <w:pPr>
-        <w:pStyle w:val="NormalWeb"/>
-        <w:ind w:firstLine="708"/>
-      </w:pPr>
-      <w:r>
-        <w:t>Sur une plateforme alumni, le mentorat a pour but de mettre en relation deux personnes afin de faciliter l’entraide intergénérationnelle et d’assurer un transfert de savoir et de compétences. </w:t>
-      </w:r>
-    </w:p>
-    <w:p>
-      <w:pPr>
-        <w:pStyle w:val="NormalWeb"/>
-        <w:ind w:firstLine="708"/>
-      </w:pPr>
-      <w:r>
-        <w:t xml:space="preserve">Par exemple, il peut s’agir </w:t>
-      </w:r>
-      <w:proofErr w:type="gramStart"/>
-      <w:r>
-        <w:t>d’une relation étudiant</w:t>
-      </w:r>
-      <w:proofErr w:type="gramEnd"/>
-      <w:r>
-        <w:t xml:space="preserve"> </w:t>
-      </w:r>
-      <w:r>
-        <w:t>(mentoré)/alumni(mentor). </w:t>
-      </w:r>
-    </w:p>
-    <w:p>
-      <w:pPr>
-        <w:pStyle w:val="NormalWeb"/>
-        <w:ind w:firstLine="708"/>
-      </w:pPr>
-      <w:r>
-        <w:t>Le mentorat est une action bénévole. Le mentor (souvent alumni ou étudiant de master) propose de mettre à disposition un peu de son temps pour aider un jeune diplômé ou un étudiant en quête de conseils. Il vient alors et mettre à disposition son expérience auprès du mentoré. Il va lui apporter son soutien, lui raconter son expérience et l’aider à évoluer.  </w:t>
-      </w:r>
-      <w:r>
-        <w:tab/>
-      </w:r>
-    </w:p>
-    <w:p>
-      <w:pPr>
-        <w:pStyle w:val="NormalWeb"/>
-        <w:ind w:firstLine="708"/>
-      </w:pPr>
-      <w:r>
-        <w:t>Cette méthode a déjà fait ses preuves auprès des réseaux d’entrepreneurs et s’étend aujourd’hui aux écoles. Le but est de faciliter l’intégration sur le marché de l’emploi des jeunes diplômés.</w:t>
-      </w:r>
-    </w:p>
-    <w:p>
-      <w:pPr>
-        <w:pStyle w:val="NormalWeb"/>
-        <w:ind w:firstLine="708"/>
-      </w:pPr>
-      <w:r>
-        <w:t xml:space="preserve">Attention, cette fonctionnalité n’est pas proposée par défaut chez tous les prestataires et peut souvent engendrer des coûts additionnels. A </w:t>
-      </w:r>
-      <w:hyperlink r:id="rId9" w:history="1">
-        <w:proofErr w:type="spellStart"/>
-        <w:r>
-          <w:rPr>
-            <w:rStyle w:val="Lienhypertexte"/>
-          </w:rPr>
-          <w:t>Datalumni</w:t>
-        </w:r>
-        <w:proofErr w:type="spellEnd"/>
-      </w:hyperlink>
-      <w:r>
-        <w:t>, le mentorat est proposé à chaque utilisateur et environ 40% des anciens se portent volontaire pour intégrer cette initiative. Les mentors apparaissent alors dans un annuaire filtré et sont distingués par une petite étoile mentionnant leur disponibilité. S’ils sont sollicités, ils peuvent évidemment accepter ou refuser la demande. </w:t>
-      </w:r>
-    </w:p>
-    <w:p>
-      <w:pPr>
-        <w:pStyle w:val="NormalWeb"/>
-        <w:ind w:firstLine="360"/>
-      </w:pPr>
-      <w:r>
-        <w:t>L’administrateur plateforme peut avoir une trace des demandes effectuées.</w:t>
-      </w:r>
-    </w:p>
-    <w:p>
-      <w:pPr>
-        <w:ind w:left="0" w:firstLine="708"/>
-        <w:rPr>
-          <w:rFonts w:ascii="Times New Roman" w:hAnsi="Times New Roman" w:cs="Times New Roman"/>
-        </w:rPr>
-      </w:pPr>
-    </w:p>
-    <w:p>
-      <w:pPr>
-        <w:ind w:left="0" w:firstLine="708"/>
-      </w:pPr>
-    </w:p>
-    <w:p/>
     <w:sectPr>
-      <w:footerReference w:type="even" r:id="rId10"/>
-      <w:footerReference w:type="default" r:id="rId11"/>
-      <w:footerReference w:type="first" r:id="rId12"/>
+      <w:footerReference w:type="even" r:id="rId9"/>
+      <w:footerReference w:type="default" r:id="rId10"/>
+      <w:footerReference w:type="first" r:id="rId11"/>
       <w:pgSz w:w="12240" w:h="15840"/>
       <w:pgMar w:top="998" w:right="613" w:bottom="1436" w:left="1416" w:header="720" w:footer="720" w:gutter="0"/>
       <w:cols w:space="720"/>

</xml_diff>

<commit_message>
2-spec add MCD & MLD
</commit_message>
<xml_diff>
--- a/2_spec.docx
+++ b/2_spec.docx
@@ -1752,15 +1752,8 @@
             <w:pPr>
               <w:ind w:left="0" w:firstLine="0"/>
             </w:pPr>
-            <w:proofErr w:type="spellStart"/>
-            <w:proofErr w:type="gramStart"/>
-            <w:r>
-              <w:t>aaaa</w:t>
-            </w:r>
-            <w:proofErr w:type="spellEnd"/>
-            <w:proofErr w:type="gramEnd"/>
-            <w:r>
-              <w:t>-mm-dd</w:t>
+            <w:r>
+              <w:t>aaaa-mm-dd</w:t>
             </w:r>
           </w:p>
         </w:tc>
@@ -1866,30 +1859,23 @@
               <w:ind w:left="0" w:firstLine="0"/>
             </w:pPr>
             <w:r>
+              <w:t>« m</w:t>
+            </w:r>
+            <w:r>
+              <w:t>ale</w:t>
+            </w:r>
+            <w:r>
+              <w:t> »</w:t>
+            </w:r>
+            <w:r>
+              <w:t xml:space="preserve"> ou </w:t>
+            </w:r>
+            <w:r>
               <w:t>« </w:t>
             </w:r>
-            <w:proofErr w:type="gramStart"/>
-            <w:r>
-              <w:t>m</w:t>
-            </w:r>
-            <w:r>
-              <w:t>ale</w:t>
-            </w:r>
-            <w:proofErr w:type="gramEnd"/>
-            <w:r>
-              <w:t> »</w:t>
-            </w:r>
-            <w:r>
-              <w:t xml:space="preserve"> ou </w:t>
-            </w:r>
-            <w:r>
-              <w:t>« </w:t>
-            </w:r>
-            <w:proofErr w:type="spellStart"/>
             <w:r>
               <w:t>female</w:t>
             </w:r>
-            <w:proofErr w:type="spellEnd"/>
             <w:r>
               <w:t> »</w:t>
             </w:r>
@@ -2226,15 +2212,7 @@
               <w:ind w:left="0" w:firstLine="0"/>
             </w:pPr>
             <w:r>
-              <w:t>Commence par « </w:t>
-            </w:r>
-            <w:proofErr w:type="spellStart"/>
-            <w:r>
-              <w:t>it</w:t>
-            </w:r>
-            <w:proofErr w:type="spellEnd"/>
-            <w:r>
-              <w:t> » et se termine par un chiffre</w:t>
+              <w:t>Commence par « it » et se termine par un chiffre</w:t>
             </w:r>
           </w:p>
         </w:tc>
@@ -2390,11 +2368,11 @@
             <w:tcW w:w="1675" w:type="dxa"/>
           </w:tcPr>
           <w:p>
-            <w:pPr>
-              <w:ind w:left="0" w:firstLine="0"/>
-            </w:pPr>
             <w:r>
               <w:t xml:space="preserve">Chiffré </w:t>
+            </w:r>
+            <w:r>
+              <w:t>et plus de 7 caractères</w:t>
             </w:r>
           </w:p>
         </w:tc>
@@ -2927,15 +2905,8 @@
             <w:pPr>
               <w:ind w:left="0" w:firstLine="0"/>
             </w:pPr>
-            <w:proofErr w:type="spellStart"/>
-            <w:proofErr w:type="gramStart"/>
-            <w:r>
-              <w:t>aaaa</w:t>
-            </w:r>
-            <w:proofErr w:type="spellEnd"/>
-            <w:proofErr w:type="gramEnd"/>
-            <w:r>
-              <w:t>-mm-dd</w:t>
+            <w:r>
+              <w:t>aaaa-mm-dd</w:t>
             </w:r>
           </w:p>
         </w:tc>
@@ -3014,15 +2985,8 @@
             <w:pPr>
               <w:ind w:left="0" w:firstLine="0"/>
             </w:pPr>
-            <w:proofErr w:type="spellStart"/>
-            <w:proofErr w:type="gramStart"/>
-            <w:r>
-              <w:t>aaaa</w:t>
-            </w:r>
-            <w:proofErr w:type="spellEnd"/>
-            <w:proofErr w:type="gramEnd"/>
-            <w:r>
-              <w:t>-mm-dd</w:t>
+            <w:r>
+              <w:t>aaaa-mm-dd</w:t>
             </w:r>
           </w:p>
         </w:tc>
@@ -3048,10 +3012,7 @@
               <w:ind w:left="0" w:firstLine="0"/>
             </w:pPr>
             <w:r>
-              <w:t>END_DATE</w:t>
-            </w:r>
-            <w:r>
-              <w:t xml:space="preserve"> &gt; START_DATE</w:t>
+              <w:t>END_DATE &gt; START_DATE</w:t>
             </w:r>
           </w:p>
         </w:tc>
@@ -3562,15 +3523,8 @@
             <w:pPr>
               <w:ind w:left="0" w:firstLine="0"/>
             </w:pPr>
-            <w:proofErr w:type="spellStart"/>
-            <w:proofErr w:type="gramStart"/>
-            <w:r>
-              <w:t>aaaa</w:t>
-            </w:r>
-            <w:proofErr w:type="spellEnd"/>
-            <w:proofErr w:type="gramEnd"/>
-            <w:r>
-              <w:t>-mm-dd</w:t>
+            <w:r>
+              <w:t>aaaa-mm-dd</w:t>
             </w:r>
           </w:p>
         </w:tc>
@@ -3652,15 +3606,8 @@
             <w:pPr>
               <w:ind w:left="0" w:firstLine="0"/>
             </w:pPr>
-            <w:proofErr w:type="spellStart"/>
-            <w:proofErr w:type="gramStart"/>
-            <w:r>
-              <w:t>aaaa</w:t>
-            </w:r>
-            <w:proofErr w:type="spellEnd"/>
-            <w:proofErr w:type="gramEnd"/>
-            <w:r>
-              <w:t>-mm-dd</w:t>
+            <w:r>
+              <w:t>aaaa-mm-dd</w:t>
             </w:r>
           </w:p>
         </w:tc>
@@ -4321,6 +4268,86 @@
             </w:pPr>
             <w:r>
               <w:t>Après la date courante</w:t>
+            </w:r>
+          </w:p>
+        </w:tc>
+      </w:tr>
+      <w:tr>
+        <w:tc>
+          <w:tcPr>
+            <w:tcW w:w="1790" w:type="dxa"/>
+          </w:tcPr>
+          <w:p>
+            <w:pPr>
+              <w:ind w:left="0" w:firstLine="0"/>
+            </w:pPr>
+            <w:r>
+              <w:t>LOCALIZATION</w:t>
+            </w:r>
+          </w:p>
+        </w:tc>
+        <w:tc>
+          <w:tcPr>
+            <w:tcW w:w="1637" w:type="dxa"/>
+          </w:tcPr>
+          <w:p>
+            <w:pPr>
+              <w:ind w:left="0" w:firstLine="0"/>
+            </w:pPr>
+            <w:r>
+              <w:t>NON</w:t>
+            </w:r>
+          </w:p>
+        </w:tc>
+        <w:tc>
+          <w:tcPr>
+            <w:tcW w:w="1649" w:type="dxa"/>
+          </w:tcPr>
+          <w:p>
+            <w:pPr>
+              <w:ind w:left="0" w:firstLine="0"/>
+            </w:pPr>
+            <w:r>
+              <w:t>Adresse géographique de l’entreprise</w:t>
+            </w:r>
+          </w:p>
+        </w:tc>
+        <w:tc>
+          <w:tcPr>
+            <w:tcW w:w="1612" w:type="dxa"/>
+          </w:tcPr>
+          <w:p>
+            <w:pPr>
+              <w:ind w:left="0" w:firstLine="0"/>
+            </w:pPr>
+            <w:r>
+              <w:t xml:space="preserve">Abc </w:t>
+            </w:r>
+          </w:p>
+        </w:tc>
+        <w:tc>
+          <w:tcPr>
+            <w:tcW w:w="1851" w:type="dxa"/>
+          </w:tcPr>
+          <w:p>
+            <w:pPr>
+              <w:ind w:left="0" w:firstLine="0"/>
+            </w:pPr>
+            <w:r>
+              <w:t>Alphanumérique</w:t>
+            </w:r>
+          </w:p>
+        </w:tc>
+        <w:tc>
+          <w:tcPr>
+            <w:tcW w:w="1652" w:type="dxa"/>
+          </w:tcPr>
+          <w:p>
+            <w:pPr>
+              <w:ind w:left="0" w:firstLine="0"/>
+            </w:pPr>
+            <w:r>
+              <w:t>Les premières lettres en majuscule</w:t>
             </w:r>
           </w:p>
         </w:tc>
@@ -4357,7 +4384,13 @@
               <w:ind w:left="0" w:firstLine="0"/>
             </w:pPr>
             <w:r>
-              <w:t xml:space="preserve">Entité 6 : </w:t>
+              <w:t>Entité </w:t>
+            </w:r>
+            <w:r>
+              <w:t>5</w:t>
+            </w:r>
+            <w:r>
+              <w:t xml:space="preserve"> : </w:t>
             </w:r>
             <w:r>
               <w:t>QUESTIONS</w:t>
@@ -4375,6 +4408,7 @@
               <w:ind w:left="0" w:firstLine="0"/>
             </w:pPr>
             <w:r>
+              <w:lastRenderedPageBreak/>
               <w:t xml:space="preserve">Titre </w:t>
             </w:r>
           </w:p>
@@ -4458,7 +4492,6 @@
               <w:ind w:left="0" w:firstLine="0"/>
             </w:pPr>
             <w:r>
-              <w:lastRenderedPageBreak/>
               <w:t>ID</w:t>
             </w:r>
           </w:p>
@@ -4872,27 +4905,9 @@
             <w:pPr>
               <w:ind w:left="0" w:firstLine="0"/>
             </w:pPr>
-            <w:proofErr w:type="gramStart"/>
-            <w:r>
-              <w:t>open</w:t>
-            </w:r>
-            <w:proofErr w:type="gramEnd"/>
-            <w:r>
-              <w:t xml:space="preserve">, </w:t>
-            </w:r>
-            <w:proofErr w:type="spellStart"/>
-            <w:r>
-              <w:t>resolved</w:t>
-            </w:r>
-            <w:proofErr w:type="spellEnd"/>
-            <w:r>
-              <w:t xml:space="preserve">, </w:t>
-            </w:r>
-            <w:proofErr w:type="spellStart"/>
-            <w:r>
-              <w:t>closed</w:t>
-            </w:r>
-            <w:proofErr w:type="spellEnd"/>
+            <w:r>
+              <w:t>open, resolved, closed</w:t>
+            </w:r>
           </w:p>
         </w:tc>
       </w:tr>
@@ -4938,7 +4953,7 @@
               <w:t>Entité </w:t>
             </w:r>
             <w:r>
-              <w:t>7</w:t>
+              <w:t>6</w:t>
             </w:r>
             <w:r>
               <w:t xml:space="preserve"> :</w:t>
@@ -5385,7 +5400,13 @@
         <w:t xml:space="preserve">alumnus </w:t>
       </w:r>
       <w:r>
-        <w:t xml:space="preserve">a 0, 1 ou plusieurs expériences professionnelles et une expérience professionnelle est associée a exactement 1 </w:t>
+        <w:t xml:space="preserve">a 0, 1 ou plusieurs expériences professionnelles et une expérience professionnelle est associée </w:t>
+      </w:r>
+      <w:r>
+        <w:t>à</w:t>
+      </w:r>
+      <w:r>
+        <w:t xml:space="preserve"> exactement 1 </w:t>
       </w:r>
       <w:r>
         <w:t>alumnus</w:t>
@@ -5475,7 +5496,10 @@
         <w:t xml:space="preserve"> et un</w:t>
       </w:r>
       <w:r>
-        <w:t>e réponse est donnée</w:t>
+        <w:t xml:space="preserve">e réponse est </w:t>
+      </w:r>
+      <w:r>
+        <w:t>apportée</w:t>
       </w:r>
       <w:r>
         <w:t xml:space="preserve"> par exactement 1 </w:t>
@@ -5532,6 +5556,7 @@
         </w:numPr>
       </w:pPr>
       <w:r>
+        <w:lastRenderedPageBreak/>
         <w:t xml:space="preserve">Un </w:t>
       </w:r>
       <w:r>
@@ -5557,11 +5582,35 @@
         </w:numPr>
       </w:pPr>
       <w:r>
-        <w:lastRenderedPageBreak/>
         <w:t>Définition du m</w:t>
       </w:r>
       <w:r>
         <w:t>odèle Entité-Association</w:t>
+      </w:r>
+    </w:p>
+    <w:p>
+      <w:pPr>
+        <w:rPr>
+          <w:rFonts w:ascii="Times New Roman" w:hAnsi="Times New Roman" w:cs="Times New Roman"/>
+        </w:rPr>
+      </w:pPr>
+      <w:r>
+        <w:rPr>
+          <w:rFonts w:ascii="Times New Roman" w:hAnsi="Times New Roman" w:cs="Times New Roman"/>
+        </w:rPr>
+        <w:t>Le schéma ci-dessous représente le modèle Enti</w:t>
+      </w:r>
+      <w:r>
+        <w:rPr>
+          <w:rFonts w:ascii="Times New Roman" w:hAnsi="Times New Roman" w:cs="Times New Roman"/>
+        </w:rPr>
+        <w:t>té-Association du projet</w:t>
+      </w:r>
+      <w:r>
+        <w:rPr>
+          <w:rFonts w:ascii="Times New Roman" w:hAnsi="Times New Roman" w:cs="Times New Roman"/>
+        </w:rPr>
+        <w:t xml:space="preserve">. </w:t>
       </w:r>
     </w:p>
     <w:p/>
@@ -5571,10 +5620,10 @@
           <w:noProof/>
         </w:rPr>
         <w:drawing>
-          <wp:inline distT="0" distB="0" distL="0" distR="0" wp14:anchorId="1B4DEE3A" wp14:editId="101C54F6">
-            <wp:extent cx="6019800" cy="3151234"/>
+          <wp:inline distT="0" distB="0" distL="0" distR="0" wp14:anchorId="29B603C4" wp14:editId="7C968CF0">
+            <wp:extent cx="6143625" cy="2613804"/>
             <wp:effectExtent l="0" t="0" r="0" b="0"/>
-            <wp:docPr id="1" name="Image 1"/>
+            <wp:docPr id="4" name="Image 4"/>
             <wp:cNvGraphicFramePr>
               <a:graphicFrameLocks xmlns:a="http://schemas.openxmlformats.org/drawingml/2006/main" noChangeAspect="1"/>
             </wp:cNvGraphicFramePr>
@@ -5587,13 +5636,13 @@
                   </pic:nvPicPr>
                   <pic:blipFill rotWithShape="1">
                     <a:blip r:embed="rId8"/>
-                    <a:srcRect l="14103" t="13325" r="1430" b="21094"/>
+                    <a:srcRect l="13808" t="15939" r="3046" b="24490"/>
                     <a:stretch/>
                   </pic:blipFill>
                   <pic:spPr bwMode="auto">
                     <a:xfrm>
                       <a:off x="0" y="0"/>
-                      <a:ext cx="6038974" cy="3161271"/>
+                      <a:ext cx="6172217" cy="2625969"/>
                     </a:xfrm>
                     <a:prstGeom prst="rect">
                       <a:avLst/>
@@ -5617,6 +5666,33 @@
     <w:p/>
     <w:p>
       <w:pPr>
+        <w:pStyle w:val="Lgende"/>
+        <w:jc w:val="center"/>
+      </w:pPr>
+      <w:r>
+        <w:t xml:space="preserve">Figure </w:t>
+      </w:r>
+      <w:fldSimple w:instr=" SEQ Figure \* ARABIC ">
+        <w:r>
+          <w:rPr>
+            <w:noProof/>
+          </w:rPr>
+          <w:t>1</w:t>
+        </w:r>
+      </w:fldSimple>
+      <w:r>
+        <w:t xml:space="preserve"> -</w:t>
+      </w:r>
+      <w:r>
+        <w:rPr>
+          <w:noProof/>
+        </w:rPr>
+        <w:t xml:space="preserve"> Modèle Conceptuel des Données</w:t>
+      </w:r>
+    </w:p>
+    <w:p/>
+    <w:p>
+      <w:pPr>
         <w:pStyle w:val="Titre2"/>
         <w:numPr>
           <w:ilvl w:val="0"/>
@@ -5646,13 +5722,27 @@
     <w:p>
       <w:r>
         <w:rPr>
+          <w:rFonts w:ascii="Times New Roman" w:hAnsi="Times New Roman" w:cs="Times New Roman"/>
+        </w:rPr>
+        <w:t xml:space="preserve">Le schéma ci-dessous représente le </w:t>
+      </w:r>
+      <w:r>
+        <w:rPr>
+          <w:rFonts w:ascii="Times New Roman" w:hAnsi="Times New Roman" w:cs="Times New Roman"/>
+        </w:rPr>
+        <w:t>schéma relationnel correspondant au modèle entité-association.</w:t>
+      </w:r>
+    </w:p>
+    <w:p>
+      <w:r>
+        <w:rPr>
           <w:noProof/>
         </w:rPr>
         <w:drawing>
-          <wp:inline distT="0" distB="0" distL="0" distR="0" wp14:anchorId="278F2F3C" wp14:editId="3B13DB6D">
-            <wp:extent cx="6019800" cy="3151234"/>
-            <wp:effectExtent l="0" t="0" r="0" b="0"/>
-            <wp:docPr id="3" name="Image 3"/>
+          <wp:inline distT="0" distB="0" distL="0" distR="0" wp14:anchorId="0CF84998" wp14:editId="0978FC36">
+            <wp:extent cx="5382883" cy="2949391"/>
+            <wp:effectExtent l="0" t="0" r="8890" b="3810"/>
+            <wp:docPr id="1" name="Image 1"/>
             <wp:cNvGraphicFramePr>
               <a:graphicFrameLocks xmlns:a="http://schemas.openxmlformats.org/drawingml/2006/main" noChangeAspect="1"/>
             </wp:cNvGraphicFramePr>
@@ -5664,14 +5754,14 @@
                     <pic:cNvPicPr/>
                   </pic:nvPicPr>
                   <pic:blipFill rotWithShape="1">
-                    <a:blip r:embed="rId8"/>
-                    <a:srcRect l="14103" t="13325" r="1430" b="21094"/>
+                    <a:blip r:embed="rId9"/>
+                    <a:srcRect l="26615" t="15381" r="19360" b="26157"/>
                     <a:stretch/>
                   </pic:blipFill>
                   <pic:spPr bwMode="auto">
                     <a:xfrm>
                       <a:off x="0" y="0"/>
-                      <a:ext cx="6038974" cy="3161271"/>
+                      <a:ext cx="5406445" cy="2962301"/>
                     </a:xfrm>
                     <a:prstGeom prst="rect">
                       <a:avLst/>
@@ -5693,6 +5783,7 @@
       </w:r>
     </w:p>
     <w:p/>
+    <w:p/>
     <w:p>
       <w:pPr>
         <w:ind w:left="370"/>
@@ -5708,7 +5799,6 @@
         <w:ind w:left="705"/>
       </w:pPr>
       <w:r>
-        <w:lastRenderedPageBreak/>
         <w:t>Description des requêtes</w:t>
       </w:r>
     </w:p>
@@ -5821,13 +5911,8 @@
     </w:p>
     <w:p>
       <w:r>
-        <w:t xml:space="preserve">S’inspirer de la vue de connexion de </w:t>
-      </w:r>
-      <w:proofErr w:type="spellStart"/>
-      <w:r>
-        <w:t>openclassroom</w:t>
-      </w:r>
-      <w:proofErr w:type="spellEnd"/>
+        <w:t>S’inspirer de la vue de connexion de openclassroom</w:t>
+      </w:r>
     </w:p>
     <w:p>
       <w:r>
@@ -5835,9 +5920,9 @@
       </w:r>
     </w:p>
     <w:sectPr>
-      <w:footerReference w:type="even" r:id="rId9"/>
-      <w:footerReference w:type="default" r:id="rId10"/>
-      <w:footerReference w:type="first" r:id="rId11"/>
+      <w:footerReference w:type="even" r:id="rId10"/>
+      <w:footerReference w:type="default" r:id="rId11"/>
+      <w:footerReference w:type="first" r:id="rId12"/>
       <w:pgSz w:w="12240" w:h="15840"/>
       <w:pgMar w:top="998" w:right="613" w:bottom="1436" w:left="1416" w:header="720" w:footer="720" w:gutter="0"/>
       <w:cols w:space="720"/>
@@ -7504,6 +7589,119 @@
     </w:lvl>
   </w:abstractNum>
   <w:abstractNum w:abstractNumId="9" w15:restartNumberingAfterBreak="0">
+    <w:nsid w:val="18133F8B"/>
+    <w:multiLevelType w:val="hybridMultilevel"/>
+    <w:tmpl w:val="BC464E6E"/>
+    <w:lvl w:ilvl="0" w:tplc="788CF6EE">
+      <w:start w:val="8"/>
+      <w:numFmt w:val="bullet"/>
+      <w:lvlText w:val=""/>
+      <w:lvlJc w:val="left"/>
+      <w:pPr>
+        <w:ind w:left="720" w:hanging="360"/>
+      </w:pPr>
+      <w:rPr>
+        <w:rFonts w:ascii="Wingdings" w:eastAsia="Calibri" w:hAnsi="Wingdings" w:cs="Calibri" w:hint="default"/>
+      </w:rPr>
+    </w:lvl>
+    <w:lvl w:ilvl="1" w:tplc="040C0003" w:tentative="1">
+      <w:start w:val="1"/>
+      <w:numFmt w:val="bullet"/>
+      <w:lvlText w:val="o"/>
+      <w:lvlJc w:val="left"/>
+      <w:pPr>
+        <w:ind w:left="1440" w:hanging="360"/>
+      </w:pPr>
+      <w:rPr>
+        <w:rFonts w:ascii="Courier New" w:hAnsi="Courier New" w:cs="Courier New" w:hint="default"/>
+      </w:rPr>
+    </w:lvl>
+    <w:lvl w:ilvl="2" w:tplc="040C0005" w:tentative="1">
+      <w:start w:val="1"/>
+      <w:numFmt w:val="bullet"/>
+      <w:lvlText w:val=""/>
+      <w:lvlJc w:val="left"/>
+      <w:pPr>
+        <w:ind w:left="2160" w:hanging="360"/>
+      </w:pPr>
+      <w:rPr>
+        <w:rFonts w:ascii="Wingdings" w:hAnsi="Wingdings" w:hint="default"/>
+      </w:rPr>
+    </w:lvl>
+    <w:lvl w:ilvl="3" w:tplc="040C0001" w:tentative="1">
+      <w:start w:val="1"/>
+      <w:numFmt w:val="bullet"/>
+      <w:lvlText w:val=""/>
+      <w:lvlJc w:val="left"/>
+      <w:pPr>
+        <w:ind w:left="2880" w:hanging="360"/>
+      </w:pPr>
+      <w:rPr>
+        <w:rFonts w:ascii="Symbol" w:hAnsi="Symbol" w:hint="default"/>
+      </w:rPr>
+    </w:lvl>
+    <w:lvl w:ilvl="4" w:tplc="040C0003" w:tentative="1">
+      <w:start w:val="1"/>
+      <w:numFmt w:val="bullet"/>
+      <w:lvlText w:val="o"/>
+      <w:lvlJc w:val="left"/>
+      <w:pPr>
+        <w:ind w:left="3600" w:hanging="360"/>
+      </w:pPr>
+      <w:rPr>
+        <w:rFonts w:ascii="Courier New" w:hAnsi="Courier New" w:cs="Courier New" w:hint="default"/>
+      </w:rPr>
+    </w:lvl>
+    <w:lvl w:ilvl="5" w:tplc="040C0005" w:tentative="1">
+      <w:start w:val="1"/>
+      <w:numFmt w:val="bullet"/>
+      <w:lvlText w:val=""/>
+      <w:lvlJc w:val="left"/>
+      <w:pPr>
+        <w:ind w:left="4320" w:hanging="360"/>
+      </w:pPr>
+      <w:rPr>
+        <w:rFonts w:ascii="Wingdings" w:hAnsi="Wingdings" w:hint="default"/>
+      </w:rPr>
+    </w:lvl>
+    <w:lvl w:ilvl="6" w:tplc="040C0001" w:tentative="1">
+      <w:start w:val="1"/>
+      <w:numFmt w:val="bullet"/>
+      <w:lvlText w:val=""/>
+      <w:lvlJc w:val="left"/>
+      <w:pPr>
+        <w:ind w:left="5040" w:hanging="360"/>
+      </w:pPr>
+      <w:rPr>
+        <w:rFonts w:ascii="Symbol" w:hAnsi="Symbol" w:hint="default"/>
+      </w:rPr>
+    </w:lvl>
+    <w:lvl w:ilvl="7" w:tplc="040C0003" w:tentative="1">
+      <w:start w:val="1"/>
+      <w:numFmt w:val="bullet"/>
+      <w:lvlText w:val="o"/>
+      <w:lvlJc w:val="left"/>
+      <w:pPr>
+        <w:ind w:left="5760" w:hanging="360"/>
+      </w:pPr>
+      <w:rPr>
+        <w:rFonts w:ascii="Courier New" w:hAnsi="Courier New" w:cs="Courier New" w:hint="default"/>
+      </w:rPr>
+    </w:lvl>
+    <w:lvl w:ilvl="8" w:tplc="040C0005" w:tentative="1">
+      <w:start w:val="1"/>
+      <w:numFmt w:val="bullet"/>
+      <w:lvlText w:val=""/>
+      <w:lvlJc w:val="left"/>
+      <w:pPr>
+        <w:ind w:left="6480" w:hanging="360"/>
+      </w:pPr>
+      <w:rPr>
+        <w:rFonts w:ascii="Wingdings" w:hAnsi="Wingdings" w:hint="default"/>
+      </w:rPr>
+    </w:lvl>
+  </w:abstractNum>
+  <w:abstractNum w:abstractNumId="10" w15:restartNumberingAfterBreak="0">
     <w:nsid w:val="24DD6E04"/>
     <w:multiLevelType w:val="hybridMultilevel"/>
     <w:tmpl w:val="CACA3696"/>
@@ -7615,7 +7813,7 @@
       </w:rPr>
     </w:lvl>
   </w:abstractNum>
-  <w:abstractNum w:abstractNumId="10" w15:restartNumberingAfterBreak="0">
+  <w:abstractNum w:abstractNumId="11" w15:restartNumberingAfterBreak="0">
     <w:nsid w:val="28840588"/>
     <w:multiLevelType w:val="hybridMultilevel"/>
     <w:tmpl w:val="A39C3BB4"/>
@@ -7827,7 +8025,7 @@
       </w:rPr>
     </w:lvl>
   </w:abstractNum>
-  <w:abstractNum w:abstractNumId="11" w15:restartNumberingAfterBreak="0">
+  <w:abstractNum w:abstractNumId="12" w15:restartNumberingAfterBreak="0">
     <w:nsid w:val="2A077EFC"/>
     <w:multiLevelType w:val="hybridMultilevel"/>
     <w:tmpl w:val="3E06ECD0"/>
@@ -7917,7 +8115,7 @@
       </w:pPr>
     </w:lvl>
   </w:abstractNum>
-  <w:abstractNum w:abstractNumId="12" w15:restartNumberingAfterBreak="0">
+  <w:abstractNum w:abstractNumId="13" w15:restartNumberingAfterBreak="0">
     <w:nsid w:val="2A117C2D"/>
     <w:multiLevelType w:val="hybridMultilevel"/>
     <w:tmpl w:val="25FA44EC"/>
@@ -8129,7 +8327,7 @@
       </w:rPr>
     </w:lvl>
   </w:abstractNum>
-  <w:abstractNum w:abstractNumId="13" w15:restartNumberingAfterBreak="0">
+  <w:abstractNum w:abstractNumId="14" w15:restartNumberingAfterBreak="0">
     <w:nsid w:val="314E4001"/>
     <w:multiLevelType w:val="hybridMultilevel"/>
     <w:tmpl w:val="B25019EE"/>
@@ -8218,7 +8416,7 @@
       </w:pPr>
     </w:lvl>
   </w:abstractNum>
-  <w:abstractNum w:abstractNumId="14" w15:restartNumberingAfterBreak="0">
+  <w:abstractNum w:abstractNumId="15" w15:restartNumberingAfterBreak="0">
     <w:nsid w:val="32966F1D"/>
     <w:multiLevelType w:val="hybridMultilevel"/>
     <w:tmpl w:val="ED6C1038"/>
@@ -8430,7 +8628,7 @@
       </w:rPr>
     </w:lvl>
   </w:abstractNum>
-  <w:abstractNum w:abstractNumId="15" w15:restartNumberingAfterBreak="0">
+  <w:abstractNum w:abstractNumId="16" w15:restartNumberingAfterBreak="0">
     <w:nsid w:val="334935D1"/>
     <w:multiLevelType w:val="hybridMultilevel"/>
     <w:tmpl w:val="81BC8ABE"/>
@@ -8570,7 +8768,7 @@
       </w:rPr>
     </w:lvl>
   </w:abstractNum>
-  <w:abstractNum w:abstractNumId="16" w15:restartNumberingAfterBreak="0">
+  <w:abstractNum w:abstractNumId="17" w15:restartNumberingAfterBreak="0">
     <w:nsid w:val="35251CDF"/>
     <w:multiLevelType w:val="hybridMultilevel"/>
     <w:tmpl w:val="8C341566"/>
@@ -8782,7 +8980,7 @@
       </w:rPr>
     </w:lvl>
   </w:abstractNum>
-  <w:abstractNum w:abstractNumId="17" w15:restartNumberingAfterBreak="0">
+  <w:abstractNum w:abstractNumId="18" w15:restartNumberingAfterBreak="0">
     <w:nsid w:val="3CE02040"/>
     <w:multiLevelType w:val="hybridMultilevel"/>
     <w:tmpl w:val="CEA89A86"/>
@@ -8994,7 +9192,7 @@
       </w:rPr>
     </w:lvl>
   </w:abstractNum>
-  <w:abstractNum w:abstractNumId="18" w15:restartNumberingAfterBreak="0">
+  <w:abstractNum w:abstractNumId="19" w15:restartNumberingAfterBreak="0">
     <w:nsid w:val="402F0837"/>
     <w:multiLevelType w:val="hybridMultilevel"/>
     <w:tmpl w:val="32E04720"/>
@@ -9107,7 +9305,7 @@
       </w:rPr>
     </w:lvl>
   </w:abstractNum>
-  <w:abstractNum w:abstractNumId="19" w15:restartNumberingAfterBreak="0">
+  <w:abstractNum w:abstractNumId="20" w15:restartNumberingAfterBreak="0">
     <w:nsid w:val="42D820BE"/>
     <w:multiLevelType w:val="hybridMultilevel"/>
     <w:tmpl w:val="93A0F9F4"/>
@@ -9319,7 +9517,120 @@
       </w:rPr>
     </w:lvl>
   </w:abstractNum>
-  <w:abstractNum w:abstractNumId="20" w15:restartNumberingAfterBreak="0">
+  <w:abstractNum w:abstractNumId="21" w15:restartNumberingAfterBreak="0">
+    <w:nsid w:val="43BC4C80"/>
+    <w:multiLevelType w:val="hybridMultilevel"/>
+    <w:tmpl w:val="10CCCB0C"/>
+    <w:lvl w:ilvl="0" w:tplc="4EAA37DA">
+      <w:start w:val="8"/>
+      <w:numFmt w:val="bullet"/>
+      <w:lvlText w:val=""/>
+      <w:lvlJc w:val="left"/>
+      <w:pPr>
+        <w:ind w:left="720" w:hanging="360"/>
+      </w:pPr>
+      <w:rPr>
+        <w:rFonts w:ascii="Wingdings" w:eastAsia="Calibri" w:hAnsi="Wingdings" w:cs="Calibri" w:hint="default"/>
+      </w:rPr>
+    </w:lvl>
+    <w:lvl w:ilvl="1" w:tplc="040C0003" w:tentative="1">
+      <w:start w:val="1"/>
+      <w:numFmt w:val="bullet"/>
+      <w:lvlText w:val="o"/>
+      <w:lvlJc w:val="left"/>
+      <w:pPr>
+        <w:ind w:left="1440" w:hanging="360"/>
+      </w:pPr>
+      <w:rPr>
+        <w:rFonts w:ascii="Courier New" w:hAnsi="Courier New" w:cs="Courier New" w:hint="default"/>
+      </w:rPr>
+    </w:lvl>
+    <w:lvl w:ilvl="2" w:tplc="040C0005" w:tentative="1">
+      <w:start w:val="1"/>
+      <w:numFmt w:val="bullet"/>
+      <w:lvlText w:val=""/>
+      <w:lvlJc w:val="left"/>
+      <w:pPr>
+        <w:ind w:left="2160" w:hanging="360"/>
+      </w:pPr>
+      <w:rPr>
+        <w:rFonts w:ascii="Wingdings" w:hAnsi="Wingdings" w:hint="default"/>
+      </w:rPr>
+    </w:lvl>
+    <w:lvl w:ilvl="3" w:tplc="040C0001" w:tentative="1">
+      <w:start w:val="1"/>
+      <w:numFmt w:val="bullet"/>
+      <w:lvlText w:val=""/>
+      <w:lvlJc w:val="left"/>
+      <w:pPr>
+        <w:ind w:left="2880" w:hanging="360"/>
+      </w:pPr>
+      <w:rPr>
+        <w:rFonts w:ascii="Symbol" w:hAnsi="Symbol" w:hint="default"/>
+      </w:rPr>
+    </w:lvl>
+    <w:lvl w:ilvl="4" w:tplc="040C0003" w:tentative="1">
+      <w:start w:val="1"/>
+      <w:numFmt w:val="bullet"/>
+      <w:lvlText w:val="o"/>
+      <w:lvlJc w:val="left"/>
+      <w:pPr>
+        <w:ind w:left="3600" w:hanging="360"/>
+      </w:pPr>
+      <w:rPr>
+        <w:rFonts w:ascii="Courier New" w:hAnsi="Courier New" w:cs="Courier New" w:hint="default"/>
+      </w:rPr>
+    </w:lvl>
+    <w:lvl w:ilvl="5" w:tplc="040C0005" w:tentative="1">
+      <w:start w:val="1"/>
+      <w:numFmt w:val="bullet"/>
+      <w:lvlText w:val=""/>
+      <w:lvlJc w:val="left"/>
+      <w:pPr>
+        <w:ind w:left="4320" w:hanging="360"/>
+      </w:pPr>
+      <w:rPr>
+        <w:rFonts w:ascii="Wingdings" w:hAnsi="Wingdings" w:hint="default"/>
+      </w:rPr>
+    </w:lvl>
+    <w:lvl w:ilvl="6" w:tplc="040C0001" w:tentative="1">
+      <w:start w:val="1"/>
+      <w:numFmt w:val="bullet"/>
+      <w:lvlText w:val=""/>
+      <w:lvlJc w:val="left"/>
+      <w:pPr>
+        <w:ind w:left="5040" w:hanging="360"/>
+      </w:pPr>
+      <w:rPr>
+        <w:rFonts w:ascii="Symbol" w:hAnsi="Symbol" w:hint="default"/>
+      </w:rPr>
+    </w:lvl>
+    <w:lvl w:ilvl="7" w:tplc="040C0003" w:tentative="1">
+      <w:start w:val="1"/>
+      <w:numFmt w:val="bullet"/>
+      <w:lvlText w:val="o"/>
+      <w:lvlJc w:val="left"/>
+      <w:pPr>
+        <w:ind w:left="5760" w:hanging="360"/>
+      </w:pPr>
+      <w:rPr>
+        <w:rFonts w:ascii="Courier New" w:hAnsi="Courier New" w:cs="Courier New" w:hint="default"/>
+      </w:rPr>
+    </w:lvl>
+    <w:lvl w:ilvl="8" w:tplc="040C0005" w:tentative="1">
+      <w:start w:val="1"/>
+      <w:numFmt w:val="bullet"/>
+      <w:lvlText w:val=""/>
+      <w:lvlJc w:val="left"/>
+      <w:pPr>
+        <w:ind w:left="6480" w:hanging="360"/>
+      </w:pPr>
+      <w:rPr>
+        <w:rFonts w:ascii="Wingdings" w:hAnsi="Wingdings" w:hint="default"/>
+      </w:rPr>
+    </w:lvl>
+  </w:abstractNum>
+  <w:abstractNum w:abstractNumId="22" w15:restartNumberingAfterBreak="0">
     <w:nsid w:val="492C5CE3"/>
     <w:multiLevelType w:val="hybridMultilevel"/>
     <w:tmpl w:val="5734FC38"/>
@@ -9531,7 +9842,7 @@
       </w:rPr>
     </w:lvl>
   </w:abstractNum>
-  <w:abstractNum w:abstractNumId="21" w15:restartNumberingAfterBreak="0">
+  <w:abstractNum w:abstractNumId="23" w15:restartNumberingAfterBreak="0">
     <w:nsid w:val="502F6DB5"/>
     <w:multiLevelType w:val="hybridMultilevel"/>
     <w:tmpl w:val="903AA526"/>
@@ -9620,7 +9931,7 @@
       </w:pPr>
     </w:lvl>
   </w:abstractNum>
-  <w:abstractNum w:abstractNumId="22" w15:restartNumberingAfterBreak="0">
+  <w:abstractNum w:abstractNumId="24" w15:restartNumberingAfterBreak="0">
     <w:nsid w:val="515158A9"/>
     <w:multiLevelType w:val="hybridMultilevel"/>
     <w:tmpl w:val="CFCA0F10"/>
@@ -9709,7 +10020,7 @@
       </w:pPr>
     </w:lvl>
   </w:abstractNum>
-  <w:abstractNum w:abstractNumId="23" w15:restartNumberingAfterBreak="0">
+  <w:abstractNum w:abstractNumId="25" w15:restartNumberingAfterBreak="0">
     <w:nsid w:val="54E10100"/>
     <w:multiLevelType w:val="hybridMultilevel"/>
     <w:tmpl w:val="80C21D9A"/>
@@ -9822,7 +10133,7 @@
       </w:rPr>
     </w:lvl>
   </w:abstractNum>
-  <w:abstractNum w:abstractNumId="24" w15:restartNumberingAfterBreak="0">
+  <w:abstractNum w:abstractNumId="26" w15:restartNumberingAfterBreak="0">
     <w:nsid w:val="57EB0F18"/>
     <w:multiLevelType w:val="hybridMultilevel"/>
     <w:tmpl w:val="958E0046"/>
@@ -9911,7 +10222,7 @@
       </w:pPr>
     </w:lvl>
   </w:abstractNum>
-  <w:abstractNum w:abstractNumId="25" w15:restartNumberingAfterBreak="0">
+  <w:abstractNum w:abstractNumId="27" w15:restartNumberingAfterBreak="0">
     <w:nsid w:val="5EF229BC"/>
     <w:multiLevelType w:val="hybridMultilevel"/>
     <w:tmpl w:val="82CEB828"/>
@@ -10123,7 +10434,7 @@
       </w:rPr>
     </w:lvl>
   </w:abstractNum>
-  <w:abstractNum w:abstractNumId="26" w15:restartNumberingAfterBreak="0">
+  <w:abstractNum w:abstractNumId="28" w15:restartNumberingAfterBreak="0">
     <w:nsid w:val="61E84E1A"/>
     <w:multiLevelType w:val="hybridMultilevel"/>
     <w:tmpl w:val="E60A9424"/>
@@ -10335,7 +10646,7 @@
       </w:rPr>
     </w:lvl>
   </w:abstractNum>
-  <w:abstractNum w:abstractNumId="27" w15:restartNumberingAfterBreak="0">
+  <w:abstractNum w:abstractNumId="29" w15:restartNumberingAfterBreak="0">
     <w:nsid w:val="65391B50"/>
     <w:multiLevelType w:val="hybridMultilevel"/>
     <w:tmpl w:val="F5C6601A"/>
@@ -10547,7 +10858,7 @@
       </w:rPr>
     </w:lvl>
   </w:abstractNum>
-  <w:abstractNum w:abstractNumId="28" w15:restartNumberingAfterBreak="0">
+  <w:abstractNum w:abstractNumId="30" w15:restartNumberingAfterBreak="0">
     <w:nsid w:val="66CA14AA"/>
     <w:multiLevelType w:val="hybridMultilevel"/>
     <w:tmpl w:val="DF9AA448"/>
@@ -10759,7 +11070,7 @@
       </w:rPr>
     </w:lvl>
   </w:abstractNum>
-  <w:abstractNum w:abstractNumId="29" w15:restartNumberingAfterBreak="0">
+  <w:abstractNum w:abstractNumId="31" w15:restartNumberingAfterBreak="0">
     <w:nsid w:val="69A0664A"/>
     <w:multiLevelType w:val="hybridMultilevel"/>
     <w:tmpl w:val="E138E30C"/>
@@ -10971,7 +11282,7 @@
       </w:rPr>
     </w:lvl>
   </w:abstractNum>
-  <w:abstractNum w:abstractNumId="30" w15:restartNumberingAfterBreak="0">
+  <w:abstractNum w:abstractNumId="32" w15:restartNumberingAfterBreak="0">
     <w:nsid w:val="6CF37B77"/>
     <w:multiLevelType w:val="hybridMultilevel"/>
     <w:tmpl w:val="9C8E677A"/>
@@ -11183,7 +11494,7 @@
       </w:rPr>
     </w:lvl>
   </w:abstractNum>
-  <w:abstractNum w:abstractNumId="31" w15:restartNumberingAfterBreak="0">
+  <w:abstractNum w:abstractNumId="33" w15:restartNumberingAfterBreak="0">
     <w:nsid w:val="6E1D2FD2"/>
     <w:multiLevelType w:val="hybridMultilevel"/>
     <w:tmpl w:val="921E17A0"/>
@@ -11395,7 +11706,7 @@
       </w:rPr>
     </w:lvl>
   </w:abstractNum>
-  <w:abstractNum w:abstractNumId="32" w15:restartNumberingAfterBreak="0">
+  <w:abstractNum w:abstractNumId="34" w15:restartNumberingAfterBreak="0">
     <w:nsid w:val="7524359E"/>
     <w:multiLevelType w:val="hybridMultilevel"/>
     <w:tmpl w:val="71DEC4A0"/>
@@ -11484,7 +11795,7 @@
       </w:pPr>
     </w:lvl>
   </w:abstractNum>
-  <w:abstractNum w:abstractNumId="33" w15:restartNumberingAfterBreak="0">
+  <w:abstractNum w:abstractNumId="35" w15:restartNumberingAfterBreak="0">
     <w:nsid w:val="7DE05A18"/>
     <w:multiLevelType w:val="hybridMultilevel"/>
     <w:tmpl w:val="1C9027D4"/>
@@ -11697,10 +12008,10 @@
     </w:lvl>
   </w:abstractNum>
   <w:num w:numId="1" w16cid:durableId="154566271">
-    <w:abstractNumId w:val="19"/>
+    <w:abstractNumId w:val="20"/>
   </w:num>
   <w:num w:numId="2" w16cid:durableId="1796755995">
-    <w:abstractNumId w:val="20"/>
+    <w:abstractNumId w:val="22"/>
   </w:num>
   <w:num w:numId="3" w16cid:durableId="1549486560">
     <w:abstractNumId w:val="1"/>
@@ -11709,94 +12020,100 @@
     <w:abstractNumId w:val="2"/>
   </w:num>
   <w:num w:numId="5" w16cid:durableId="100998480">
-    <w:abstractNumId w:val="17"/>
+    <w:abstractNumId w:val="18"/>
   </w:num>
   <w:num w:numId="6" w16cid:durableId="273833313">
-    <w:abstractNumId w:val="30"/>
+    <w:abstractNumId w:val="32"/>
   </w:num>
   <w:num w:numId="7" w16cid:durableId="1123647426">
     <w:abstractNumId w:val="4"/>
   </w:num>
   <w:num w:numId="8" w16cid:durableId="920719278">
-    <w:abstractNumId w:val="28"/>
+    <w:abstractNumId w:val="30"/>
   </w:num>
   <w:num w:numId="9" w16cid:durableId="1107500512">
-    <w:abstractNumId w:val="33"/>
+    <w:abstractNumId w:val="35"/>
   </w:num>
   <w:num w:numId="10" w16cid:durableId="18284678">
     <w:abstractNumId w:val="7"/>
   </w:num>
   <w:num w:numId="11" w16cid:durableId="1334340042">
-    <w:abstractNumId w:val="25"/>
+    <w:abstractNumId w:val="27"/>
   </w:num>
   <w:num w:numId="12" w16cid:durableId="1435902580">
-    <w:abstractNumId w:val="29"/>
+    <w:abstractNumId w:val="31"/>
   </w:num>
   <w:num w:numId="13" w16cid:durableId="288434384">
     <w:abstractNumId w:val="8"/>
   </w:num>
   <w:num w:numId="14" w16cid:durableId="28997293">
-    <w:abstractNumId w:val="10"/>
+    <w:abstractNumId w:val="11"/>
   </w:num>
   <w:num w:numId="15" w16cid:durableId="181013631">
-    <w:abstractNumId w:val="14"/>
+    <w:abstractNumId w:val="15"/>
   </w:num>
   <w:num w:numId="16" w16cid:durableId="781270761">
-    <w:abstractNumId w:val="12"/>
+    <w:abstractNumId w:val="13"/>
   </w:num>
   <w:num w:numId="17" w16cid:durableId="1523857423">
-    <w:abstractNumId w:val="31"/>
+    <w:abstractNumId w:val="33"/>
   </w:num>
   <w:num w:numId="18" w16cid:durableId="1589383541">
-    <w:abstractNumId w:val="27"/>
+    <w:abstractNumId w:val="29"/>
   </w:num>
   <w:num w:numId="19" w16cid:durableId="1754625237">
-    <w:abstractNumId w:val="26"/>
+    <w:abstractNumId w:val="28"/>
   </w:num>
   <w:num w:numId="20" w16cid:durableId="1866014154">
-    <w:abstractNumId w:val="16"/>
+    <w:abstractNumId w:val="17"/>
   </w:num>
   <w:num w:numId="21" w16cid:durableId="1849977995">
-    <w:abstractNumId w:val="18"/>
+    <w:abstractNumId w:val="19"/>
   </w:num>
   <w:num w:numId="22" w16cid:durableId="23289419">
-    <w:abstractNumId w:val="15"/>
+    <w:abstractNumId w:val="16"/>
   </w:num>
   <w:num w:numId="23" w16cid:durableId="260725056">
     <w:abstractNumId w:val="3"/>
   </w:num>
   <w:num w:numId="24" w16cid:durableId="1925525140">
-    <w:abstractNumId w:val="9"/>
+    <w:abstractNumId w:val="10"/>
   </w:num>
   <w:num w:numId="25" w16cid:durableId="147208348">
-    <w:abstractNumId w:val="22"/>
+    <w:abstractNumId w:val="24"/>
   </w:num>
   <w:num w:numId="26" w16cid:durableId="332875995">
-    <w:abstractNumId w:val="11"/>
+    <w:abstractNumId w:val="12"/>
   </w:num>
   <w:num w:numId="27" w16cid:durableId="1909992956">
     <w:abstractNumId w:val="6"/>
   </w:num>
   <w:num w:numId="28" w16cid:durableId="1405684311">
-    <w:abstractNumId w:val="21"/>
+    <w:abstractNumId w:val="23"/>
   </w:num>
   <w:num w:numId="29" w16cid:durableId="1860699903">
-    <w:abstractNumId w:val="13"/>
+    <w:abstractNumId w:val="14"/>
   </w:num>
   <w:num w:numId="30" w16cid:durableId="281574333">
     <w:abstractNumId w:val="5"/>
   </w:num>
   <w:num w:numId="31" w16cid:durableId="1282497052">
-    <w:abstractNumId w:val="32"/>
+    <w:abstractNumId w:val="34"/>
   </w:num>
   <w:num w:numId="32" w16cid:durableId="512648468">
-    <w:abstractNumId w:val="24"/>
+    <w:abstractNumId w:val="26"/>
   </w:num>
   <w:num w:numId="33" w16cid:durableId="599141283">
-    <w:abstractNumId w:val="23"/>
+    <w:abstractNumId w:val="25"/>
   </w:num>
   <w:num w:numId="34" w16cid:durableId="102776004">
     <w:abstractNumId w:val="0"/>
+  </w:num>
+  <w:num w:numId="35" w16cid:durableId="888420613">
+    <w:abstractNumId w:val="21"/>
+  </w:num>
+  <w:num w:numId="36" w16cid:durableId="1240872003">
+    <w:abstractNumId w:val="9"/>
   </w:num>
 </w:numbering>
 </file>
@@ -12199,7 +12516,7 @@
   <w:style w:type="paragraph" w:default="1" w:styleId="Normal">
     <w:name w:val="Normal"/>
     <w:qFormat/>
-    <w:rsid w:val="00036059"/>
+    <w:rsid w:val="00B42CD4"/>
     <w:pPr>
       <w:spacing w:after="37" w:line="264" w:lineRule="auto"/>
       <w:ind w:left="10" w:hanging="10"/>
@@ -12580,6 +12897,25 @@
       <w:sz w:val="24"/>
     </w:rPr>
   </w:style>
+  <w:style w:type="paragraph" w:styleId="Lgende">
+    <w:name w:val="caption"/>
+    <w:basedOn w:val="Normal"/>
+    <w:next w:val="Normal"/>
+    <w:uiPriority w:val="35"/>
+    <w:unhideWhenUsed/>
+    <w:qFormat/>
+    <w:rsid w:val="001C7C93"/>
+    <w:pPr>
+      <w:spacing w:after="200" w:line="240" w:lineRule="auto"/>
+    </w:pPr>
+    <w:rPr>
+      <w:i/>
+      <w:iCs/>
+      <w:color w:val="44546A" w:themeColor="text2"/>
+      <w:sz w:val="18"/>
+      <w:szCs w:val="18"/>
+    </w:rPr>
+  </w:style>
 </w:styles>
 </file>
 

</xml_diff>

<commit_message>
design views at 90%
</commit_message>
<xml_diff>
--- a/2_spec.docx
+++ b/2_spec.docx
@@ -1752,8 +1752,15 @@
             <w:pPr>
               <w:ind w:left="0" w:firstLine="0"/>
             </w:pPr>
-            <w:r>
-              <w:t>aaaa-mm-dd</w:t>
+            <w:proofErr w:type="spellStart"/>
+            <w:proofErr w:type="gramStart"/>
+            <w:r>
+              <w:t>aaaa</w:t>
+            </w:r>
+            <w:proofErr w:type="spellEnd"/>
+            <w:proofErr w:type="gramEnd"/>
+            <w:r>
+              <w:t>-mm-dd</w:t>
             </w:r>
           </w:p>
         </w:tc>
@@ -1859,11 +1866,16 @@
               <w:ind w:left="0" w:firstLine="0"/>
             </w:pPr>
             <w:r>
-              <w:t>« m</w:t>
+              <w:t>« </w:t>
+            </w:r>
+            <w:proofErr w:type="gramStart"/>
+            <w:r>
+              <w:t>m</w:t>
             </w:r>
             <w:r>
               <w:t>ale</w:t>
             </w:r>
+            <w:proofErr w:type="gramEnd"/>
             <w:r>
               <w:t> »</w:t>
             </w:r>
@@ -1873,9 +1885,11 @@
             <w:r>
               <w:t>« </w:t>
             </w:r>
+            <w:proofErr w:type="spellStart"/>
             <w:r>
               <w:t>female</w:t>
             </w:r>
+            <w:proofErr w:type="spellEnd"/>
             <w:r>
               <w:t> »</w:t>
             </w:r>
@@ -1969,7 +1983,7 @@
               <w:t xml:space="preserve"> et unique</w:t>
             </w:r>
             <w:r>
-              <w:t xml:space="preserve"> au niveau de l’</w:t>
+              <w:t xml:space="preserve"> </w:t>
             </w:r>
           </w:p>
         </w:tc>
@@ -2212,7 +2226,15 @@
               <w:ind w:left="0" w:firstLine="0"/>
             </w:pPr>
             <w:r>
-              <w:t>Commence par « it » et se termine par un chiffre</w:t>
+              <w:t>Commence par « </w:t>
+            </w:r>
+            <w:proofErr w:type="spellStart"/>
+            <w:r>
+              <w:t>it</w:t>
+            </w:r>
+            <w:proofErr w:type="spellEnd"/>
+            <w:r>
+              <w:t> » et se termine par un chiffre</w:t>
             </w:r>
           </w:p>
         </w:tc>
@@ -2905,8 +2927,15 @@
             <w:pPr>
               <w:ind w:left="0" w:firstLine="0"/>
             </w:pPr>
-            <w:r>
-              <w:t>aaaa-mm-dd</w:t>
+            <w:proofErr w:type="spellStart"/>
+            <w:proofErr w:type="gramStart"/>
+            <w:r>
+              <w:t>aaaa</w:t>
+            </w:r>
+            <w:proofErr w:type="spellEnd"/>
+            <w:proofErr w:type="gramEnd"/>
+            <w:r>
+              <w:t>-mm-dd</w:t>
             </w:r>
           </w:p>
         </w:tc>
@@ -2985,8 +3014,15 @@
             <w:pPr>
               <w:ind w:left="0" w:firstLine="0"/>
             </w:pPr>
-            <w:r>
-              <w:t>aaaa-mm-dd</w:t>
+            <w:proofErr w:type="spellStart"/>
+            <w:proofErr w:type="gramStart"/>
+            <w:r>
+              <w:t>aaaa</w:t>
+            </w:r>
+            <w:proofErr w:type="spellEnd"/>
+            <w:proofErr w:type="gramEnd"/>
+            <w:r>
+              <w:t>-mm-dd</w:t>
             </w:r>
           </w:p>
         </w:tc>
@@ -3523,8 +3559,15 @@
             <w:pPr>
               <w:ind w:left="0" w:firstLine="0"/>
             </w:pPr>
-            <w:r>
-              <w:t>aaaa-mm-dd</w:t>
+            <w:proofErr w:type="spellStart"/>
+            <w:proofErr w:type="gramStart"/>
+            <w:r>
+              <w:t>aaaa</w:t>
+            </w:r>
+            <w:proofErr w:type="spellEnd"/>
+            <w:proofErr w:type="gramEnd"/>
+            <w:r>
+              <w:t>-mm-dd</w:t>
             </w:r>
           </w:p>
         </w:tc>
@@ -3606,8 +3649,15 @@
             <w:pPr>
               <w:ind w:left="0" w:firstLine="0"/>
             </w:pPr>
-            <w:r>
-              <w:t>aaaa-mm-dd</w:t>
+            <w:proofErr w:type="spellStart"/>
+            <w:proofErr w:type="gramStart"/>
+            <w:r>
+              <w:t>aaaa</w:t>
+            </w:r>
+            <w:proofErr w:type="spellEnd"/>
+            <w:proofErr w:type="gramEnd"/>
+            <w:r>
+              <w:t>-mm-dd</w:t>
             </w:r>
           </w:p>
         </w:tc>
@@ -4905,9 +4955,27 @@
             <w:pPr>
               <w:ind w:left="0" w:firstLine="0"/>
             </w:pPr>
-            <w:r>
-              <w:t>open, resolved, closed</w:t>
-            </w:r>
+            <w:proofErr w:type="gramStart"/>
+            <w:r>
+              <w:t>open</w:t>
+            </w:r>
+            <w:proofErr w:type="gramEnd"/>
+            <w:r>
+              <w:t xml:space="preserve">, </w:t>
+            </w:r>
+            <w:proofErr w:type="spellStart"/>
+            <w:r>
+              <w:t>resolved</w:t>
+            </w:r>
+            <w:proofErr w:type="spellEnd"/>
+            <w:r>
+              <w:t xml:space="preserve">, </w:t>
+            </w:r>
+            <w:proofErr w:type="spellStart"/>
+            <w:r>
+              <w:t>closed</w:t>
+            </w:r>
+            <w:proofErr w:type="spellEnd"/>
           </w:p>
         </w:tc>
       </w:tr>
@@ -5911,8 +5979,13 @@
     </w:p>
     <w:p>
       <w:r>
-        <w:t>S’inspirer de la vue de connexion de openclassroom</w:t>
-      </w:r>
+        <w:t xml:space="preserve">S’inspirer de la vue de connexion de </w:t>
+      </w:r>
+      <w:proofErr w:type="spellStart"/>
+      <w:r>
+        <w:t>openclassroom</w:t>
+      </w:r>
+      <w:proofErr w:type="spellEnd"/>
     </w:p>
     <w:p>
       <w:r>

</xml_diff>